<commit_message>
error corrections to lab 5 tutorial
</commit_message>
<xml_diff>
--- a/Labs/Lab_5/DemoFilesAndDocumentation/Tutorial/Lab_5.docx
+++ b/Labs/Lab_5/DemoFilesAndDocumentation/Tutorial/Lab_5.docx
@@ -247,7 +247,7 @@
                         <w:sz w:val="24"/>
                         <w:szCs w:val="24"/>
                       </w:rPr>
-                      <w:t>0.5</w:t>
+                      <w:t>0.6</w:t>
                     </w:r>
                   </w:p>
                 </w:sdtContent>
@@ -260,7 +260,7 @@
                   <w:alias w:val="Date"/>
                   <w:id w:val="13406932"/>
                   <w:dataBinding w:prefixMappings="xmlns:ns0='http://schemas.microsoft.com/office/2006/coverPageProps'" w:xpath="/ns0:CoverPageProperties[1]/ns0:PublishDate[1]" w:storeItemID="{55AF091B-3C7A-41E3-B477-F2FDAA23CFDA}"/>
-                  <w:date w:fullDate="2013-04-25T00:00:00Z">
+                  <w:date w:fullDate="2013-05-09T00:00:00Z">
                     <w:dateFormat w:val="M/d/yyyy"/>
                     <w:lid w:val="en-US"/>
                     <w:storeMappedDataAs w:val="dateTime"/>
@@ -279,7 +279,7 @@
                       <w:rPr>
                         <w:color w:val="4F81BD" w:themeColor="accent1"/>
                       </w:rPr>
-                      <w:t>4/25/2013</w:t>
+                      <w:t>5/9/2013</w:t>
                     </w:r>
                   </w:p>
                 </w:sdtContent>
@@ -373,7 +373,7 @@
             </w:rPr>
             <w:fldChar w:fldCharType="separate"/>
           </w:r>
-          <w:hyperlink w:anchor="_Toc354666871" w:history="1">
+          <w:hyperlink w:anchor="_Toc355883234" w:history="1">
             <w:r>
               <w:rPr>
                 <w:rStyle w:val="Hyperlink"/>
@@ -401,7 +401,7 @@
                 <w:noProof/>
                 <w:webHidden/>
               </w:rPr>
-              <w:instrText xml:space="preserve"> PAGEREF _Toc354666871 \h </w:instrText>
+              <w:instrText xml:space="preserve"> PAGEREF _Toc355883234 \h </w:instrText>
             </w:r>
             <w:r>
               <w:rPr>
@@ -440,7 +440,7 @@
               <w:noProof/>
             </w:rPr>
           </w:pPr>
-          <w:hyperlink w:anchor="_Toc354666872" w:history="1">
+          <w:hyperlink w:anchor="_Toc355883235" w:history="1">
             <w:r>
               <w:rPr>
                 <w:rStyle w:val="Hyperlink"/>
@@ -467,7 +467,7 @@
                 <w:noProof/>
                 <w:webHidden/>
               </w:rPr>
-              <w:instrText xml:space="preserve"> PAGEREF _Toc354666872 \h </w:instrText>
+              <w:instrText xml:space="preserve"> PAGEREF _Toc355883235 \h </w:instrText>
             </w:r>
             <w:r>
               <w:rPr>
@@ -506,7 +506,7 @@
               <w:noProof/>
             </w:rPr>
           </w:pPr>
-          <w:hyperlink w:anchor="_Toc354666873" w:history="1">
+          <w:hyperlink w:anchor="_Toc355883236" w:history="1">
             <w:r>
               <w:rPr>
                 <w:rStyle w:val="Hyperlink"/>
@@ -533,7 +533,7 @@
                 <w:noProof/>
                 <w:webHidden/>
               </w:rPr>
-              <w:instrText xml:space="preserve"> PAGEREF _Toc354666873 \h </w:instrText>
+              <w:instrText xml:space="preserve"> PAGEREF _Toc355883236 \h </w:instrText>
             </w:r>
             <w:r>
               <w:rPr>
@@ -575,7 +575,7 @@
               <w:noProof/>
             </w:rPr>
           </w:pPr>
-          <w:hyperlink w:anchor="_Toc354666874" w:history="1">
+          <w:hyperlink w:anchor="_Toc355883237" w:history="1">
             <w:r>
               <w:rPr>
                 <w:rStyle w:val="Hyperlink"/>
@@ -605,7 +605,7 @@
                 <w:noProof/>
                 <w:webHidden/>
               </w:rPr>
-              <w:instrText xml:space="preserve"> PAGEREF _Toc354666874 \h </w:instrText>
+              <w:instrText xml:space="preserve"> PAGEREF _Toc355883237 \h </w:instrText>
             </w:r>
             <w:r>
               <w:rPr>
@@ -644,7 +644,7 @@
               <w:noProof/>
             </w:rPr>
           </w:pPr>
-          <w:hyperlink w:anchor="_Toc354666875" w:history="1">
+          <w:hyperlink w:anchor="_Toc355883238" w:history="1">
             <w:r>
               <w:rPr>
                 <w:rStyle w:val="Hyperlink"/>
@@ -685,7 +685,7 @@
                 <w:noProof/>
                 <w:webHidden/>
               </w:rPr>
-              <w:instrText xml:space="preserve"> PAGEREF _Toc354666875 \h </w:instrText>
+              <w:instrText xml:space="preserve"> PAGEREF _Toc355883238 \h </w:instrText>
             </w:r>
             <w:r>
               <w:rPr>
@@ -724,7 +724,7 @@
               <w:noProof/>
             </w:rPr>
           </w:pPr>
-          <w:hyperlink w:anchor="_Toc354666876" w:history="1">
+          <w:hyperlink w:anchor="_Toc355883239" w:history="1">
             <w:r>
               <w:rPr>
                 <w:rStyle w:val="Hyperlink"/>
@@ -765,7 +765,7 @@
                 <w:noProof/>
                 <w:webHidden/>
               </w:rPr>
-              <w:instrText xml:space="preserve"> PAGEREF _Toc354666876 \h </w:instrText>
+              <w:instrText xml:space="preserve"> PAGEREF _Toc355883239 \h </w:instrText>
             </w:r>
             <w:r>
               <w:rPr>
@@ -804,37 +804,23 @@
               <w:noProof/>
             </w:rPr>
           </w:pPr>
-          <w:hyperlink w:anchor="_Toc354666877" w:history="1">
+          <w:hyperlink w:anchor="_Toc355883240" w:history="1">
             <w:r>
               <w:rPr>
                 <w:rStyle w:val="Hyperlink"/>
                 <w:noProof/>
               </w:rPr>
-              <w:t xml:space="preserve">1.3    </w:t>
-            </w:r>
-            <w:r>
-              <w:rPr>
-                <w:rStyle w:val="Hyperlink"/>
-                <w:noProof/>
+              <w:t>1.3    RX HDL Coder Project</w:t>
+            </w:r>
+            <w:r>
+              <w:rPr>
+                <w:noProof/>
+                <w:webHidden/>
               </w:rPr>
               <w:tab/>
             </w:r>
             <w:r>
               <w:rPr>
-                <w:rStyle w:val="Hyperlink"/>
-                <w:noProof/>
-              </w:rPr>
-              <w:t>RX HDL Coder Project</w:t>
-            </w:r>
-            <w:r>
-              <w:rPr>
-                <w:noProof/>
-                <w:webHidden/>
-              </w:rPr>
-              <w:tab/>
-            </w:r>
-            <w:r>
-              <w:rPr>
                 <w:noProof/>
                 <w:webHidden/>
               </w:rPr>
@@ -845,7 +831,7 @@
                 <w:noProof/>
                 <w:webHidden/>
               </w:rPr>
-              <w:instrText xml:space="preserve"> PAGEREF _Toc354666877 \h </w:instrText>
+              <w:instrText xml:space="preserve"> PAGEREF _Toc355883240 \h </w:instrText>
             </w:r>
             <w:r>
               <w:rPr>
@@ -887,7 +873,7 @@
               <w:noProof/>
             </w:rPr>
           </w:pPr>
-          <w:hyperlink w:anchor="_Toc354666878" w:history="1">
+          <w:hyperlink w:anchor="_Toc355883241" w:history="1">
             <w:r>
               <w:rPr>
                 <w:rStyle w:val="Hyperlink"/>
@@ -917,7 +903,7 @@
                 <w:noProof/>
                 <w:webHidden/>
               </w:rPr>
-              <w:instrText xml:space="preserve"> PAGEREF _Toc354666878 \h </w:instrText>
+              <w:instrText xml:space="preserve"> PAGEREF _Toc355883241 \h </w:instrText>
             </w:r>
             <w:r>
               <w:rPr>
@@ -956,7 +942,7 @@
               <w:noProof/>
             </w:rPr>
           </w:pPr>
-          <w:hyperlink w:anchor="_Toc354666879" w:history="1">
+          <w:hyperlink w:anchor="_Toc355883242" w:history="1">
             <w:r>
               <w:rPr>
                 <w:rStyle w:val="Hyperlink"/>
@@ -997,7 +983,7 @@
                 <w:noProof/>
                 <w:webHidden/>
               </w:rPr>
-              <w:instrText xml:space="preserve"> PAGEREF _Toc354666879 \h </w:instrText>
+              <w:instrText xml:space="preserve"> PAGEREF _Toc355883242 \h </w:instrText>
             </w:r>
             <w:r>
               <w:rPr>
@@ -1036,7 +1022,7 @@
               <w:noProof/>
             </w:rPr>
           </w:pPr>
-          <w:hyperlink w:anchor="_Toc354666880" w:history="1">
+          <w:hyperlink w:anchor="_Toc355883243" w:history="1">
             <w:r>
               <w:rPr>
                 <w:rStyle w:val="Hyperlink"/>
@@ -1077,7 +1063,7 @@
                 <w:noProof/>
                 <w:webHidden/>
               </w:rPr>
-              <w:instrText xml:space="preserve"> PAGEREF _Toc354666880 \h </w:instrText>
+              <w:instrText xml:space="preserve"> PAGEREF _Toc355883243 \h </w:instrText>
             </w:r>
             <w:r>
               <w:rPr>
@@ -1116,7 +1102,7 @@
               <w:noProof/>
             </w:rPr>
           </w:pPr>
-          <w:hyperlink w:anchor="_Toc354666881" w:history="1">
+          <w:hyperlink w:anchor="_Toc355883244" w:history="1">
             <w:r>
               <w:rPr>
                 <w:rStyle w:val="Hyperlink"/>
@@ -1157,7 +1143,7 @@
                 <w:noProof/>
                 <w:webHidden/>
               </w:rPr>
-              <w:instrText xml:space="preserve"> PAGEREF _Toc354666881 \h </w:instrText>
+              <w:instrText xml:space="preserve"> PAGEREF _Toc355883244 \h </w:instrText>
             </w:r>
             <w:r>
               <w:rPr>
@@ -1196,7 +1182,7 @@
               <w:noProof/>
             </w:rPr>
           </w:pPr>
-          <w:hyperlink w:anchor="_Toc354666882" w:history="1">
+          <w:hyperlink w:anchor="_Toc355883245" w:history="1">
             <w:r>
               <w:rPr>
                 <w:rStyle w:val="Hyperlink"/>
@@ -1237,7 +1223,7 @@
                 <w:noProof/>
                 <w:webHidden/>
               </w:rPr>
-              <w:instrText xml:space="preserve"> PAGEREF _Toc354666882 \h </w:instrText>
+              <w:instrText xml:space="preserve"> PAGEREF _Toc355883245 \h </w:instrText>
             </w:r>
             <w:r>
               <w:rPr>
@@ -1279,7 +1265,7 @@
               <w:noProof/>
             </w:rPr>
           </w:pPr>
-          <w:hyperlink w:anchor="_Toc354666883" w:history="1">
+          <w:hyperlink w:anchor="_Toc355883246" w:history="1">
             <w:r>
               <w:rPr>
                 <w:rStyle w:val="Hyperlink"/>
@@ -1309,7 +1295,7 @@
                 <w:noProof/>
                 <w:webHidden/>
               </w:rPr>
-              <w:instrText xml:space="preserve"> PAGEREF _Toc354666883 \h </w:instrText>
+              <w:instrText xml:space="preserve"> PAGEREF _Toc355883246 \h </w:instrText>
             </w:r>
             <w:r>
               <w:rPr>
@@ -1348,7 +1334,7 @@
               <w:noProof/>
             </w:rPr>
           </w:pPr>
-          <w:hyperlink w:anchor="_Toc354666885" w:history="1">
+          <w:hyperlink w:anchor="_Toc355883248" w:history="1">
             <w:r>
               <w:rPr>
                 <w:rStyle w:val="Hyperlink"/>
@@ -1389,7 +1375,7 @@
                 <w:noProof/>
                 <w:webHidden/>
               </w:rPr>
-              <w:instrText xml:space="preserve"> PAGEREF _Toc354666885 \h </w:instrText>
+              <w:instrText xml:space="preserve"> PAGEREF _Toc355883248 \h </w:instrText>
             </w:r>
             <w:r>
               <w:rPr>
@@ -1428,7 +1414,7 @@
               <w:noProof/>
             </w:rPr>
           </w:pPr>
-          <w:hyperlink w:anchor="_Toc354666886" w:history="1">
+          <w:hyperlink w:anchor="_Toc355883249" w:history="1">
             <w:r>
               <w:rPr>
                 <w:rStyle w:val="Hyperlink"/>
@@ -1469,7 +1455,7 @@
                 <w:noProof/>
                 <w:webHidden/>
               </w:rPr>
-              <w:instrText xml:space="preserve"> PAGEREF _Toc354666886 \h </w:instrText>
+              <w:instrText xml:space="preserve"> PAGEREF _Toc355883249 \h </w:instrText>
             </w:r>
             <w:r>
               <w:rPr>
@@ -1508,7 +1494,7 @@
               <w:noProof/>
             </w:rPr>
           </w:pPr>
-          <w:hyperlink w:anchor="_Toc354666887" w:history="1">
+          <w:hyperlink w:anchor="_Toc355883250" w:history="1">
             <w:r>
               <w:rPr>
                 <w:rStyle w:val="Hyperlink"/>
@@ -1549,7 +1535,7 @@
                 <w:noProof/>
                 <w:webHidden/>
               </w:rPr>
-              <w:instrText xml:space="preserve"> PAGEREF _Toc354666887 \h </w:instrText>
+              <w:instrText xml:space="preserve"> PAGEREF _Toc355883250 \h </w:instrText>
             </w:r>
             <w:r>
               <w:rPr>
@@ -1588,7 +1574,7 @@
               <w:noProof/>
             </w:rPr>
           </w:pPr>
-          <w:hyperlink w:anchor="_Toc354666888" w:history="1">
+          <w:hyperlink w:anchor="_Toc355883251" w:history="1">
             <w:r>
               <w:rPr>
                 <w:rStyle w:val="Hyperlink"/>
@@ -1629,7 +1615,7 @@
                 <w:noProof/>
                 <w:webHidden/>
               </w:rPr>
-              <w:instrText xml:space="preserve"> PAGEREF _Toc354666888 \h </w:instrText>
+              <w:instrText xml:space="preserve"> PAGEREF _Toc355883251 \h </w:instrText>
             </w:r>
             <w:r>
               <w:rPr>
@@ -1668,7 +1654,7 @@
               <w:noProof/>
             </w:rPr>
           </w:pPr>
-          <w:hyperlink w:anchor="_Toc354666889" w:history="1">
+          <w:hyperlink w:anchor="_Toc355883252" w:history="1">
             <w:r>
               <w:rPr>
                 <w:rStyle w:val="Hyperlink"/>
@@ -1709,7 +1695,7 @@
                 <w:noProof/>
                 <w:webHidden/>
               </w:rPr>
-              <w:instrText xml:space="preserve"> PAGEREF _Toc354666889 \h </w:instrText>
+              <w:instrText xml:space="preserve"> PAGEREF _Toc355883252 \h </w:instrText>
             </w:r>
             <w:r>
               <w:rPr>
@@ -1748,7 +1734,7 @@
               <w:noProof/>
             </w:rPr>
           </w:pPr>
-          <w:hyperlink w:anchor="_Toc354666890" w:history="1">
+          <w:hyperlink w:anchor="_Toc355883253" w:history="1">
             <w:r>
               <w:rPr>
                 <w:rStyle w:val="Hyperlink"/>
@@ -1789,7 +1775,7 @@
                 <w:noProof/>
                 <w:webHidden/>
               </w:rPr>
-              <w:instrText xml:space="preserve"> PAGEREF _Toc354666890 \h </w:instrText>
+              <w:instrText xml:space="preserve"> PAGEREF _Toc355883253 \h </w:instrText>
             </w:r>
             <w:r>
               <w:rPr>
@@ -1828,7 +1814,7 @@
               <w:noProof/>
             </w:rPr>
           </w:pPr>
-          <w:hyperlink w:anchor="_Toc354666891" w:history="1">
+          <w:hyperlink w:anchor="_Toc355883254" w:history="1">
             <w:r>
               <w:rPr>
                 <w:rStyle w:val="Hyperlink"/>
@@ -1869,7 +1855,7 @@
                 <w:noProof/>
                 <w:webHidden/>
               </w:rPr>
-              <w:instrText xml:space="preserve"> PAGEREF _Toc354666891 \h </w:instrText>
+              <w:instrText xml:space="preserve"> PAGEREF _Toc355883254 \h </w:instrText>
             </w:r>
             <w:r>
               <w:rPr>
@@ -1908,7 +1894,7 @@
               <w:noProof/>
             </w:rPr>
           </w:pPr>
-          <w:hyperlink w:anchor="_Toc354666892" w:history="1">
+          <w:hyperlink w:anchor="_Toc355883255" w:history="1">
             <w:r>
               <w:rPr>
                 <w:rStyle w:val="Hyperlink"/>
@@ -1949,7 +1935,7 @@
                 <w:noProof/>
                 <w:webHidden/>
               </w:rPr>
-              <w:instrText xml:space="preserve"> PAGEREF _Toc354666892 \h </w:instrText>
+              <w:instrText xml:space="preserve"> PAGEREF _Toc355883255 \h </w:instrText>
             </w:r>
             <w:r>
               <w:rPr>
@@ -1991,7 +1977,7 @@
               <w:noProof/>
             </w:rPr>
           </w:pPr>
-          <w:hyperlink w:anchor="_Toc354666893" w:history="1">
+          <w:hyperlink w:anchor="_Toc355883256" w:history="1">
             <w:r>
               <w:rPr>
                 <w:rStyle w:val="Hyperlink"/>
@@ -2021,7 +2007,7 @@
                 <w:noProof/>
                 <w:webHidden/>
               </w:rPr>
-              <w:instrText xml:space="preserve"> PAGEREF _Toc354666893 \h </w:instrText>
+              <w:instrText xml:space="preserve"> PAGEREF _Toc355883256 \h </w:instrText>
             </w:r>
             <w:r>
               <w:rPr>
@@ -2060,7 +2046,7 @@
               <w:noProof/>
             </w:rPr>
           </w:pPr>
-          <w:hyperlink w:anchor="_Toc354666895" w:history="1">
+          <w:hyperlink w:anchor="_Toc355883258" w:history="1">
             <w:r>
               <w:rPr>
                 <w:rStyle w:val="Hyperlink"/>
@@ -2101,7 +2087,7 @@
                 <w:noProof/>
                 <w:webHidden/>
               </w:rPr>
-              <w:instrText xml:space="preserve"> PAGEREF _Toc354666895 \h </w:instrText>
+              <w:instrText xml:space="preserve"> PAGEREF _Toc355883258 \h </w:instrText>
             </w:r>
             <w:r>
               <w:rPr>
@@ -2140,7 +2126,7 @@
               <w:noProof/>
             </w:rPr>
           </w:pPr>
-          <w:hyperlink w:anchor="_Toc354666896" w:history="1">
+          <w:hyperlink w:anchor="_Toc355883259" w:history="1">
             <w:r>
               <w:rPr>
                 <w:rStyle w:val="Hyperlink"/>
@@ -2181,7 +2167,7 @@
                 <w:noProof/>
                 <w:webHidden/>
               </w:rPr>
-              <w:instrText xml:space="preserve"> PAGEREF _Toc354666896 \h </w:instrText>
+              <w:instrText xml:space="preserve"> PAGEREF _Toc355883259 \h </w:instrText>
             </w:r>
             <w:r>
               <w:rPr>
@@ -2220,7 +2206,7 @@
               <w:noProof/>
             </w:rPr>
           </w:pPr>
-          <w:hyperlink w:anchor="_Toc354666897" w:history="1">
+          <w:hyperlink w:anchor="_Toc355883260" w:history="1">
             <w:r>
               <w:rPr>
                 <w:rStyle w:val="Hyperlink"/>
@@ -2261,7 +2247,7 @@
                 <w:noProof/>
                 <w:webHidden/>
               </w:rPr>
-              <w:instrText xml:space="preserve"> PAGEREF _Toc354666897 \h </w:instrText>
+              <w:instrText xml:space="preserve"> PAGEREF _Toc355883260 \h </w:instrText>
             </w:r>
             <w:r>
               <w:rPr>
@@ -2281,7 +2267,7 @@
                 <w:noProof/>
                 <w:webHidden/>
               </w:rPr>
-              <w:t>27</w:t>
+              <w:t>28</w:t>
             </w:r>
             <w:r>
               <w:rPr>
@@ -2300,7 +2286,7 @@
               <w:noProof/>
             </w:rPr>
           </w:pPr>
-          <w:hyperlink w:anchor="_Toc354666898" w:history="1">
+          <w:hyperlink w:anchor="_Toc355883261" w:history="1">
             <w:r>
               <w:rPr>
                 <w:rStyle w:val="Hyperlink"/>
@@ -2341,7 +2327,7 @@
                 <w:noProof/>
                 <w:webHidden/>
               </w:rPr>
-              <w:instrText xml:space="preserve"> PAGEREF _Toc354666898 \h </w:instrText>
+              <w:instrText xml:space="preserve"> PAGEREF _Toc355883261 \h </w:instrText>
             </w:r>
             <w:r>
               <w:rPr>
@@ -2383,7 +2369,7 @@
               <w:noProof/>
             </w:rPr>
           </w:pPr>
-          <w:hyperlink w:anchor="_Toc354666899" w:history="1">
+          <w:hyperlink w:anchor="_Toc355883262" w:history="1">
             <w:r>
               <w:rPr>
                 <w:rStyle w:val="Hyperlink"/>
@@ -2413,7 +2399,7 @@
                 <w:noProof/>
                 <w:webHidden/>
               </w:rPr>
-              <w:instrText xml:space="preserve"> PAGEREF _Toc354666899 \h </w:instrText>
+              <w:instrText xml:space="preserve"> PAGEREF _Toc355883262 \h </w:instrText>
             </w:r>
             <w:r>
               <w:rPr>
@@ -2452,7 +2438,7 @@
               <w:noProof/>
             </w:rPr>
           </w:pPr>
-          <w:hyperlink w:anchor="_Toc354666900" w:history="1">
+          <w:hyperlink w:anchor="_Toc355883263" w:history="1">
             <w:r>
               <w:rPr>
                 <w:rStyle w:val="Hyperlink"/>
@@ -2493,7 +2479,7 @@
                 <w:noProof/>
                 <w:webHidden/>
               </w:rPr>
-              <w:instrText xml:space="preserve"> PAGEREF _Toc354666900 \h </w:instrText>
+              <w:instrText xml:space="preserve"> PAGEREF _Toc355883263 \h </w:instrText>
             </w:r>
             <w:r>
               <w:rPr>
@@ -2532,7 +2518,7 @@
               <w:noProof/>
             </w:rPr>
           </w:pPr>
-          <w:hyperlink w:anchor="_Toc354666901" w:history="1">
+          <w:hyperlink w:anchor="_Toc355883264" w:history="1">
             <w:r>
               <w:rPr>
                 <w:rStyle w:val="Hyperlink"/>
@@ -2573,7 +2559,7 @@
                 <w:noProof/>
                 <w:webHidden/>
               </w:rPr>
-              <w:instrText xml:space="preserve"> PAGEREF _Toc354666901 \h </w:instrText>
+              <w:instrText xml:space="preserve"> PAGEREF _Toc355883264 \h </w:instrText>
             </w:r>
             <w:r>
               <w:rPr>
@@ -2612,13 +2598,27 @@
               <w:noProof/>
             </w:rPr>
           </w:pPr>
-          <w:hyperlink w:anchor="_Toc354666902" w:history="1">
+          <w:hyperlink w:anchor="_Toc355883265" w:history="1">
             <w:r>
               <w:rPr>
                 <w:rStyle w:val="Hyperlink"/>
                 <w:noProof/>
               </w:rPr>
-              <w:t>5.2</w:t>
+              <w:t>5</w:t>
+            </w:r>
+            <w:r>
+              <w:rPr>
+                <w:rStyle w:val="Hyperlink"/>
+                <w:noProof/>
+              </w:rPr>
+              <w:t>.</w:t>
+            </w:r>
+            <w:r>
+              <w:rPr>
+                <w:rStyle w:val="Hyperlink"/>
+                <w:noProof/>
+              </w:rPr>
+              <w:t>2</w:t>
             </w:r>
             <w:r>
               <w:rPr>
@@ -2653,7 +2653,7 @@
                 <w:noProof/>
                 <w:webHidden/>
               </w:rPr>
-              <w:instrText xml:space="preserve"> PAGEREF _Toc354666902 \h </w:instrText>
+              <w:instrText xml:space="preserve"> PAGEREF _Toc355883265 \h </w:instrText>
             </w:r>
             <w:r>
               <w:rPr>
@@ -2696,7 +2696,7 @@
               <w:noProof/>
             </w:rPr>
           </w:pPr>
-          <w:hyperlink w:anchor="_Toc354666903" w:history="1">
+          <w:hyperlink w:anchor="_Toc355883266" w:history="1">
             <w:r>
               <w:rPr>
                 <w:rStyle w:val="Hyperlink"/>
@@ -2737,7 +2737,7 @@
                 <w:noProof/>
                 <w:webHidden/>
               </w:rPr>
-              <w:instrText xml:space="preserve"> PAGEREF _Toc354666903 \h </w:instrText>
+              <w:instrText xml:space="preserve"> PAGEREF _Toc355883266 \h </w:instrText>
             </w:r>
             <w:r>
               <w:rPr>
@@ -2780,7 +2780,7 @@
               <w:noProof/>
             </w:rPr>
           </w:pPr>
-          <w:hyperlink w:anchor="_Toc354666904" w:history="1">
+          <w:hyperlink w:anchor="_Toc355883267" w:history="1">
             <w:r>
               <w:rPr>
                 <w:rStyle w:val="Hyperlink"/>
@@ -2821,7 +2821,7 @@
                 <w:noProof/>
                 <w:webHidden/>
               </w:rPr>
-              <w:instrText xml:space="preserve"> PAGEREF _Toc354666904 \h </w:instrText>
+              <w:instrText xml:space="preserve"> PAGEREF _Toc355883267 \h </w:instrText>
             </w:r>
             <w:r>
               <w:rPr>
@@ -2912,7 +2912,7 @@
           <w:rFonts w:cs="Calibri"/>
         </w:rPr>
       </w:pPr>
-      <w:bookmarkStart w:id="0" w:name="_Toc354666871"/>
+      <w:bookmarkStart w:id="0" w:name="_Toc355883234"/>
       <w:r>
         <w:rPr>
           <w:rFonts w:cs="Calibri"/>
@@ -3190,7 +3190,7 @@
       <w:pPr>
         <w:pStyle w:val="Heading2"/>
       </w:pPr>
-      <w:bookmarkStart w:id="1" w:name="_Toc354666872"/>
+      <w:bookmarkStart w:id="1" w:name="_Toc355883235"/>
       <w:r>
         <w:t>Procedure</w:t>
       </w:r>
@@ -3365,7 +3365,7 @@
       <w:pPr>
         <w:pStyle w:val="Heading2"/>
       </w:pPr>
-      <w:bookmarkStart w:id="2" w:name="_Toc354666873"/>
+      <w:bookmarkStart w:id="2" w:name="_Toc355883236"/>
       <w:r>
         <w:t>Objectives</w:t>
       </w:r>
@@ -3599,7 +3599,7 @@
         </w:rPr>
       </w:pPr>
       <w:bookmarkStart w:id="3" w:name="_Toc345686910"/>
-      <w:bookmarkStart w:id="4" w:name="_Toc354666874"/>
+      <w:bookmarkStart w:id="4" w:name="_Toc355883237"/>
       <w:r>
         <w:rPr>
           <w:rStyle w:val="Heading1Char"/>
@@ -3707,7 +3707,7 @@
       </w:pPr>
       <w:bookmarkStart w:id="16" w:name="_Toc343252528"/>
       <w:bookmarkStart w:id="17" w:name="_Toc345686911"/>
-      <w:bookmarkStart w:id="18" w:name="_Toc354666875"/>
+      <w:bookmarkStart w:id="18" w:name="_Toc355883238"/>
       <w:r>
         <w:t>1.1</w:t>
       </w:r>
@@ -3838,14 +3838,14 @@
             <v:path o:extrusionok="f" gradientshapeok="t" o:connecttype="rect"/>
             <o:lock v:ext="edit" aspectratio="t"/>
           </v:shapetype>
-          <v:shape id="_x0000_i1025" type="#_x0000_t75" style="width:468pt;height:274.5pt" o:ole="" o:bordertopcolor="this" o:borderleftcolor="this" o:borderbottomcolor="this" o:borderrightcolor="this">
+          <v:shape id="_x0000_i1029" type="#_x0000_t75" style="width:468pt;height:274.5pt" o:ole="" o:bordertopcolor="this" o:borderleftcolor="this" o:borderbottomcolor="this" o:borderrightcolor="this">
             <v:imagedata r:id="rId9" o:title=""/>
             <w10:bordertop type="single" width="6"/>
             <w10:borderleft type="single" width="6"/>
             <w10:borderbottom type="single" width="6"/>
             <w10:borderright type="single" width="6"/>
           </v:shape>
-          <o:OLEObject Type="Embed" ProgID="Word.OpenDocumentText.12" ShapeID="_x0000_i1025" DrawAspect="Content" ObjectID="_1428408790" r:id="rId10"/>
+          <o:OLEObject Type="Embed" ProgID="Word.OpenDocumentText.12" ShapeID="_x0000_i1029" DrawAspect="Content" ObjectID="_1429625961" r:id="rId10"/>
         </w:object>
       </w:r>
     </w:p>
@@ -3862,43 +3862,6 @@
           <w:rFonts w:ascii="Cambria" w:hAnsi="Cambria" w:cs="Times New Roman"/>
         </w:rPr>
         <w:t>Figure 1</w:t>
-      </w:r>
-      <w:r>
-        <w:rPr>
-          <w:rFonts w:ascii="Cambria" w:hAnsi="Cambria" w:cs="Times New Roman"/>
-        </w:rPr>
-        <w:noBreakHyphen/>
-      </w:r>
-      <w:r>
-        <w:rPr>
-          <w:rFonts w:ascii="Cambria" w:hAnsi="Cambria" w:cs="Times New Roman"/>
-        </w:rPr>
-        <w:fldChar w:fldCharType="begin"/>
-      </w:r>
-      <w:r>
-        <w:rPr>
-          <w:rFonts w:ascii="Cambria" w:hAnsi="Cambria" w:cs="Times New Roman"/>
-        </w:rPr>
-        <w:instrText xml:space="preserve"> STYLEREF 1 \s </w:instrText>
-      </w:r>
-      <w:r>
-        <w:rPr>
-          <w:rFonts w:ascii="Cambria" w:hAnsi="Cambria" w:cs="Times New Roman"/>
-        </w:rPr>
-        <w:fldChar w:fldCharType="separate"/>
-      </w:r>
-      <w:r>
-        <w:rPr>
-          <w:rFonts w:ascii="Cambria" w:hAnsi="Cambria" w:cs="Times New Roman"/>
-          <w:noProof/>
-        </w:rPr>
-        <w:t>0</w:t>
-      </w:r>
-      <w:r>
-        <w:rPr>
-          <w:rFonts w:ascii="Cambria" w:hAnsi="Cambria" w:cs="Times New Roman"/>
-        </w:rPr>
-        <w:fldChar w:fldCharType="end"/>
       </w:r>
       <w:r>
         <w:rPr>
@@ -4448,14 +4411,14 @@
           <w:rFonts w:ascii="Cambria" w:hAnsi="Cambria" w:cs="Times New Roman"/>
         </w:rPr>
         <w:object w:dxaOrig="9360" w:dyaOrig="4061">
-          <v:shape id="_x0000_i1026" type="#_x0000_t75" style="width:468pt;height:203.25pt" o:ole="" o:bordertopcolor="this" o:borderleftcolor="this" o:borderbottomcolor="this" o:borderrightcolor="this">
+          <v:shape id="_x0000_i1030" type="#_x0000_t75" style="width:468pt;height:203.25pt" o:ole="" o:bordertopcolor="this" o:borderleftcolor="this" o:borderbottomcolor="this" o:borderrightcolor="this">
             <v:imagedata r:id="rId11" o:title=""/>
             <w10:bordertop type="single" width="8"/>
             <w10:borderleft type="single" width="8"/>
             <w10:borderbottom type="single" width="8"/>
             <w10:borderright type="single" width="8"/>
           </v:shape>
-          <o:OLEObject Type="Embed" ProgID="Word.OpenDocumentText.12" ShapeID="_x0000_i1026" DrawAspect="Content" ObjectID="_1428408791" r:id="rId12"/>
+          <o:OLEObject Type="Embed" ProgID="Word.OpenDocumentText.12" ShapeID="_x0000_i1030" DrawAspect="Content" ObjectID="_1429625962" r:id="rId12"/>
         </w:object>
       </w:r>
     </w:p>
@@ -4810,7 +4773,7 @@
       <w:pPr>
         <w:pStyle w:val="Heading2"/>
       </w:pPr>
-      <w:bookmarkStart w:id="20" w:name="_Toc354666876"/>
+      <w:bookmarkStart w:id="20" w:name="_Toc355883239"/>
       <w:r>
         <w:t>1.2</w:t>
       </w:r>
@@ -5015,7 +4978,7 @@
       </w:r>
       <w:r>
         <w:pict>
-          <v:rect id="_x0000_i1027" style="width:468pt;height:1pt" o:hralign="center" o:hrstd="t" o:hrnoshade="t" o:hr="t" fillcolor="black [3213]" stroked="f"/>
+          <v:rect id="_x0000_i1031" style="width:468pt;height:1pt" o:hralign="center" o:hrstd="t" o:hrnoshade="t" o:hr="t" fillcolor="black [3213]" stroked="f"/>
         </w:pict>
       </w:r>
     </w:p>
@@ -5125,7 +5088,7 @@
           <w:rFonts w:ascii="Cambria" w:hAnsi="Cambria" w:cs="Times New Roman"/>
         </w:rPr>
         <w:pict>
-          <v:rect id="_x0000_i1028" style="width:468pt;height:1pt" o:hralign="center" o:hrstd="t" o:hrnoshade="t" o:hr="t" fillcolor="black [3213]" stroked="f"/>
+          <v:rect id="_x0000_i1032" style="width:468pt;height:1pt" o:hralign="center" o:hrstd="t" o:hrnoshade="t" o:hr="t" fillcolor="black [3213]" stroked="f"/>
         </w:pict>
       </w:r>
     </w:p>
@@ -5542,10 +5505,10 @@
       </w:pPr>
       <w:r>
         <w:object w:dxaOrig="6571" w:dyaOrig="5204">
-          <v:shape id="_x0000_i1029" type="#_x0000_t75" style="width:328.5pt;height:260.25pt" o:ole="">
+          <v:shape id="_x0000_i1033" type="#_x0000_t75" style="width:328.5pt;height:260.25pt" o:ole="">
             <v:imagedata r:id="rId13" o:title=""/>
           </v:shape>
-          <o:OLEObject Type="Embed" ProgID="PBrush" ShapeID="_x0000_i1029" DrawAspect="Content" ObjectID="_1428408792" r:id="rId14"/>
+          <o:OLEObject Type="Embed" ProgID="PBrush" ShapeID="_x0000_i1033" DrawAspect="Content" ObjectID="_1429625963" r:id="rId14"/>
         </w:object>
       </w:r>
     </w:p>
@@ -5593,10 +5556,10 @@
       </w:pPr>
       <w:r>
         <w:object w:dxaOrig="5941" w:dyaOrig="4919">
-          <v:shape id="_x0000_i1030" type="#_x0000_t75" style="width:270.75pt;height:224.25pt" o:ole="">
+          <v:shape id="_x0000_i1034" type="#_x0000_t75" style="width:270.75pt;height:224.25pt" o:ole="">
             <v:imagedata r:id="rId15" o:title=""/>
           </v:shape>
-          <o:OLEObject Type="Embed" ProgID="PBrush" ShapeID="_x0000_i1030" DrawAspect="Content" ObjectID="_1428408793" r:id="rId16"/>
+          <o:OLEObject Type="Embed" ProgID="PBrush" ShapeID="_x0000_i1034" DrawAspect="Content" ObjectID="_1429625964" r:id="rId16"/>
         </w:object>
       </w:r>
     </w:p>
@@ -5658,7 +5621,7 @@
         <w:pStyle w:val="Heading2"/>
       </w:pPr>
       <w:bookmarkStart w:id="21" w:name="_Toc345686913"/>
-      <w:bookmarkStart w:id="22" w:name="_Toc354666877"/>
+      <w:bookmarkStart w:id="22" w:name="_Toc355883240"/>
       <w:r>
         <w:t xml:space="preserve">1.3    </w:t>
       </w:r>
@@ -5884,14 +5847,14 @@
           <w:rFonts w:ascii="Cambria" w:hAnsi="Cambria" w:cs="Times New Roman"/>
         </w:rPr>
         <w:object w:dxaOrig="14413" w:dyaOrig="5174">
-          <v:shape id="_x0000_i1031" type="#_x0000_t75" style="width:462.75pt;height:165.75pt" o:ole="" o:bordertopcolor="this" o:borderleftcolor="this" o:borderbottomcolor="this" o:borderrightcolor="this">
+          <v:shape id="_x0000_i1035" type="#_x0000_t75" style="width:462.75pt;height:165.75pt" o:ole="" o:bordertopcolor="this" o:borderleftcolor="this" o:borderbottomcolor="this" o:borderrightcolor="this">
             <v:imagedata r:id="rId17" o:title=""/>
             <w10:bordertop type="single" width="6"/>
             <w10:borderleft type="single" width="6"/>
             <w10:borderbottom type="single" width="6"/>
             <w10:borderright type="single" width="6"/>
           </v:shape>
-          <o:OLEObject Type="Embed" ProgID="PBrush" ShapeID="_x0000_i1031" DrawAspect="Content" ObjectID="_1428408794" r:id="rId18"/>
+          <o:OLEObject Type="Embed" ProgID="PBrush" ShapeID="_x0000_i1035" DrawAspect="Content" ObjectID="_1429625965" r:id="rId18"/>
         </w:object>
       </w:r>
     </w:p>
@@ -6051,10 +6014,10 @@
           <w:rFonts w:ascii="Cambria" w:hAnsi="Cambria" w:cs="Times New Roman"/>
         </w:rPr>
         <w:object w:dxaOrig="10336" w:dyaOrig="9976">
-          <v:shape id="_x0000_i1032" type="#_x0000_t75" style="width:468.75pt;height:452.25pt" o:ole="">
+          <v:shape id="_x0000_i1036" type="#_x0000_t75" style="width:468.75pt;height:452.25pt" o:ole="">
             <v:imagedata r:id="rId19" o:title=""/>
           </v:shape>
-          <o:OLEObject Type="Embed" ProgID="PBrush" ShapeID="_x0000_i1032" DrawAspect="Content" ObjectID="_1428408795" r:id="rId20"/>
+          <o:OLEObject Type="Embed" ProgID="PBrush" ShapeID="_x0000_i1036" DrawAspect="Content" ObjectID="_1429625966" r:id="rId20"/>
         </w:object>
       </w:r>
     </w:p>
@@ -6092,10 +6055,10 @@
           <w:rFonts w:ascii="Cambria" w:hAnsi="Cambria" w:cs="Times New Roman"/>
         </w:rPr>
         <w:object w:dxaOrig="9374" w:dyaOrig="1020">
-          <v:shape id="_x0000_i1033" type="#_x0000_t75" style="width:468.75pt;height:51pt" o:ole="">
+          <v:shape id="_x0000_i1037" type="#_x0000_t75" style="width:468.75pt;height:51pt" o:ole="">
             <v:imagedata r:id="rId21" o:title=""/>
           </v:shape>
-          <o:OLEObject Type="Embed" ProgID="PBrush" ShapeID="_x0000_i1033" DrawAspect="Content" ObjectID="_1428408796" r:id="rId22"/>
+          <o:OLEObject Type="Embed" ProgID="PBrush" ShapeID="_x0000_i1037" DrawAspect="Content" ObjectID="_1429625967" r:id="rId22"/>
         </w:object>
       </w:r>
     </w:p>
@@ -6136,10 +6099,10 @@
           <w:rFonts w:ascii="Cambria" w:hAnsi="Cambria" w:cs="Times New Roman"/>
         </w:rPr>
         <w:object w:dxaOrig="9794" w:dyaOrig="5669">
-          <v:shape id="_x0000_i1034" type="#_x0000_t75" style="width:465pt;height:269.25pt" o:ole="">
+          <v:shape id="_x0000_i1038" type="#_x0000_t75" style="width:465pt;height:269.25pt" o:ole="">
             <v:imagedata r:id="rId23" o:title=""/>
           </v:shape>
-          <o:OLEObject Type="Embed" ProgID="PBrush" ShapeID="_x0000_i1034" DrawAspect="Content" ObjectID="_1428408797" r:id="rId24"/>
+          <o:OLEObject Type="Embed" ProgID="PBrush" ShapeID="_x0000_i1038" DrawAspect="Content" ObjectID="_1429625968" r:id="rId24"/>
         </w:object>
       </w:r>
     </w:p>
@@ -6193,10 +6156,10 @@
           <w:rFonts w:ascii="Cambria" w:hAnsi="Cambria" w:cs="Times New Roman"/>
         </w:rPr>
         <w:object w:dxaOrig="9901" w:dyaOrig="4319">
-          <v:shape id="_x0000_i1035" type="#_x0000_t75" style="width:466.5pt;height:203.25pt" o:ole="">
+          <v:shape id="_x0000_i1039" type="#_x0000_t75" style="width:466.5pt;height:203.25pt" o:ole="">
             <v:imagedata r:id="rId25" o:title=""/>
           </v:shape>
-          <o:OLEObject Type="Embed" ProgID="PBrush" ShapeID="_x0000_i1035" DrawAspect="Content" ObjectID="_1428408798" r:id="rId26"/>
+          <o:OLEObject Type="Embed" ProgID="PBrush" ShapeID="_x0000_i1039" DrawAspect="Content" ObjectID="_1429625969" r:id="rId26"/>
         </w:object>
       </w:r>
     </w:p>
@@ -6314,14 +6277,14 @@
           <w:rFonts w:ascii="Cambria" w:hAnsi="Cambria" w:cs="Times New Roman"/>
         </w:rPr>
         <w:object w:dxaOrig="6151" w:dyaOrig="8744">
-          <v:shape id="_x0000_i1036" type="#_x0000_t75" style="width:307.5pt;height:437.25pt" o:ole="" o:bordertopcolor="this" o:borderleftcolor="this" o:borderbottomcolor="this" o:borderrightcolor="this">
+          <v:shape id="_x0000_i1040" type="#_x0000_t75" style="width:307.5pt;height:437.25pt" o:ole="" o:bordertopcolor="this" o:borderleftcolor="this" o:borderbottomcolor="this" o:borderrightcolor="this">
             <v:imagedata r:id="rId27" o:title=""/>
             <w10:bordertop type="single" width="6"/>
             <w10:borderleft type="single" width="6"/>
             <w10:borderbottom type="single" width="6"/>
             <w10:borderright type="single" width="6"/>
           </v:shape>
-          <o:OLEObject Type="Embed" ProgID="PBrush" ShapeID="_x0000_i1036" DrawAspect="Content" ObjectID="_1428408799" r:id="rId28"/>
+          <o:OLEObject Type="Embed" ProgID="PBrush" ShapeID="_x0000_i1040" DrawAspect="Content" ObjectID="_1429625970" r:id="rId28"/>
         </w:object>
       </w:r>
     </w:p>
@@ -6544,7 +6507,7 @@
         </w:rPr>
       </w:pPr>
       <w:bookmarkStart w:id="23" w:name="_Toc343523382"/>
-      <w:bookmarkStart w:id="24" w:name="_Toc354666878"/>
+      <w:bookmarkStart w:id="24" w:name="_Toc355883241"/>
       <w:r>
         <w:rPr>
           <w:rStyle w:val="Heading1Char"/>
@@ -6669,7 +6632,7 @@
       </w:pPr>
       <w:bookmarkStart w:id="25" w:name="_Toc343523384"/>
       <w:bookmarkStart w:id="26" w:name="_Toc343252530"/>
-      <w:bookmarkStart w:id="27" w:name="_Toc354666879"/>
+      <w:bookmarkStart w:id="27" w:name="_Toc355883242"/>
       <w:r>
         <w:t>2</w:t>
       </w:r>
@@ -6776,10 +6739,10 @@
           <w:rFonts w:ascii="Cambria" w:hAnsi="Cambria" w:cs="Times New Roman"/>
         </w:rPr>
         <w:object w:dxaOrig="7589" w:dyaOrig="8731">
-          <v:shape id="_x0000_i1037" type="#_x0000_t75" style="width:351.75pt;height:405pt" o:ole="">
+          <v:shape id="_x0000_i1041" type="#_x0000_t75" style="width:351.75pt;height:405pt" o:ole="">
             <v:imagedata r:id="rId29" o:title=""/>
           </v:shape>
-          <o:OLEObject Type="Embed" ProgID="PBrush" ShapeID="_x0000_i1037" DrawAspect="Content" ObjectID="_1428408800" r:id="rId30"/>
+          <o:OLEObject Type="Embed" ProgID="PBrush" ShapeID="_x0000_i1041" DrawAspect="Content" ObjectID="_1429625971" r:id="rId30"/>
         </w:object>
       </w:r>
     </w:p>
@@ -6839,7 +6802,7 @@
             <v:imagedata r:id="rId31" o:title=""/>
             <w10:wrap type="square" anchorx="margin" anchory="margin"/>
           </v:shape>
-          <o:OLEObject Type="Embed" ProgID="PBrush" ShapeID="_x0000_s1311" DrawAspect="Content" ObjectID="_1428408825" r:id="rId32"/>
+          <o:OLEObject Type="Embed" ProgID="PBrush" ShapeID="_x0000_s1311" DrawAspect="Content" ObjectID="_1429625996" r:id="rId32"/>
         </w:pict>
       </w:r>
       <w:r>
@@ -7058,7 +7021,7 @@
         <w:pStyle w:val="Heading2"/>
       </w:pPr>
       <w:bookmarkStart w:id="28" w:name="_Toc343523385"/>
-      <w:bookmarkStart w:id="29" w:name="_Toc354666880"/>
+      <w:bookmarkStart w:id="29" w:name="_Toc355883243"/>
       <w:r>
         <w:t>2.2</w:t>
       </w:r>
@@ -7170,10 +7133,10 @@
           <w:rFonts w:ascii="Cambria" w:hAnsi="Cambria" w:cs="Times New Roman"/>
         </w:rPr>
         <w:object w:dxaOrig="9164" w:dyaOrig="7381">
-          <v:shape id="_x0000_i1038" type="#_x0000_t75" style="width:458.25pt;height:369pt" o:ole="">
+          <v:shape id="_x0000_i1042" type="#_x0000_t75" style="width:458.25pt;height:369pt" o:ole="">
             <v:imagedata r:id="rId33" o:title=""/>
           </v:shape>
-          <o:OLEObject Type="Embed" ProgID="PBrush" ShapeID="_x0000_i1038" DrawAspect="Content" ObjectID="_1428408801" r:id="rId34"/>
+          <o:OLEObject Type="Embed" ProgID="PBrush" ShapeID="_x0000_i1042" DrawAspect="Content" ObjectID="_1429625972" r:id="rId34"/>
         </w:object>
       </w:r>
     </w:p>
@@ -7360,14 +7323,14 @@
           <w:rFonts w:ascii="Cambria" w:hAnsi="Cambria" w:cs="Times New Roman"/>
         </w:rPr>
         <w:object w:dxaOrig="8385" w:dyaOrig="3555">
-          <v:shape id="_x0000_i1039" type="#_x0000_t75" style="width:419.25pt;height:177.75pt" o:ole="" o:bordertopcolor="this" o:borderleftcolor="this" o:borderbottomcolor="this" o:borderrightcolor="this">
+          <v:shape id="_x0000_i1043" type="#_x0000_t75" style="width:419.25pt;height:177.75pt" o:ole="" o:bordertopcolor="this" o:borderleftcolor="this" o:borderbottomcolor="this" o:borderrightcolor="this">
             <v:imagedata r:id="rId35" o:title=""/>
             <w10:bordertop type="single" width="6"/>
             <w10:borderleft type="single" width="6"/>
             <w10:borderbottom type="single" width="6"/>
             <w10:borderright type="single" width="6"/>
           </v:shape>
-          <o:OLEObject Type="Embed" ProgID="PBrush" ShapeID="_x0000_i1039" DrawAspect="Content" ObjectID="_1428408802" r:id="rId36"/>
+          <o:OLEObject Type="Embed" ProgID="PBrush" ShapeID="_x0000_i1043" DrawAspect="Content" ObjectID="_1429625973" r:id="rId36"/>
         </w:object>
       </w:r>
     </w:p>
@@ -7405,117 +7368,6 @@
     </w:p>
     <w:p>
       <w:pPr>
-        <w:spacing w:after="0"/>
-      </w:pPr>
-    </w:p>
-    <w:p>
-      <w:pPr>
-        <w:rPr>
-          <w:rFonts w:ascii="Cambria" w:hAnsi="Cambria" w:cs="Times New Roman"/>
-        </w:rPr>
-      </w:pPr>
-      <w:r>
-        <w:rPr>
-          <w:rFonts w:ascii="Cambria" w:hAnsi="Cambria" w:cs="Times New Roman"/>
-        </w:rPr>
-        <w:t xml:space="preserve">Refer to Lab 0 </w:t>
-      </w:r>
-      <w:proofErr w:type="gramStart"/>
-      <w:r>
-        <w:rPr>
-          <w:rFonts w:ascii="Cambria" w:hAnsi="Cambria" w:cs="Times New Roman"/>
-        </w:rPr>
-        <w:t>Step</w:t>
-      </w:r>
-      <w:proofErr w:type="gramEnd"/>
-      <w:r>
-        <w:rPr>
-          <w:rFonts w:ascii="Cambria" w:hAnsi="Cambria" w:cs="Times New Roman"/>
-        </w:rPr>
-        <w:t xml:space="preserve"> 3 to </w:t>
-      </w:r>
-      <w:r>
-        <w:rPr>
-          <w:rFonts w:ascii="Cambria" w:hAnsi="Cambria" w:cs="Times New Roman"/>
-          <w:b/>
-        </w:rPr>
-        <w:t>C</w:t>
-      </w:r>
-      <w:r>
-        <w:rPr>
-          <w:rFonts w:ascii="Cambria" w:hAnsi="Cambria" w:cs="Times New Roman"/>
-          <w:b/>
-        </w:rPr>
-        <w:t>reate</w:t>
-      </w:r>
-      <w:r>
-        <w:rPr>
-          <w:rFonts w:ascii="Cambria" w:hAnsi="Cambria" w:cs="Times New Roman"/>
-          <w:b/>
-        </w:rPr>
-        <w:t xml:space="preserve"> a New Blank EDK P</w:t>
-      </w:r>
-      <w:r>
-        <w:rPr>
-          <w:rFonts w:ascii="Cambria" w:hAnsi="Cambria" w:cs="Times New Roman"/>
-          <w:b/>
-        </w:rPr>
-        <w:t>roject</w:t>
-      </w:r>
-      <w:r>
-        <w:rPr>
-          <w:rFonts w:ascii="Cambria" w:hAnsi="Cambria" w:cs="Times New Roman"/>
-        </w:rPr>
-        <w:t xml:space="preserve">. Be sure to follow the directory structure used. Once your project is created, </w:t>
-      </w:r>
-      <w:r>
-        <w:rPr>
-          <w:rFonts w:ascii="Cambria" w:hAnsi="Cambria" w:cs="Times New Roman"/>
-          <w:b/>
-        </w:rPr>
-        <w:t>export</w:t>
-      </w:r>
-      <w:r>
-        <w:rPr>
-          <w:rFonts w:ascii="Cambria" w:hAnsi="Cambria" w:cs="Times New Roman"/>
-        </w:rPr>
-        <w:t xml:space="preserve"> each model 1 by 1 into the newly created EDK project. Be sure your </w:t>
-      </w:r>
-      <w:r>
-        <w:rPr>
-          <w:rFonts w:ascii="Cambria" w:hAnsi="Cambria" w:cs="Times New Roman"/>
-          <w:b/>
-        </w:rPr>
-        <w:t>Compilation S</w:t>
-      </w:r>
-      <w:r>
-        <w:rPr>
-          <w:rFonts w:ascii="Cambria" w:hAnsi="Cambria" w:cs="Times New Roman"/>
-          <w:b/>
-        </w:rPr>
-        <w:t>ettings</w:t>
-      </w:r>
-      <w:r>
-        <w:rPr>
-          <w:rFonts w:ascii="Cambria" w:hAnsi="Cambria" w:cs="Times New Roman"/>
-        </w:rPr>
-        <w:t xml:space="preserve"> are correct as shown in Lab 0 Section 4.1. Once each Simulink model has been </w:t>
-      </w:r>
-      <w:r>
-        <w:rPr>
-          <w:rFonts w:ascii="Cambria" w:hAnsi="Cambria" w:cs="Times New Roman"/>
-        </w:rPr>
-        <w:t>exported</w:t>
-      </w:r>
-      <w:r>
-        <w:rPr>
-          <w:rFonts w:ascii="Cambria" w:hAnsi="Cambria" w:cs="Times New Roman"/>
-        </w:rPr>
-        <w:t xml:space="preserve"> successfully, you’re ready to configure your FPGA design.</w:t>
-      </w:r>
-    </w:p>
-    <w:p>
-      <w:pPr>
         <w:rPr>
           <w:rFonts w:ascii="Cambria" w:hAnsi="Cambria" w:cs="Times New Roman"/>
         </w:rPr>
@@ -7525,7 +7377,7 @@
       <w:pPr>
         <w:pStyle w:val="Heading2"/>
       </w:pPr>
-      <w:bookmarkStart w:id="30" w:name="_Toc354666881"/>
+      <w:bookmarkStart w:id="30" w:name="_Toc355883244"/>
       <w:r>
         <w:t xml:space="preserve">2.3 </w:t>
       </w:r>
@@ -7648,10 +7500,10 @@
           <w:rFonts w:ascii="Cambria" w:hAnsi="Cambria" w:cs="Times New Roman"/>
         </w:rPr>
         <w:object w:dxaOrig="7261" w:dyaOrig="7351">
-          <v:shape id="_x0000_i1040" type="#_x0000_t75" style="width:363pt;height:367.5pt" o:ole="">
+          <v:shape id="_x0000_i1044" type="#_x0000_t75" style="width:363pt;height:367.5pt" o:ole="">
             <v:imagedata r:id="rId37" o:title=""/>
           </v:shape>
-          <o:OLEObject Type="Embed" ProgID="PBrush" ShapeID="_x0000_i1040" DrawAspect="Content" ObjectID="_1428408803" r:id="rId38"/>
+          <o:OLEObject Type="Embed" ProgID="PBrush" ShapeID="_x0000_i1044" DrawAspect="Content" ObjectID="_1429625974" r:id="rId38"/>
         </w:object>
       </w:r>
     </w:p>
@@ -7680,7 +7532,19 @@
         <w:rPr>
           <w:rFonts w:ascii="Cambria" w:hAnsi="Cambria" w:cs="Times New Roman"/>
         </w:rPr>
-        <w:t>: Simulink model for receiving ADC output</w:t>
+        <w:t xml:space="preserve">: </w:t>
+      </w:r>
+      <w:r>
+        <w:rPr>
+          <w:rFonts w:ascii="Cambria" w:hAnsi="Cambria" w:cs="Times New Roman"/>
+        </w:rPr>
+        <w:t>Simulink model for receiving DC Offset</w:t>
+      </w:r>
+      <w:r>
+        <w:rPr>
+          <w:rFonts w:ascii="Cambria" w:hAnsi="Cambria" w:cs="Times New Roman"/>
+        </w:rPr>
+        <w:t xml:space="preserve"> output</w:t>
       </w:r>
     </w:p>
     <w:p>
@@ -7975,7 +7839,7 @@
       </w:r>
       <w:r>
         <w:pict>
-          <v:rect id="_x0000_i1041" style="width:468pt;height:1pt" o:hralign="center" o:hrstd="t" o:hrnoshade="t" o:hr="t" fillcolor="black [3213]" stroked="f"/>
+          <v:rect id="_x0000_i1045" style="width:468pt;height:1pt" o:hralign="center" o:hrstd="t" o:hrnoshade="t" o:hr="t" fillcolor="black [3213]" stroked="f"/>
         </w:pict>
       </w:r>
     </w:p>
@@ -8072,7 +7936,7 @@
           <w:rFonts w:ascii="Cambria" w:hAnsi="Cambria" w:cs="Times New Roman"/>
         </w:rPr>
         <w:pict>
-          <v:rect id="_x0000_i1042" style="width:468pt;height:1pt" o:hralign="center" o:hrstd="t" o:hrnoshade="t" o:hr="t" fillcolor="black [3213]" stroked="f"/>
+          <v:rect id="_x0000_i1046" style="width:468pt;height:1pt" o:hralign="center" o:hrstd="t" o:hrnoshade="t" o:hr="t" fillcolor="black [3213]" stroked="f"/>
         </w:pict>
       </w:r>
     </w:p>
@@ -8086,7 +7950,7 @@
         <w:ind w:left="900" w:hanging="540"/>
       </w:pPr>
       <w:bookmarkStart w:id="31" w:name="_Toc343523386"/>
-      <w:bookmarkStart w:id="32" w:name="_Toc354666882"/>
+      <w:bookmarkStart w:id="32" w:name="_Toc355883245"/>
       <w:bookmarkEnd w:id="26"/>
       <w:r>
         <w:lastRenderedPageBreak/>
@@ -8161,10 +8025,10 @@
           <w:rFonts w:asciiTheme="majorHAnsi" w:hAnsiTheme="majorHAnsi"/>
         </w:rPr>
         <w:object w:dxaOrig="8084" w:dyaOrig="10141">
-          <v:shape id="_x0000_i1043" type="#_x0000_t75" style="width:404.25pt;height:507pt" o:ole="">
+          <v:shape id="_x0000_i1047" type="#_x0000_t75" style="width:404.25pt;height:507pt" o:ole="">
             <v:imagedata r:id="rId39" o:title=""/>
           </v:shape>
-          <o:OLEObject Type="Embed" ProgID="PBrush" ShapeID="_x0000_i1043" DrawAspect="Content" ObjectID="_1428408804" r:id="rId40"/>
+          <o:OLEObject Type="Embed" ProgID="PBrush" ShapeID="_x0000_i1047" DrawAspect="Content" ObjectID="_1429625975" r:id="rId40"/>
         </w:object>
       </w:r>
     </w:p>
@@ -8354,7 +8218,7 @@
       </w:r>
       <w:r>
         <w:pict>
-          <v:rect id="_x0000_i1044" style="width:468pt;height:1pt" o:hralign="center" o:hrstd="t" o:hrnoshade="t" o:hr="t" fillcolor="black [3213]" stroked="f"/>
+          <v:rect id="_x0000_i1048" style="width:468pt;height:1pt" o:hralign="center" o:hrstd="t" o:hrnoshade="t" o:hr="t" fillcolor="black [3213]" stroked="f"/>
         </w:pict>
       </w:r>
     </w:p>
@@ -8511,7 +8375,7 @@
           <w:rFonts w:ascii="Cambria" w:hAnsi="Cambria" w:cs="Times New Roman"/>
         </w:rPr>
         <w:pict>
-          <v:rect id="_x0000_i1045" style="width:468pt;height:1pt" o:hralign="center" o:hrstd="t" o:hrnoshade="t" o:hr="t" fillcolor="black [3213]" stroked="f"/>
+          <v:rect id="_x0000_i1049" style="width:468pt;height:1pt" o:hralign="center" o:hrstd="t" o:hrnoshade="t" o:hr="t" fillcolor="black [3213]" stroked="f"/>
         </w:pict>
       </w:r>
     </w:p>
@@ -8640,7 +8504,7 @@
           <w:szCs w:val="36"/>
         </w:rPr>
       </w:pPr>
-      <w:bookmarkStart w:id="33" w:name="_Toc354666883"/>
+      <w:bookmarkStart w:id="33" w:name="_Toc355883246"/>
       <w:r>
         <w:rPr>
           <w:rStyle w:val="Heading1Char"/>
@@ -8746,6 +8610,7 @@
       <w:bookmarkStart w:id="46" w:name="_Toc354482405"/>
       <w:bookmarkStart w:id="47" w:name="_Toc354666850"/>
       <w:bookmarkStart w:id="48" w:name="_Toc354666884"/>
+      <w:bookmarkStart w:id="49" w:name="_Toc355883247"/>
       <w:bookmarkEnd w:id="34"/>
       <w:bookmarkEnd w:id="35"/>
       <w:bookmarkEnd w:id="36"/>
@@ -8761,13 +8626,14 @@
       <w:bookmarkEnd w:id="46"/>
       <w:bookmarkEnd w:id="47"/>
       <w:bookmarkEnd w:id="48"/>
+      <w:bookmarkEnd w:id="49"/>
     </w:p>
     <w:p>
       <w:pPr>
         <w:pStyle w:val="Heading2"/>
       </w:pPr>
-      <w:bookmarkStart w:id="49" w:name="_Toc343523388"/>
-      <w:bookmarkStart w:id="50" w:name="_Toc354666885"/>
+      <w:bookmarkStart w:id="50" w:name="_Toc343523388"/>
+      <w:bookmarkStart w:id="51" w:name="_Toc355883248"/>
       <w:r>
         <w:t>3</w:t>
       </w:r>
@@ -8780,8 +8646,8 @@
       <w:r>
         <w:t>Needed IP Cores</w:t>
       </w:r>
-      <w:bookmarkEnd w:id="49"/>
       <w:bookmarkEnd w:id="50"/>
+      <w:bookmarkEnd w:id="51"/>
     </w:p>
     <w:p>
       <w:pPr>
@@ -9025,14 +8891,14 @@
           <w:rFonts w:ascii="Cambria" w:hAnsi="Cambria" w:cs="Times New Roman"/>
         </w:rPr>
         <w:object w:dxaOrig="6524" w:dyaOrig="3165">
-          <v:shape id="_x0000_i1046" type="#_x0000_t75" style="width:267pt;height:129.75pt" o:ole="" o:bordertopcolor="this" o:borderleftcolor="this" o:borderbottomcolor="this" o:borderrightcolor="this">
+          <v:shape id="_x0000_i1050" type="#_x0000_t75" style="width:267pt;height:129.75pt" o:ole="" o:bordertopcolor="this" o:borderleftcolor="this" o:borderbottomcolor="this" o:borderrightcolor="this">
             <v:imagedata r:id="rId41" o:title=""/>
             <w10:bordertop type="single" width="4"/>
             <w10:borderleft type="single" width="4"/>
             <w10:borderbottom type="single" width="4"/>
             <w10:borderright type="single" width="4"/>
           </v:shape>
-          <o:OLEObject Type="Embed" ProgID="PBrush" ShapeID="_x0000_i1046" DrawAspect="Content" ObjectID="_1428408805" r:id="rId42"/>
+          <o:OLEObject Type="Embed" ProgID="PBrush" ShapeID="_x0000_i1050" DrawAspect="Content" ObjectID="_1429625976" r:id="rId42"/>
         </w:object>
       </w:r>
     </w:p>
@@ -9069,8 +8935,8 @@
         <w:pStyle w:val="Heading2"/>
         <w:spacing w:before="0"/>
       </w:pPr>
-      <w:bookmarkStart w:id="51" w:name="_Toc343523389"/>
-      <w:bookmarkStart w:id="52" w:name="_Toc354666886"/>
+      <w:bookmarkStart w:id="52" w:name="_Toc343523389"/>
+      <w:bookmarkStart w:id="53" w:name="_Toc355883249"/>
       <w:r>
         <w:t>3</w:t>
       </w:r>
@@ -9089,8 +8955,8 @@
       <w:r>
         <w:t xml:space="preserve"> Driver Port</w:t>
       </w:r>
-      <w:bookmarkEnd w:id="51"/>
       <w:bookmarkEnd w:id="52"/>
+      <w:bookmarkEnd w:id="53"/>
     </w:p>
     <w:p>
       <w:pPr>
@@ -9497,8 +9363,8 @@
       <w:pPr>
         <w:pStyle w:val="Heading2"/>
       </w:pPr>
-      <w:bookmarkStart w:id="53" w:name="_Toc343523390"/>
-      <w:bookmarkStart w:id="54" w:name="_Toc354666887"/>
+      <w:bookmarkStart w:id="54" w:name="_Toc343523390"/>
+      <w:bookmarkStart w:id="55" w:name="_Toc355883250"/>
       <w:r>
         <w:t>3</w:t>
       </w:r>
@@ -9511,8 +9377,8 @@
       <w:r>
         <w:t>Configuring the MCU Port</w:t>
       </w:r>
-      <w:bookmarkEnd w:id="53"/>
       <w:bookmarkEnd w:id="54"/>
+      <w:bookmarkEnd w:id="55"/>
     </w:p>
     <w:p>
       <w:pPr>
@@ -9653,8 +9519,8 @@
       <w:pPr>
         <w:pStyle w:val="Heading2"/>
       </w:pPr>
-      <w:bookmarkStart w:id="55" w:name="_Toc354415933"/>
-      <w:bookmarkStart w:id="56" w:name="_Toc354666888"/>
+      <w:bookmarkStart w:id="56" w:name="_Toc354415933"/>
+      <w:bookmarkStart w:id="57" w:name="_Toc355883251"/>
       <w:r>
         <w:t>3.4</w:t>
       </w:r>
@@ -9670,8 +9536,8 @@
       <w:r>
         <w:t xml:space="preserve"> Port</w:t>
       </w:r>
-      <w:bookmarkEnd w:id="55"/>
       <w:bookmarkEnd w:id="56"/>
+      <w:bookmarkEnd w:id="57"/>
     </w:p>
     <w:p>
       <w:pPr>
@@ -9987,7 +9853,7 @@
       <w:pPr>
         <w:pStyle w:val="Heading2"/>
       </w:pPr>
-      <w:bookmarkStart w:id="57" w:name="_Toc354666889"/>
+      <w:bookmarkStart w:id="58" w:name="_Toc355883252"/>
       <w:r>
         <w:t>3.5</w:t>
       </w:r>
@@ -10003,7 +9869,7 @@
       <w:r>
         <w:t xml:space="preserve"> Port</w:t>
       </w:r>
-      <w:bookmarkEnd w:id="57"/>
+      <w:bookmarkEnd w:id="58"/>
     </w:p>
     <w:p>
       <w:pPr>
@@ -10228,7 +10094,7 @@
       <w:pPr>
         <w:pStyle w:val="Heading2"/>
       </w:pPr>
-      <w:bookmarkStart w:id="58" w:name="_Toc354666890"/>
+      <w:bookmarkStart w:id="59" w:name="_Toc355883253"/>
       <w:r>
         <w:t>3.</w:t>
       </w:r>
@@ -10247,7 +10113,7 @@
       <w:r>
         <w:t xml:space="preserve"> Port</w:t>
       </w:r>
-      <w:bookmarkEnd w:id="58"/>
+      <w:bookmarkEnd w:id="59"/>
     </w:p>
     <w:p>
       <w:pPr>
@@ -10433,8 +10299,8 @@
       <w:pPr>
         <w:pStyle w:val="Heading2"/>
       </w:pPr>
-      <w:bookmarkStart w:id="59" w:name="_Toc343523391"/>
-      <w:bookmarkStart w:id="60" w:name="_Toc354666891"/>
+      <w:bookmarkStart w:id="60" w:name="_Toc343523391"/>
+      <w:bookmarkStart w:id="61" w:name="_Toc355883254"/>
       <w:r>
         <w:lastRenderedPageBreak/>
         <w:t>3</w:t>
@@ -10451,8 +10317,8 @@
       <w:r>
         <w:t>Configuring the Clock Generator IP Core</w:t>
       </w:r>
-      <w:bookmarkEnd w:id="59"/>
       <w:bookmarkEnd w:id="60"/>
+      <w:bookmarkEnd w:id="61"/>
     </w:p>
     <w:p>
       <w:pPr>
@@ -10899,6 +10765,83 @@
           <w:b/>
         </w:rPr>
         <w:t>90 Phase</w:t>
+      </w:r>
+      <w:r>
+        <w:rPr>
+          <w:rFonts w:ascii="Cambria" w:hAnsi="Cambria" w:cs="Times New Roman"/>
+        </w:rPr>
+        <w:t xml:space="preserve">, </w:t>
+      </w:r>
+      <w:r>
+        <w:rPr>
+          <w:rFonts w:ascii="Cambria" w:hAnsi="Cambria" w:cs="Times New Roman"/>
+          <w:b/>
+        </w:rPr>
+        <w:t>PLLE0</w:t>
+      </w:r>
+      <w:r>
+        <w:rPr>
+          <w:rFonts w:ascii="Cambria" w:hAnsi="Cambria" w:cs="Times New Roman"/>
+        </w:rPr>
+        <w:t xml:space="preserve"> group and </w:t>
+      </w:r>
+      <w:r>
+        <w:rPr>
+          <w:rFonts w:ascii="Cambria" w:hAnsi="Cambria" w:cs="Times New Roman"/>
+          <w:b/>
+        </w:rPr>
+        <w:t>Buffered true</w:t>
+      </w:r>
+    </w:p>
+    <w:p>
+      <w:pPr>
+        <w:pStyle w:val="ListParagraph"/>
+        <w:numPr>
+          <w:ilvl w:val="0"/>
+          <w:numId w:val="3"/>
+        </w:numPr>
+        <w:ind w:left="990" w:hanging="450"/>
+        <w:rPr>
+          <w:rFonts w:ascii="Cambria" w:hAnsi="Cambria" w:cs="Times New Roman"/>
+        </w:rPr>
+      </w:pPr>
+      <w:r>
+        <w:rPr>
+          <w:rFonts w:ascii="Cambria" w:hAnsi="Cambria" w:cs="Times New Roman"/>
+        </w:rPr>
+        <w:t>CLKOUT4</w:t>
+      </w:r>
+      <w:r>
+        <w:rPr>
+          <w:rFonts w:ascii="Cambria" w:hAnsi="Cambria" w:cs="Times New Roman"/>
+        </w:rPr>
+        <w:t xml:space="preserve"> Required Frequency of </w:t>
+      </w:r>
+      <w:r>
+        <w:rPr>
+          <w:rFonts w:ascii="Cambria" w:hAnsi="Cambria" w:cs="Times New Roman"/>
+          <w:b/>
+        </w:rPr>
+        <w:t>4</w:t>
+      </w:r>
+      <w:r>
+        <w:rPr>
+          <w:rFonts w:ascii="Cambria" w:hAnsi="Cambria" w:cs="Times New Roman"/>
+          <w:b/>
+        </w:rPr>
+        <w:t>0MHz</w:t>
+      </w:r>
+      <w:r>
+        <w:rPr>
+          <w:rFonts w:ascii="Cambria" w:hAnsi="Cambria" w:cs="Times New Roman"/>
+        </w:rPr>
+        <w:t xml:space="preserve">, </w:t>
+      </w:r>
+      <w:r>
+        <w:rPr>
+          <w:rFonts w:ascii="Cambria" w:hAnsi="Cambria" w:cs="Times New Roman"/>
+        </w:rPr>
+        <w:t>0Phase</w:t>
       </w:r>
       <w:r>
         <w:rPr>
@@ -11326,7 +11269,7 @@
           <w:noProof/>
         </w:rPr>
         <w:pict>
-          <v:shape id="_x0000_s1318" type="#_x0000_t32" style="position:absolute;left:0;text-align:left;margin-left:99pt;margin-top:6pt;width:23.25pt;height:0;z-index:251731968" o:connectortype="straight">
+          <v:shape id="_x0000_s1642" type="#_x0000_t32" style="position:absolute;left:0;text-align:left;margin-left:99pt;margin-top:4.85pt;width:23.25pt;height:0;z-index:251787264" o:connectortype="straight">
             <v:stroke endarrow="block"/>
           </v:shape>
         </w:pict>
@@ -11335,14 +11278,26 @@
         <w:rPr>
           <w:rFonts w:ascii="Cambria" w:hAnsi="Cambria" w:cs="Times New Roman"/>
         </w:rPr>
-        <w:t xml:space="preserve">CLKFBIN              </w:t>
+        <w:t>CLKOUT4</w:t>
+      </w:r>
+      <w:r>
+        <w:rPr>
+          <w:rFonts w:ascii="Cambria" w:hAnsi="Cambria" w:cs="Times New Roman"/>
+        </w:rPr>
+        <w:t xml:space="preserve">             </w:t>
       </w:r>
       <w:r>
         <w:rPr>
           <w:rFonts w:ascii="Cambria" w:hAnsi="Cambria" w:cs="Times New Roman"/>
         </w:rPr>
         <w:tab/>
-        <w:t>CLKFBOUT</w:t>
+        <w:t>External Port</w:t>
+      </w:r>
+      <w:r>
+        <w:rPr>
+          <w:rFonts w:ascii="Cambria" w:hAnsi="Cambria" w:cs="Times New Roman"/>
+        </w:rPr>
+        <w:t>s</w:t>
       </w:r>
     </w:p>
     <w:p>
@@ -11363,7 +11318,7 @@
           <w:noProof/>
         </w:rPr>
         <w:pict>
-          <v:shape id="_x0000_s1319" type="#_x0000_t32" style="position:absolute;left:0;text-align:left;margin-left:99pt;margin-top:5.65pt;width:23.25pt;height:0;z-index:251732992" o:connectortype="straight">
+          <v:shape id="_x0000_s1318" type="#_x0000_t32" style="position:absolute;left:0;text-align:left;margin-left:99pt;margin-top:6pt;width:23.25pt;height:0;z-index:251731968" o:connectortype="straight">
             <v:stroke endarrow="block"/>
           </v:shape>
         </w:pict>
@@ -11372,28 +11327,15 @@
         <w:rPr>
           <w:rFonts w:ascii="Cambria" w:hAnsi="Cambria" w:cs="Times New Roman"/>
         </w:rPr>
-        <w:t xml:space="preserve">RST             </w:t>
+        <w:t xml:space="preserve">CLKFBIN              </w:t>
       </w:r>
       <w:r>
         <w:rPr>
           <w:rFonts w:ascii="Cambria" w:hAnsi="Cambria" w:cs="Times New Roman"/>
         </w:rPr>
         <w:tab/>
-      </w:r>
-      <w:r>
-        <w:rPr>
-          <w:rFonts w:ascii="Cambria" w:hAnsi="Cambria" w:cs="Times New Roman"/>
-        </w:rPr>
-        <w:tab/>
-      </w:r>
-      <w:proofErr w:type="spellStart"/>
-      <w:r>
-        <w:rPr>
-          <w:rFonts w:ascii="Cambria" w:hAnsi="Cambria" w:cs="Times New Roman"/>
-        </w:rPr>
-        <w:t>net_gnd</w:t>
-      </w:r>
-      <w:proofErr w:type="spellEnd"/>
+        <w:t>CLKFBOUT</w:t>
+      </w:r>
     </w:p>
     <w:p>
       <w:pPr>
@@ -11413,6 +11355,56 @@
           <w:noProof/>
         </w:rPr>
         <w:pict>
+          <v:shape id="_x0000_s1319" type="#_x0000_t32" style="position:absolute;left:0;text-align:left;margin-left:99pt;margin-top:5.65pt;width:23.25pt;height:0;z-index:251732992" o:connectortype="straight">
+            <v:stroke endarrow="block"/>
+          </v:shape>
+        </w:pict>
+      </w:r>
+      <w:r>
+        <w:rPr>
+          <w:rFonts w:ascii="Cambria" w:hAnsi="Cambria" w:cs="Times New Roman"/>
+        </w:rPr>
+        <w:t xml:space="preserve">RST             </w:t>
+      </w:r>
+      <w:r>
+        <w:rPr>
+          <w:rFonts w:ascii="Cambria" w:hAnsi="Cambria" w:cs="Times New Roman"/>
+        </w:rPr>
+        <w:tab/>
+      </w:r>
+      <w:r>
+        <w:rPr>
+          <w:rFonts w:ascii="Cambria" w:hAnsi="Cambria" w:cs="Times New Roman"/>
+        </w:rPr>
+        <w:tab/>
+      </w:r>
+      <w:proofErr w:type="spellStart"/>
+      <w:r>
+        <w:rPr>
+          <w:rFonts w:ascii="Cambria" w:hAnsi="Cambria" w:cs="Times New Roman"/>
+        </w:rPr>
+        <w:t>net_gnd</w:t>
+      </w:r>
+      <w:proofErr w:type="spellEnd"/>
+    </w:p>
+    <w:p>
+      <w:pPr>
+        <w:pStyle w:val="ListParagraph"/>
+        <w:numPr>
+          <w:ilvl w:val="0"/>
+          <w:numId w:val="3"/>
+        </w:numPr>
+        <w:ind w:left="990" w:hanging="450"/>
+        <w:rPr>
+          <w:rFonts w:ascii="Cambria" w:hAnsi="Cambria" w:cs="Times New Roman"/>
+        </w:rPr>
+      </w:pPr>
+      <w:r>
+        <w:rPr>
+          <w:rFonts w:ascii="Cambria" w:hAnsi="Cambria" w:cs="Times New Roman"/>
+          <w:noProof/>
+        </w:rPr>
+        <w:pict>
           <v:shape id="_x0000_s1320" type="#_x0000_t32" style="position:absolute;left:0;text-align:left;margin-left:100.2pt;margin-top:6.8pt;width:23.25pt;height:0;z-index:251734016" o:connectortype="straight">
             <v:stroke endarrow="block"/>
           </v:shape>
@@ -11439,12 +11431,20 @@
     </w:p>
     <w:p>
       <w:pPr>
+        <w:rPr>
+          <w:rFonts w:ascii="Cambria" w:hAnsi="Cambria" w:cs="Times New Roman"/>
+        </w:rPr>
+      </w:pPr>
+    </w:p>
+    <w:p>
+      <w:pPr>
         <w:spacing w:after="0" w:line="360" w:lineRule="auto"/>
       </w:pPr>
       <w:r>
         <w:rPr>
           <w:noProof/>
         </w:rPr>
+        <w:lastRenderedPageBreak/>
         <w:pict>
           <v:rect id="_x0000_s1322" style="position:absolute;margin-left:.35pt;margin-top:11.3pt;width:71.95pt;height:57.35pt;z-index:251736064" fillcolor="#8db3e2 [1311]" strokecolor="#8db3e2 [1311]">
             <v:textbox style="mso-next-textbox:#_x0000_s1322">
@@ -11457,7 +11457,7 @@
       </w:r>
       <w:r>
         <w:pict>
-          <v:rect id="_x0000_i1047" style="width:468pt;height:1pt" o:hralign="center" o:hrstd="t" o:hrnoshade="t" o:hr="t" fillcolor="black [3213]" stroked="f"/>
+          <v:rect id="_x0000_i1051" style="width:468pt;height:1pt" o:hralign="center" o:hrstd="t" o:hrnoshade="t" o:hr="t" fillcolor="black [3213]" stroked="f"/>
         </w:pict>
       </w:r>
     </w:p>
@@ -11608,7 +11608,7 @@
           <w:rFonts w:ascii="Cambria" w:hAnsi="Cambria" w:cs="Times New Roman"/>
         </w:rPr>
         <w:pict>
-          <v:rect id="_x0000_i1048" style="width:468pt;height:1pt" o:hralign="center" o:hrstd="t" o:hrnoshade="t" o:hr="t" fillcolor="black [3213]" stroked="f"/>
+          <v:rect id="_x0000_i1052" style="width:468pt;height:1pt" o:hralign="center" o:hrstd="t" o:hrnoshade="t" o:hr="t" fillcolor="black [3213]" stroked="f"/>
         </w:pict>
       </w:r>
     </w:p>
@@ -11622,7 +11622,6 @@
         <w:rPr>
           <w:rFonts w:ascii="Cambria" w:hAnsi="Cambria" w:cs="Times New Roman"/>
         </w:rPr>
-        <w:lastRenderedPageBreak/>
         <w:t>Your Clock Generator port</w:t>
       </w:r>
       <w:r>
@@ -11669,11 +11668,11 @@
         <w:rPr>
           <w:rFonts w:ascii="Cambria" w:hAnsi="Cambria" w:cs="Times New Roman"/>
         </w:rPr>
-        <w:object w:dxaOrig="9134" w:dyaOrig="2685">
-          <v:shape id="_x0000_i1049" type="#_x0000_t75" style="width:387pt;height:112.5pt" o:ole="">
+        <w:object w:dxaOrig="9749" w:dyaOrig="2865">
+          <v:shape id="_x0000_i1053" type="#_x0000_t75" style="width:412.5pt;height:120pt" o:ole="">
             <v:imagedata r:id="rId43" o:title=""/>
           </v:shape>
-          <o:OLEObject Type="Embed" ProgID="PBrush" ShapeID="_x0000_i1049" DrawAspect="Content" ObjectID="_1428408806" r:id="rId44"/>
+          <o:OLEObject Type="Embed" ProgID="PBrush" ShapeID="_x0000_i1053" DrawAspect="Content" ObjectID="_1429625977" r:id="rId44"/>
         </w:object>
       </w:r>
     </w:p>
@@ -11712,8 +11711,8 @@
       <w:pPr>
         <w:pStyle w:val="Heading2"/>
       </w:pPr>
-      <w:bookmarkStart w:id="61" w:name="_Toc343523392"/>
-      <w:bookmarkStart w:id="62" w:name="_Toc354666892"/>
+      <w:bookmarkStart w:id="62" w:name="_Toc343523392"/>
+      <w:bookmarkStart w:id="63" w:name="_Toc355883255"/>
       <w:r>
         <w:t>3</w:t>
       </w:r>
@@ -11730,8 +11729,8 @@
       <w:r>
         <w:t xml:space="preserve"> Assignments</w:t>
       </w:r>
-      <w:bookmarkEnd w:id="61"/>
       <w:bookmarkEnd w:id="62"/>
+      <w:bookmarkEnd w:id="63"/>
     </w:p>
     <w:p>
       <w:pPr>
@@ -12026,7 +12025,7 @@
       </w:r>
       <w:r>
         <w:pict>
-          <v:rect id="_x0000_i1050" style="width:468pt;height:1pt" o:hralign="center" o:hrstd="t" o:hrnoshade="t" o:hr="t" fillcolor="black [3213]" stroked="f"/>
+          <v:rect id="_x0000_i1054" style="width:468pt;height:1pt" o:hralign="center" o:hrstd="t" o:hrnoshade="t" o:hr="t" fillcolor="black [3213]" stroked="f"/>
         </w:pict>
       </w:r>
     </w:p>
@@ -12108,7 +12107,7 @@
       </w:pPr>
       <w:r>
         <w:pict>
-          <v:rect id="_x0000_i1051" style="width:468pt;height:1pt" o:hralign="center" o:hrstd="t" o:hrnoshade="t" o:hr="t" fillcolor="black [3213]" stroked="f"/>
+          <v:rect id="_x0000_i1055" style="width:468pt;height:1pt" o:hralign="center" o:hrstd="t" o:hrnoshade="t" o:hr="t" fillcolor="black [3213]" stroked="f"/>
         </w:pict>
       </w:r>
     </w:p>
@@ -12168,7 +12167,14 @@
         <w:rPr>
           <w:rFonts w:ascii="Cambria" w:hAnsi="Cambria" w:cs="Times New Roman"/>
         </w:rPr>
-        <w:t xml:space="preserve"> FPGA. Refer to this issue for more information. As in Lab 0 section 5.2, this bug must be corrected </w:t>
+        <w:t xml:space="preserve"> FPGA. Refer to this issue for more information. As in </w:t>
+      </w:r>
+      <w:r>
+        <w:rPr>
+          <w:rFonts w:ascii="Cambria" w:hAnsi="Cambria" w:cs="Times New Roman"/>
+        </w:rPr>
+        <w:lastRenderedPageBreak/>
+        <w:t xml:space="preserve">Lab 0 section 5.2, this bug must be corrected </w:t>
       </w:r>
       <w:r>
         <w:rPr>
@@ -12207,7 +12213,14 @@
           <w:rFonts w:ascii="Cambria" w:hAnsi="Cambria" w:cs="Times New Roman"/>
           <w:b/>
         </w:rPr>
-        <w:t xml:space="preserve">both </w:t>
+        <w:t>all</w:t>
+      </w:r>
+      <w:r>
+        <w:rPr>
+          <w:rFonts w:ascii="Cambria" w:hAnsi="Cambria" w:cs="Times New Roman"/>
+          <w:b/>
+        </w:rPr>
+        <w:t xml:space="preserve"> </w:t>
       </w:r>
       <w:r>
         <w:rPr>
@@ -12260,8 +12273,8 @@
         <w:t xml:space="preserve"> button. This process may take awhile.</w:t>
       </w:r>
     </w:p>
-    <w:bookmarkStart w:id="63" w:name="_MON_1422444579"/>
-    <w:bookmarkEnd w:id="63"/>
+    <w:bookmarkStart w:id="64" w:name="_MON_1422444579"/>
+    <w:bookmarkEnd w:id="64"/>
     <w:p>
       <w:pPr>
         <w:keepNext/>
@@ -12269,14 +12282,14 @@
       </w:pPr>
       <w:r>
         <w:object w:dxaOrig="9360" w:dyaOrig="9862">
-          <v:shape id="_x0000_i1052" type="#_x0000_t75" style="width:462.75pt;height:488.25pt" o:ole="" o:bordertopcolor="this" o:borderleftcolor="this" o:borderbottomcolor="this" o:borderrightcolor="this">
+          <v:shape id="_x0000_i1056" type="#_x0000_t75" style="width:462.75pt;height:488.25pt" o:ole="" o:bordertopcolor="this" o:borderleftcolor="this" o:borderbottomcolor="this" o:borderrightcolor="this">
             <v:imagedata r:id="rId47" o:title=""/>
             <w10:bordertop type="single" width="6"/>
             <w10:borderleft type="single" width="6"/>
             <w10:borderbottom type="single" width="6"/>
             <w10:borderright type="single" width="6"/>
           </v:shape>
-          <o:OLEObject Type="Embed" ProgID="Word.OpenDocumentText.12" ShapeID="_x0000_i1052" DrawAspect="Content" ObjectID="_1428408807" r:id="rId48"/>
+          <o:OLEObject Type="Embed" ProgID="Word.OpenDocumentText.12" ShapeID="_x0000_i1056" DrawAspect="Content" ObjectID="_1429625978" r:id="rId48"/>
         </w:object>
       </w:r>
     </w:p>
@@ -12312,8 +12325,8 @@
           <w:szCs w:val="36"/>
         </w:rPr>
       </w:pPr>
-      <w:bookmarkStart w:id="64" w:name="_Toc343523393"/>
-      <w:bookmarkStart w:id="65" w:name="_Toc354666893"/>
+      <w:bookmarkStart w:id="65" w:name="_Toc343523393"/>
+      <w:bookmarkStart w:id="66" w:name="_Toc355883256"/>
       <w:r>
         <w:rPr>
           <w:rStyle w:val="Heading1Char"/>
@@ -12329,8 +12342,8 @@
         </w:rPr>
         <w:t>roject</w:t>
       </w:r>
-      <w:bookmarkEnd w:id="64"/>
       <w:bookmarkEnd w:id="65"/>
+      <w:bookmarkEnd w:id="66"/>
       <w:r>
         <w:rPr>
           <w:rFonts w:ascii="Cambria" w:hAnsi="Cambria" w:cs="Times New Roman"/>
@@ -12400,22 +12413,22 @@
           <w:szCs w:val="26"/>
         </w:rPr>
       </w:pPr>
-      <w:bookmarkStart w:id="66" w:name="_Toc348691128"/>
-      <w:bookmarkStart w:id="67" w:name="_Toc351974247"/>
-      <w:bookmarkStart w:id="68" w:name="_Toc351974388"/>
-      <w:bookmarkStart w:id="69" w:name="_Toc351974418"/>
-      <w:bookmarkStart w:id="70" w:name="_Toc351974940"/>
-      <w:bookmarkStart w:id="71" w:name="_Toc351975218"/>
-      <w:bookmarkStart w:id="72" w:name="_Toc351975247"/>
-      <w:bookmarkStart w:id="73" w:name="_Toc351975480"/>
-      <w:bookmarkStart w:id="74" w:name="_Toc351975538"/>
-      <w:bookmarkStart w:id="75" w:name="_Toc353875999"/>
-      <w:bookmarkStart w:id="76" w:name="_Toc353876094"/>
-      <w:bookmarkStart w:id="77" w:name="_Toc353876126"/>
-      <w:bookmarkStart w:id="78" w:name="_Toc354482414"/>
-      <w:bookmarkStart w:id="79" w:name="_Toc354666860"/>
-      <w:bookmarkStart w:id="80" w:name="_Toc354666894"/>
-      <w:bookmarkEnd w:id="66"/>
+      <w:bookmarkStart w:id="67" w:name="_Toc348691128"/>
+      <w:bookmarkStart w:id="68" w:name="_Toc351974247"/>
+      <w:bookmarkStart w:id="69" w:name="_Toc351974388"/>
+      <w:bookmarkStart w:id="70" w:name="_Toc351974418"/>
+      <w:bookmarkStart w:id="71" w:name="_Toc351974940"/>
+      <w:bookmarkStart w:id="72" w:name="_Toc351975218"/>
+      <w:bookmarkStart w:id="73" w:name="_Toc351975247"/>
+      <w:bookmarkStart w:id="74" w:name="_Toc351975480"/>
+      <w:bookmarkStart w:id="75" w:name="_Toc351975538"/>
+      <w:bookmarkStart w:id="76" w:name="_Toc353875999"/>
+      <w:bookmarkStart w:id="77" w:name="_Toc353876094"/>
+      <w:bookmarkStart w:id="78" w:name="_Toc353876126"/>
+      <w:bookmarkStart w:id="79" w:name="_Toc354482414"/>
+      <w:bookmarkStart w:id="80" w:name="_Toc354666860"/>
+      <w:bookmarkStart w:id="81" w:name="_Toc354666894"/>
+      <w:bookmarkStart w:id="82" w:name="_Toc355883257"/>
       <w:bookmarkEnd w:id="67"/>
       <w:bookmarkEnd w:id="68"/>
       <w:bookmarkEnd w:id="69"/>
@@ -12430,27 +12443,29 @@
       <w:bookmarkEnd w:id="78"/>
       <w:bookmarkEnd w:id="79"/>
       <w:bookmarkEnd w:id="80"/>
-    </w:p>
-    <w:p>
-      <w:pPr>
-        <w:pStyle w:val="Heading2"/>
-      </w:pPr>
-      <w:bookmarkStart w:id="81" w:name="_Toc343523395"/>
-      <w:bookmarkStart w:id="82" w:name="_Toc354666895"/>
-      <w:r>
-        <w:t>4</w:t>
-      </w:r>
-      <w:r>
-        <w:t xml:space="preserve">.1 </w:t>
-      </w:r>
-      <w:r>
-        <w:tab/>
-      </w:r>
-      <w:r>
-        <w:t>Creating a new C Project</w:t>
-      </w:r>
       <w:bookmarkEnd w:id="81"/>
       <w:bookmarkEnd w:id="82"/>
+    </w:p>
+    <w:p>
+      <w:pPr>
+        <w:pStyle w:val="Heading2"/>
+      </w:pPr>
+      <w:bookmarkStart w:id="83" w:name="_Toc343523395"/>
+      <w:bookmarkStart w:id="84" w:name="_Toc355883258"/>
+      <w:r>
+        <w:t>4</w:t>
+      </w:r>
+      <w:r>
+        <w:t xml:space="preserve">.1 </w:t>
+      </w:r>
+      <w:r>
+        <w:tab/>
+      </w:r>
+      <w:r>
+        <w:t>Creating a new C Project</w:t>
+      </w:r>
+      <w:bookmarkEnd w:id="83"/>
+      <w:bookmarkEnd w:id="84"/>
     </w:p>
     <w:p>
       <w:pPr>
@@ -12928,7 +12943,7 @@
       </w:r>
       <w:r>
         <w:pict>
-          <v:rect id="_x0000_i1053" style="width:468pt;height:1pt" o:hralign="center" o:hrstd="t" o:hrnoshade="t" o:hr="t" fillcolor="black [3213]" stroked="f"/>
+          <v:rect id="_x0000_i1057" style="width:468pt;height:1pt" o:hralign="center" o:hrstd="t" o:hrnoshade="t" o:hr="t" fillcolor="black [3213]" stroked="f"/>
         </w:pict>
       </w:r>
     </w:p>
@@ -13035,12 +13050,12 @@
           <w:rFonts w:ascii="Cambria" w:hAnsi="Cambria" w:cs="Times New Roman"/>
         </w:rPr>
         <w:pict>
-          <v:rect id="_x0000_i1054" style="width:468pt;height:1pt" o:hralign="center" o:hrstd="t" o:hrnoshade="t" o:hr="t" fillcolor="black [3213]" stroked="f"/>
+          <v:rect id="_x0000_i1058" style="width:468pt;height:1pt" o:hralign="center" o:hrstd="t" o:hrnoshade="t" o:hr="t" fillcolor="black [3213]" stroked="f"/>
         </w:pict>
       </w:r>
     </w:p>
-    <w:bookmarkStart w:id="83" w:name="_MON_1413626687"/>
-    <w:bookmarkEnd w:id="83"/>
+    <w:bookmarkStart w:id="85" w:name="_MON_1413626687"/>
+    <w:bookmarkEnd w:id="85"/>
     <w:p>
       <w:pPr>
         <w:keepNext/>
@@ -13054,14 +13069,14 @@
           <w:rFonts w:ascii="Cambria" w:hAnsi="Cambria" w:cs="Times New Roman"/>
         </w:rPr>
         <w:object w:dxaOrig="9360" w:dyaOrig="12914">
-          <v:shape id="_x0000_i1055" type="#_x0000_t75" style="width:438pt;height:600pt" o:ole="" o:bordertopcolor="this" o:borderleftcolor="this" o:borderbottomcolor="this" o:borderrightcolor="this">
+          <v:shape id="_x0000_i1071" type="#_x0000_t75" style="width:438pt;height:600pt" o:ole="">
             <v:imagedata r:id="rId49" o:title=""/>
             <w10:bordertop type="single" width="8"/>
             <w10:borderleft type="single" width="8"/>
             <w10:borderbottom type="single" width="8"/>
             <w10:borderright type="single" width="8"/>
           </v:shape>
-          <o:OLEObject Type="Embed" ProgID="Word.OpenDocumentText.12" ShapeID="_x0000_i1055" DrawAspect="Content" ObjectID="_1428408808" r:id="rId50"/>
+          <o:OLEObject Type="Embed" ProgID="Word.OpenDocumentText.12" ShapeID="_x0000_i1071" DrawAspect="Content" ObjectID="_1429625979" r:id="rId50"/>
         </w:object>
       </w:r>
     </w:p>
@@ -13123,7 +13138,7 @@
       <w:pPr>
         <w:pStyle w:val="Heading2"/>
       </w:pPr>
-      <w:bookmarkStart w:id="84" w:name="_Toc354666896"/>
+      <w:bookmarkStart w:id="86" w:name="_Toc355883259"/>
       <w:r>
         <w:lastRenderedPageBreak/>
         <w:t>4</w:t>
@@ -13138,7 +13153,7 @@
       <w:r>
         <w:t>files</w:t>
       </w:r>
-      <w:bookmarkEnd w:id="84"/>
+      <w:bookmarkEnd w:id="86"/>
     </w:p>
     <w:p>
       <w:pPr>
@@ -13317,7 +13332,7 @@
       <w:pPr>
         <w:pStyle w:val="Heading2"/>
       </w:pPr>
-      <w:bookmarkStart w:id="85" w:name="_Toc343523396"/>
+      <w:bookmarkStart w:id="87" w:name="_Toc343523396"/>
     </w:p>
     <w:p>
       <w:pPr>
@@ -13339,7 +13354,7 @@
       </w:r>
       <w:r>
         <w:pict>
-          <v:rect id="_x0000_i1056" style="width:468pt;height:1pt" o:hralign="center" o:hrstd="t" o:hrnoshade="t" o:hr="t" fillcolor="black [3213]" stroked="f"/>
+          <v:rect id="_x0000_i1072" style="width:468pt;height:1pt" o:hralign="center" o:hrstd="t" o:hrnoshade="t" o:hr="t" fillcolor="black [3213]" stroked="f"/>
         </w:pict>
       </w:r>
     </w:p>
@@ -13427,7 +13442,7 @@
           <w:rFonts w:ascii="Cambria" w:hAnsi="Cambria" w:cs="Times New Roman"/>
         </w:rPr>
         <w:pict>
-          <v:rect id="_x0000_i1057" style="width:468pt;height:1pt" o:hralign="center" o:hrstd="t" o:hrnoshade="t" o:hr="t" fillcolor="black [3213]" stroked="f"/>
+          <v:rect id="_x0000_i1073" style="width:468pt;height:1pt" o:hralign="center" o:hrstd="t" o:hrnoshade="t" o:hr="t" fillcolor="black [3213]" stroked="f"/>
         </w:pict>
       </w:r>
     </w:p>
@@ -13503,8 +13518,8 @@
         <w:t>e will only be using the MCU_DRIVER and RX_DRIVER cores for this Lab.</w:t>
       </w:r>
     </w:p>
-    <w:bookmarkStart w:id="86" w:name="_MON_1427291402"/>
-    <w:bookmarkEnd w:id="86"/>
+    <w:bookmarkStart w:id="88" w:name="_MON_1427291402"/>
+    <w:bookmarkEnd w:id="88"/>
     <w:p>
       <w:pPr>
         <w:jc w:val="center"/>
@@ -13514,14 +13529,14 @@
           <w:rFonts w:asciiTheme="majorHAnsi" w:hAnsiTheme="majorHAnsi"/>
         </w:rPr>
         <w:object w:dxaOrig="3074" w:dyaOrig="1367">
-          <v:shape id="_x0000_i1058" type="#_x0000_t75" style="width:153.75pt;height:68.25pt" o:ole="" o:bordertopcolor="this" o:borderleftcolor="this" o:borderbottomcolor="this" o:borderrightcolor="this">
+          <v:shape id="_x0000_i1074" type="#_x0000_t75" style="width:153.75pt;height:68.25pt" o:ole="" o:bordertopcolor="this" o:borderleftcolor="this" o:borderbottomcolor="this" o:borderrightcolor="this">
             <v:imagedata r:id="rId53" o:title=""/>
             <w10:bordertop type="single" width="6"/>
             <w10:borderleft type="single" width="6"/>
             <w10:borderbottom type="single" width="6"/>
             <w10:borderright type="single" width="6"/>
           </v:shape>
-          <o:OLEObject Type="Embed" ProgID="Word.OpenDocumentText.12" ShapeID="_x0000_i1058" DrawAspect="Content" ObjectID="_1428408809" r:id="rId54"/>
+          <o:OLEObject Type="Embed" ProgID="Word.OpenDocumentText.12" ShapeID="_x0000_i1074" DrawAspect="Content" ObjectID="_1429625980" r:id="rId54"/>
         </w:object>
       </w:r>
     </w:p>
@@ -13608,7 +13623,7 @@
       </w:r>
       <w:r>
         <w:pict>
-          <v:rect id="_x0000_i1059" style="width:468pt;height:1pt" o:hralign="center" o:hrstd="t" o:hrnoshade="t" o:hr="t" fillcolor="black [3213]" stroked="f"/>
+          <v:rect id="_x0000_i1075" style="width:468pt;height:1pt" o:hralign="center" o:hrstd="t" o:hrnoshade="t" o:hr="t" fillcolor="black [3213]" stroked="f"/>
         </w:pict>
       </w:r>
     </w:p>
@@ -13665,7 +13680,7 @@
           <w:rFonts w:ascii="Cambria" w:hAnsi="Cambria" w:cs="Times New Roman"/>
         </w:rPr>
         <w:pict>
-          <v:rect id="_x0000_i1060" style="width:468pt;height:1pt" o:hralign="center" o:hrstd="t" o:hrnoshade="t" o:hr="t" fillcolor="black [3213]" stroked="f"/>
+          <v:rect id="_x0000_i1076" style="width:468pt;height:1pt" o:hralign="center" o:hrstd="t" o:hrnoshade="t" o:hr="t" fillcolor="black [3213]" stroked="f"/>
         </w:pict>
       </w:r>
     </w:p>
@@ -13674,8 +13689,14 @@
       <w:pPr>
         <w:pStyle w:val="Heading2"/>
       </w:pPr>
-      <w:bookmarkStart w:id="87" w:name="_Toc354666897"/>
-      <w:r>
+    </w:p>
+    <w:p>
+      <w:pPr>
+        <w:pStyle w:val="Heading2"/>
+      </w:pPr>
+      <w:bookmarkStart w:id="89" w:name="_Toc355883260"/>
+      <w:r>
+        <w:lastRenderedPageBreak/>
         <w:t>4</w:t>
       </w:r>
       <w:r>
@@ -13697,8 +13718,8 @@
       <w:r>
         <w:t>iMPACT</w:t>
       </w:r>
-      <w:bookmarkEnd w:id="85"/>
       <w:bookmarkEnd w:id="87"/>
+      <w:bookmarkEnd w:id="89"/>
       <w:proofErr w:type="spellEnd"/>
     </w:p>
     <w:p>
@@ -13711,7 +13732,6 @@
         <w:rPr>
           <w:rFonts w:ascii="Cambria" w:hAnsi="Cambria" w:cs="Times New Roman"/>
         </w:rPr>
-        <w:lastRenderedPageBreak/>
         <w:t xml:space="preserve">Once your program is written and compiled you are ready to test the design! </w:t>
       </w:r>
       <w:r>
@@ -14211,7 +14231,7 @@
       </w:r>
       <w:r>
         <w:pict>
-          <v:rect id="_x0000_i1061" style="width:468pt;height:1pt" o:hralign="center" o:hrstd="t" o:hrnoshade="t" o:hr="t" fillcolor="black [3213]" stroked="f"/>
+          <v:rect id="_x0000_i1059" style="width:468pt;height:1pt" o:hralign="center" o:hrstd="t" o:hrnoshade="t" o:hr="t" fillcolor="black [3213]" stroked="f"/>
         </w:pict>
       </w:r>
     </w:p>
@@ -14298,7 +14318,7 @@
       </w:pPr>
       <w:r>
         <w:pict>
-          <v:rect id="_x0000_i1062" style="width:468pt;height:1pt" o:hralign="center" o:hrstd="t" o:hrnoshade="t" o:hr="t" fillcolor="black [3213]" stroked="f"/>
+          <v:rect id="_x0000_i1060" style="width:468pt;height:1pt" o:hralign="center" o:hrstd="t" o:hrnoshade="t" o:hr="t" fillcolor="black [3213]" stroked="f"/>
         </w:pict>
       </w:r>
     </w:p>
@@ -14326,10 +14346,10 @@
           <w:rFonts w:ascii="Cambria" w:hAnsi="Cambria" w:cs="Times New Roman"/>
         </w:rPr>
         <w:object w:dxaOrig="9091" w:dyaOrig="6046">
-          <v:shape id="_x0000_i1063" type="#_x0000_t75" style="width:454.5pt;height:302.25pt" o:ole="">
+          <v:shape id="_x0000_i1061" type="#_x0000_t75" style="width:454.5pt;height:302.25pt" o:ole="">
             <v:imagedata r:id="rId55" o:title=""/>
           </v:shape>
-          <o:OLEObject Type="Embed" ProgID="PBrush" ShapeID="_x0000_i1063" DrawAspect="Content" ObjectID="_1428408810" r:id="rId56"/>
+          <o:OLEObject Type="Embed" ProgID="PBrush" ShapeID="_x0000_i1061" DrawAspect="Content" ObjectID="_1429625981" r:id="rId56"/>
         </w:object>
       </w:r>
     </w:p>
@@ -14464,21 +14484,21 @@
       </w:r>
     </w:p>
     <w:p/>
-    <w:bookmarkStart w:id="88" w:name="_Toc343523397"/>
+    <w:bookmarkStart w:id="90" w:name="_Toc343523397"/>
     <w:p>
       <w:pPr>
         <w:jc w:val="center"/>
       </w:pPr>
       <w:r>
         <w:object w:dxaOrig="5431" w:dyaOrig="2040">
-          <v:shape id="_x0000_i1064" type="#_x0000_t75" style="width:271.5pt;height:102pt" o:ole="" o:bordertopcolor="this" o:borderleftcolor="this" o:borderbottomcolor="this" o:borderrightcolor="this">
+          <v:shape id="_x0000_i1062" type="#_x0000_t75" style="width:271.5pt;height:102pt" o:ole="" o:bordertopcolor="this" o:borderleftcolor="this" o:borderbottomcolor="this" o:borderrightcolor="this">
             <v:imagedata r:id="rId57" o:title=""/>
             <w10:bordertop type="single" width="6"/>
             <w10:borderleft type="single" width="6"/>
             <w10:borderbottom type="single" width="6"/>
             <w10:borderright type="single" width="6"/>
           </v:shape>
-          <o:OLEObject Type="Embed" ProgID="PBrush" ShapeID="_x0000_i1064" DrawAspect="Content" ObjectID="_1428408811" r:id="rId58"/>
+          <o:OLEObject Type="Embed" ProgID="PBrush" ShapeID="_x0000_i1062" DrawAspect="Content" ObjectID="_1429625982" r:id="rId58"/>
         </w:object>
       </w:r>
     </w:p>
@@ -14504,7 +14524,7 @@
       <w:pPr>
         <w:pStyle w:val="Heading2"/>
       </w:pPr>
-      <w:bookmarkStart w:id="89" w:name="_Toc354666898"/>
+      <w:bookmarkStart w:id="91" w:name="_Toc355883261"/>
       <w:r>
         <w:lastRenderedPageBreak/>
         <w:t>4</w:t>
@@ -14521,8 +14541,8 @@
       <w:r>
         <w:t>Debugging with SDK</w:t>
       </w:r>
-      <w:bookmarkEnd w:id="88"/>
-      <w:bookmarkEnd w:id="89"/>
+      <w:bookmarkEnd w:id="90"/>
+      <w:bookmarkEnd w:id="91"/>
     </w:p>
     <w:p>
       <w:pPr>
@@ -14691,10 +14711,10 @@
           <w:rFonts w:ascii="Cambria" w:hAnsi="Cambria" w:cs="Times New Roman"/>
         </w:rPr>
         <w:object w:dxaOrig="225" w:dyaOrig="150">
-          <v:shape id="_x0000_i1065" type="#_x0000_t75" style="width:11.25pt;height:7.5pt" o:ole="">
+          <v:shape id="_x0000_i1063" type="#_x0000_t75" style="width:11.25pt;height:7.5pt" o:ole="">
             <v:imagedata r:id="rId59" o:title=""/>
           </v:shape>
-          <o:OLEObject Type="Embed" ProgID="PBrush" ShapeID="_x0000_i1065" DrawAspect="Content" ObjectID="_1428408812" r:id="rId60"/>
+          <o:OLEObject Type="Embed" ProgID="PBrush" ShapeID="_x0000_i1063" DrawAspect="Content" ObjectID="_1429625983" r:id="rId60"/>
         </w:object>
       </w:r>
       <w:r>
@@ -14767,7 +14787,7 @@
           <w:szCs w:val="36"/>
         </w:rPr>
       </w:pPr>
-      <w:bookmarkStart w:id="90" w:name="_Toc354666899"/>
+      <w:bookmarkStart w:id="92" w:name="_Toc355883262"/>
       <w:r>
         <w:rPr>
           <w:rStyle w:val="Heading1Char"/>
@@ -14776,7 +14796,7 @@
         <w:lastRenderedPageBreak/>
         <w:t>Testing and Design Verification</w:t>
       </w:r>
-      <w:bookmarkEnd w:id="90"/>
+      <w:bookmarkEnd w:id="92"/>
       <w:r>
         <w:rPr>
           <w:rFonts w:ascii="Cambria" w:hAnsi="Cambria" w:cs="Times New Roman"/>
@@ -14811,7 +14831,7 @@
       <w:pPr>
         <w:pStyle w:val="Heading2"/>
       </w:pPr>
-      <w:bookmarkStart w:id="91" w:name="_Toc354666900"/>
+      <w:bookmarkStart w:id="93" w:name="_Toc355883263"/>
       <w:r>
         <w:t>5</w:t>
       </w:r>
@@ -14824,7 +14844,7 @@
       <w:r>
         <w:t>Verification with ChipScope Pro</w:t>
       </w:r>
-      <w:bookmarkEnd w:id="91"/>
+      <w:bookmarkEnd w:id="93"/>
     </w:p>
     <w:p>
       <w:pPr>
@@ -14949,10 +14969,10 @@
       </w:r>
       <w:r>
         <w:object w:dxaOrig="360" w:dyaOrig="330">
-          <v:shape id="_x0000_i1066" type="#_x0000_t75" style="width:18pt;height:16.5pt" o:ole="">
+          <v:shape id="_x0000_i1064" type="#_x0000_t75" style="width:18pt;height:16.5pt" o:ole="">
             <v:imagedata r:id="rId61" o:title=""/>
           </v:shape>
-          <o:OLEObject Type="Embed" ProgID="PBrush" ShapeID="_x0000_i1066" DrawAspect="Content" ObjectID="_1428408813" r:id="rId62"/>
+          <o:OLEObject Type="Embed" ProgID="PBrush" ShapeID="_x0000_i1064" DrawAspect="Content" ObjectID="_1429625984" r:id="rId62"/>
         </w:object>
       </w:r>
       <w:r>
@@ -14974,10 +14994,10 @@
           <w:rFonts w:ascii="Cambria" w:hAnsi="Cambria" w:cs="Times New Roman"/>
         </w:rPr>
         <w:object w:dxaOrig="8129" w:dyaOrig="2160">
-          <v:shape id="_x0000_i1067" type="#_x0000_t75" style="width:406.5pt;height:108pt" o:ole="">
+          <v:shape id="_x0000_i1065" type="#_x0000_t75" style="width:406.5pt;height:108pt" o:ole="">
             <v:imagedata r:id="rId63" o:title=""/>
           </v:shape>
-          <o:OLEObject Type="Embed" ProgID="PBrush" ShapeID="_x0000_i1067" DrawAspect="Content" ObjectID="_1428408814" r:id="rId64"/>
+          <o:OLEObject Type="Embed" ProgID="PBrush" ShapeID="_x0000_i1065" DrawAspect="Content" ObjectID="_1429625985" r:id="rId64"/>
         </w:object>
       </w:r>
     </w:p>
@@ -15390,14 +15410,14 @@
           <w:rFonts w:ascii="Cambria" w:hAnsi="Cambria" w:cs="Times New Roman"/>
         </w:rPr>
         <w:object w:dxaOrig="9451" w:dyaOrig="7034">
-          <v:shape id="_x0000_i1068" type="#_x0000_t75" style="width:472.5pt;height:351.75pt" o:ole="" o:bordertopcolor="this" o:borderleftcolor="this" o:borderbottomcolor="this" o:borderrightcolor="this">
+          <v:shape id="_x0000_i1077" type="#_x0000_t75" style="width:472.5pt;height:351.75pt" o:ole="" o:bordertopcolor="this" o:borderleftcolor="this" o:borderbottomcolor="this" o:borderrightcolor="this">
             <v:imagedata r:id="rId65" o:title=""/>
             <w10:bordertop type="single" width="6"/>
             <w10:borderleft type="single" width="6"/>
             <w10:borderbottom type="single" width="6"/>
             <w10:borderright type="single" width="6"/>
           </v:shape>
-          <o:OLEObject Type="Embed" ProgID="PBrush" ShapeID="_x0000_i1068" DrawAspect="Content" ObjectID="_1428408815" r:id="rId66"/>
+          <o:OLEObject Type="Embed" ProgID="PBrush" ShapeID="_x0000_i1077" DrawAspect="Content" ObjectID="_1429625986" r:id="rId66"/>
         </w:object>
       </w:r>
     </w:p>
@@ -15512,14 +15532,14 @@
           <w:rFonts w:ascii="Cambria" w:hAnsi="Cambria"/>
         </w:rPr>
         <w:object w:dxaOrig="9524" w:dyaOrig="7261">
-          <v:shape id="_x0000_i1069" type="#_x0000_t75" style="width:476.25pt;height:363pt" o:ole="" o:bordertopcolor="this" o:borderleftcolor="this" o:borderbottomcolor="this" o:borderrightcolor="this">
+          <v:shape id="_x0000_i1070" type="#_x0000_t75" style="width:476.25pt;height:363pt" o:ole="" o:bordertopcolor="this" o:borderleftcolor="this" o:borderbottomcolor="this" o:borderrightcolor="this">
             <v:imagedata r:id="rId67" o:title=""/>
             <w10:bordertop type="single" width="6"/>
             <w10:borderleft type="single" width="6"/>
             <w10:borderbottom type="single" width="6"/>
             <w10:borderright type="single" width="6"/>
           </v:shape>
-          <o:OLEObject Type="Embed" ProgID="PBrush" ShapeID="_x0000_i1069" DrawAspect="Content" ObjectID="_1428408816" r:id="rId68"/>
+          <o:OLEObject Type="Embed" ProgID="PBrush" ShapeID="_x0000_i1070" DrawAspect="Content" ObjectID="_1429625987" r:id="rId68"/>
         </w:object>
       </w:r>
     </w:p>
@@ -15563,7 +15583,7 @@
       <w:pPr>
         <w:pStyle w:val="Heading2"/>
       </w:pPr>
-      <w:bookmarkStart w:id="92" w:name="_Toc354666901"/>
+      <w:bookmarkStart w:id="94" w:name="_Toc355883264"/>
       <w:r>
         <w:t>5</w:t>
       </w:r>
@@ -15579,7 +15599,7 @@
       <w:r>
         <w:t>MATLAB</w:t>
       </w:r>
-      <w:bookmarkEnd w:id="92"/>
+      <w:bookmarkEnd w:id="94"/>
     </w:p>
     <w:p>
       <w:pPr>
@@ -16023,16 +16043,16 @@
       <w:pPr>
         <w:pStyle w:val="Heading2"/>
       </w:pPr>
-      <w:bookmarkStart w:id="93" w:name="_Toc345686935"/>
-      <w:bookmarkStart w:id="94" w:name="_Toc354666902"/>
-      <w:r>
-        <w:t>5.2</w:t>
+      <w:bookmarkStart w:id="95" w:name="_Toc345686935"/>
+      <w:bookmarkStart w:id="96" w:name="_Toc355883265"/>
+      <w:r>
+        <w:t>5.3</w:t>
       </w:r>
       <w:r>
         <w:tab/>
         <w:t>MATLAB Analysis</w:t>
       </w:r>
-      <w:bookmarkEnd w:id="94"/>
+      <w:bookmarkEnd w:id="96"/>
     </w:p>
     <w:p>
       <w:pPr>
@@ -16209,8 +16229,8 @@
         <w:t>e the load values depending on which variables you exported from ChipScope.</w:t>
       </w:r>
     </w:p>
-    <w:bookmarkStart w:id="95" w:name="_MON_1427621174"/>
-    <w:bookmarkEnd w:id="95"/>
+    <w:bookmarkStart w:id="97" w:name="_MON_1427621174"/>
+    <w:bookmarkEnd w:id="97"/>
     <w:p>
       <w:pPr>
         <w:spacing w:before="240"/>
@@ -16224,14 +16244,14 @@
           <w:rFonts w:asciiTheme="majorHAnsi" w:hAnsiTheme="majorHAnsi"/>
         </w:rPr>
         <w:object w:dxaOrig="6768" w:dyaOrig="5347">
-          <v:shape id="_x0000_i1070" type="#_x0000_t75" style="width:338.25pt;height:267pt" o:ole="" o:bordertopcolor="this" o:borderleftcolor="this" o:borderbottomcolor="this" o:borderrightcolor="this">
+          <v:shape id="_x0000_i1068" type="#_x0000_t75" style="width:338.25pt;height:267pt" o:ole="" o:bordertopcolor="this" o:borderleftcolor="this" o:borderbottomcolor="this" o:borderrightcolor="this">
             <v:imagedata r:id="rId69" o:title=""/>
             <w10:bordertop type="single" width="4"/>
             <w10:borderleft type="single" width="4"/>
             <w10:borderbottom type="single" width="4"/>
             <w10:borderright type="single" width="4"/>
           </v:shape>
-          <o:OLEObject Type="Embed" ProgID="Word.OpenDocumentText.12" ShapeID="_x0000_i1070" DrawAspect="Content" ObjectID="_1428408817" r:id="rId70"/>
+          <o:OLEObject Type="Embed" ProgID="Word.OpenDocumentText.12" ShapeID="_x0000_i1068" DrawAspect="Content" ObjectID="_1429625988" r:id="rId70"/>
         </w:object>
       </w:r>
     </w:p>
@@ -16293,10 +16313,10 @@
           <w:rFonts w:asciiTheme="majorHAnsi" w:hAnsiTheme="majorHAnsi"/>
         </w:rPr>
         <w:object w:dxaOrig="7244" w:dyaOrig="6271">
-          <v:shape id="_x0000_i1071" type="#_x0000_t75" style="width:362.25pt;height:313.5pt" o:ole="">
+          <v:shape id="_x0000_i1069" type="#_x0000_t75" style="width:362.25pt;height:313.5pt" o:ole="">
             <v:imagedata r:id="rId71" o:title=""/>
           </v:shape>
-          <o:OLEObject Type="Embed" ProgID="PBrush" ShapeID="_x0000_i1071" DrawAspect="Content" ObjectID="_1428408818" r:id="rId72"/>
+          <o:OLEObject Type="Embed" ProgID="PBrush" ShapeID="_x0000_i1069" DrawAspect="Content" ObjectID="_1429625989" r:id="rId72"/>
         </w:object>
       </w:r>
     </w:p>
@@ -16316,7 +16336,7 @@
           <w:rPr>
             <w:noProof/>
           </w:rPr>
-          <w:t>3</w:t>
+          <w:t>2</w:t>
         </w:r>
       </w:fldSimple>
       <w:r>
@@ -16345,16 +16365,16 @@
       <w:pPr>
         <w:pStyle w:val="AppendixHeading"/>
       </w:pPr>
-      <w:bookmarkStart w:id="96" w:name="_Toc354666903"/>
+      <w:bookmarkStart w:id="98" w:name="_Toc355883266"/>
       <w:r>
         <w:lastRenderedPageBreak/>
         <w:t xml:space="preserve">MATLAB </w:t>
       </w:r>
-      <w:bookmarkEnd w:id="93"/>
+      <w:bookmarkEnd w:id="95"/>
       <w:r>
         <w:t>Frequency Offset</w:t>
       </w:r>
-      <w:bookmarkEnd w:id="96"/>
+      <w:bookmarkEnd w:id="98"/>
     </w:p>
     <w:p>
       <w:pPr>
@@ -16404,8 +16424,8 @@
       </w:r>
       <w:proofErr w:type="spellEnd"/>
     </w:p>
-    <w:bookmarkStart w:id="97" w:name="_MON_1425717212"/>
-    <w:bookmarkEnd w:id="97"/>
+    <w:bookmarkStart w:id="99" w:name="_MON_1425717212"/>
+    <w:bookmarkEnd w:id="99"/>
     <w:p>
       <w:pPr>
         <w:rPr>
@@ -16423,13 +16443,13 @@
           <w:szCs w:val="20"/>
         </w:rPr>
         <w:object w:dxaOrig="9360" w:dyaOrig="9787">
-          <v:shape id="_x0000_i1072" type="#_x0000_t75" style="width:468pt;height:489pt" o:ole="" o:bordertopcolor="this" o:borderleftcolor="this" o:borderrightcolor="this">
+          <v:shape id="_x0000_i1066" type="#_x0000_t75" style="width:468pt;height:489pt" o:ole="" o:bordertopcolor="this" o:borderleftcolor="this" o:borderrightcolor="this">
             <v:imagedata r:id="rId73" o:title=""/>
             <w10:bordertop type="single" width="4"/>
             <w10:borderleft type="single" width="4"/>
             <w10:borderright type="single" width="4"/>
           </v:shape>
-          <o:OLEObject Type="Embed" ProgID="Word.OpenDocumentText.12" ShapeID="_x0000_i1072" DrawAspect="Content" ObjectID="_1428408819" r:id="rId74"/>
+          <o:OLEObject Type="Embed" ProgID="Word.OpenDocumentText.12" ShapeID="_x0000_i1066" DrawAspect="Content" ObjectID="_1429625990" r:id="rId74"/>
         </w:object>
       </w:r>
     </w:p>
@@ -16443,8 +16463,8 @@
         </w:rPr>
       </w:pPr>
     </w:p>
-    <w:bookmarkStart w:id="98" w:name="_MON_1425717274"/>
-    <w:bookmarkEnd w:id="98"/>
+    <w:bookmarkStart w:id="100" w:name="_MON_1425717274"/>
+    <w:bookmarkEnd w:id="100"/>
     <w:p>
       <w:pPr>
         <w:rPr>
@@ -16462,13 +16482,13 @@
           <w:szCs w:val="20"/>
         </w:rPr>
         <w:object w:dxaOrig="9360" w:dyaOrig="8564">
-          <v:shape id="_x0000_i1073" type="#_x0000_t75" style="width:468pt;height:428.25pt" o:ole="" o:borderleftcolor="this" o:borderbottomcolor="this" o:borderrightcolor="this">
+          <v:shape id="_x0000_i1067" type="#_x0000_t75" style="width:468pt;height:428.25pt" o:ole="" o:borderleftcolor="this" o:borderbottomcolor="this" o:borderrightcolor="this">
             <v:imagedata r:id="rId75" o:title=""/>
             <w10:borderleft type="single" width="4"/>
             <w10:borderbottom type="single" width="4"/>
             <w10:borderright type="single" width="4"/>
           </v:shape>
-          <o:OLEObject Type="Embed" ProgID="Word.OpenDocumentText.12" ShapeID="_x0000_i1073" DrawAspect="Content" ObjectID="_1428408820" r:id="rId76"/>
+          <o:OLEObject Type="Embed" ProgID="Word.OpenDocumentText.12" ShapeID="_x0000_i1067" DrawAspect="Content" ObjectID="_1429625991" r:id="rId76"/>
         </w:object>
       </w:r>
     </w:p>
@@ -16476,17 +16496,17 @@
       <w:pPr>
         <w:pStyle w:val="AppendixHeading"/>
       </w:pPr>
-      <w:bookmarkStart w:id="99" w:name="_Toc345686936"/>
-      <w:bookmarkStart w:id="100" w:name="_Toc354666904"/>
+      <w:bookmarkStart w:id="101" w:name="_Toc345686936"/>
+      <w:bookmarkStart w:id="102" w:name="_Toc355883267"/>
       <w:r>
         <w:lastRenderedPageBreak/>
         <w:t xml:space="preserve">MATLAB </w:t>
       </w:r>
-      <w:bookmarkEnd w:id="99"/>
+      <w:bookmarkEnd w:id="101"/>
       <w:r>
         <w:t>Test Bench</w:t>
       </w:r>
-      <w:bookmarkEnd w:id="100"/>
+      <w:bookmarkEnd w:id="102"/>
     </w:p>
     <w:p>
       <w:pPr>
@@ -16520,7 +16540,6 @@
         </w:rPr>
         <w:t xml:space="preserve"> </w:t>
       </w:r>
-      <w:proofErr w:type="spellStart"/>
       <w:r>
         <w:rPr>
           <w:rFonts w:ascii="Courier New" w:hAnsi="Courier New" w:cs="Courier New"/>
@@ -16539,10 +16558,9 @@
         </w:rPr>
         <w:t>.m</w:t>
       </w:r>
-      <w:proofErr w:type="spellEnd"/>
-    </w:p>
-    <w:bookmarkStart w:id="101" w:name="_MON_1425716656"/>
-    <w:bookmarkEnd w:id="101"/>
+    </w:p>
+    <w:bookmarkStart w:id="103" w:name="_MON_1425716656"/>
+    <w:bookmarkEnd w:id="103"/>
     <w:p>
       <w:pPr>
         <w:rPr>
@@ -16560,18 +16578,18 @@
           <w:szCs w:val="20"/>
         </w:rPr>
         <w:object w:dxaOrig="9360" w:dyaOrig="10959">
-          <v:shape id="_x0000_i1074" type="#_x0000_t75" style="width:468pt;height:548.25pt" o:ole="" o:bordertopcolor="this" o:borderleftcolor="this" o:borderrightcolor="this">
+          <v:shape id="_x0000_i1025" type="#_x0000_t75" style="width:468pt;height:548.25pt" o:ole="" o:bordertopcolor="this" o:borderleftcolor="this" o:borderrightcolor="this">
             <v:imagedata r:id="rId77" o:title=""/>
             <w10:bordertop type="single" width="4"/>
             <w10:borderleft type="single" width="4"/>
             <w10:borderright type="single" width="4"/>
           </v:shape>
-          <o:OLEObject Type="Embed" ProgID="Word.OpenDocumentText.12" ShapeID="_x0000_i1074" DrawAspect="Content" ObjectID="_1428408821" r:id="rId78"/>
+          <o:OLEObject Type="Embed" ProgID="Word.OpenDocumentText.12" ShapeID="_x0000_i1025" DrawAspect="Content" ObjectID="_1429625992" r:id="rId78"/>
         </w:object>
       </w:r>
     </w:p>
-    <w:bookmarkStart w:id="102" w:name="_MON_1425716845"/>
-    <w:bookmarkEnd w:id="102"/>
+    <w:bookmarkStart w:id="104" w:name="_MON_1425716845"/>
+    <w:bookmarkEnd w:id="104"/>
     <w:p>
       <w:pPr>
         <w:rPr>
@@ -16589,12 +16607,12 @@
           <w:szCs w:val="20"/>
         </w:rPr>
         <w:object w:dxaOrig="9360" w:dyaOrig="11949">
-          <v:shape id="_x0000_i1075" type="#_x0000_t75" style="width:468pt;height:597.75pt" o:ole="" o:borderleftcolor="this" o:borderrightcolor="this">
+          <v:shape id="_x0000_i1026" type="#_x0000_t75" style="width:468pt;height:597.75pt" o:ole="" o:borderleftcolor="this" o:borderrightcolor="this">
             <v:imagedata r:id="rId79" o:title=""/>
             <w10:borderleft type="single" width="4"/>
             <w10:borderright type="single" width="4"/>
           </v:shape>
-          <o:OLEObject Type="Embed" ProgID="Word.OpenDocumentText.12" ShapeID="_x0000_i1075" DrawAspect="Content" ObjectID="_1428408822" r:id="rId80"/>
+          <o:OLEObject Type="Embed" ProgID="Word.OpenDocumentText.12" ShapeID="_x0000_i1026" DrawAspect="Content" ObjectID="_1429625993" r:id="rId80"/>
         </w:object>
       </w:r>
     </w:p>
@@ -16608,8 +16626,8 @@
         </w:rPr>
       </w:pPr>
     </w:p>
-    <w:bookmarkStart w:id="103" w:name="_MON_1425716895"/>
-    <w:bookmarkEnd w:id="103"/>
+    <w:bookmarkStart w:id="105" w:name="_MON_1425716895"/>
+    <w:bookmarkEnd w:id="105"/>
     <w:p>
       <w:pPr>
         <w:rPr>
@@ -16627,16 +16645,16 @@
           <w:szCs w:val="20"/>
         </w:rPr>
         <w:object w:dxaOrig="9360" w:dyaOrig="10011">
-          <v:shape id="_x0000_i1076" type="#_x0000_t75" style="width:468pt;height:500.25pt" o:ole="" o:borderleftcolor="this" o:borderrightcolor="this">
+          <v:shape id="_x0000_i1027" type="#_x0000_t75" style="width:468pt;height:500.25pt" o:ole="" o:borderleftcolor="this" o:borderrightcolor="this">
             <v:imagedata r:id="rId81" o:title=""/>
             <w10:borderleft type="single" width="4"/>
             <w10:borderright type="single" width="4"/>
           </v:shape>
-          <o:OLEObject Type="Embed" ProgID="Word.OpenDocumentText.12" ShapeID="_x0000_i1076" DrawAspect="Content" ObjectID="_1428408823" r:id="rId82"/>
+          <o:OLEObject Type="Embed" ProgID="Word.OpenDocumentText.12" ShapeID="_x0000_i1027" DrawAspect="Content" ObjectID="_1429625994" r:id="rId82"/>
         </w:object>
       </w:r>
-      <w:bookmarkStart w:id="104" w:name="_MON_1425716929"/>
-      <w:bookmarkEnd w:id="104"/>
+      <w:bookmarkStart w:id="106" w:name="_MON_1425716929"/>
+      <w:bookmarkEnd w:id="106"/>
       <w:r>
         <w:rPr>
           <w:rFonts w:ascii="Courier New" w:hAnsi="Courier New" w:cs="Courier New"/>
@@ -16645,13 +16663,13 @@
           <w:szCs w:val="20"/>
         </w:rPr>
         <w:object w:dxaOrig="9360" w:dyaOrig="3894">
-          <v:shape id="_x0000_i1077" type="#_x0000_t75" style="width:468pt;height:195pt" o:ole="" o:borderleftcolor="this" o:borderbottomcolor="this" o:borderrightcolor="this">
+          <v:shape id="_x0000_i1028" type="#_x0000_t75" style="width:468pt;height:195pt" o:ole="" o:borderleftcolor="this" o:borderbottomcolor="this" o:borderrightcolor="this">
             <v:imagedata r:id="rId83" o:title=""/>
             <w10:borderleft type="single" width="4"/>
             <w10:borderbottom type="single" width="4"/>
             <w10:borderright type="single" width="4"/>
           </v:shape>
-          <o:OLEObject Type="Embed" ProgID="Word.OpenDocumentText.12" ShapeID="_x0000_i1077" DrawAspect="Content" ObjectID="_1428408824" r:id="rId84"/>
+          <o:OLEObject Type="Embed" ProgID="Word.OpenDocumentText.12" ShapeID="_x0000_i1028" DrawAspect="Content" ObjectID="_1429625995" r:id="rId84"/>
         </w:object>
       </w:r>
     </w:p>
@@ -16772,7 +16790,7 @@
               <w:bCs/>
               <w:noProof/>
             </w:rPr>
-            <w:t>2</w:t>
+            <w:t>35</w:t>
           </w:r>
           <w:r>
             <w:rPr>
@@ -16912,7 +16930,7 @@
           <w:rPr>
             <w:rStyle w:val="Hyperlink"/>
           </w:rPr>
-          <w:t>https://github.com/Toyon/Chilipepper/tree/master/Labs/Lab_4/Matlab</w:t>
+          <w:t>https://github.com/Toyon/Chilipepper/tree/master/Labs/Lab_5/Matlab</w:t>
         </w:r>
       </w:hyperlink>
     </w:p>
@@ -21607,7 +21625,7 @@
 
 <file path=customXml/item1.xml><?xml version="1.0" encoding="utf-8"?>
 <CoverPageProperties xmlns="http://schemas.microsoft.com/office/2006/coverPageProps">
-  <PublishDate>2013-04-25T00:00:00</PublishDate>
+  <PublishDate>2013-05-09T00:00:00</PublishDate>
   <Abstract/>
   <CompanyAddress/>
   <CompanyPhone/>
@@ -21629,7 +21647,7 @@
 </file>
 
 <file path=customXml/itemProps2.xml><?xml version="1.0" encoding="utf-8"?>
-<ds:datastoreItem xmlns:ds="http://schemas.openxmlformats.org/officeDocument/2006/customXml" ds:itemID="{42BE5377-BB45-45E8-9C67-9D43E3A125D8}">
+<ds:datastoreItem xmlns:ds="http://schemas.openxmlformats.org/officeDocument/2006/customXml" ds:itemID="{A5B7EAEE-9CC6-4B05-9D59-769099AC3138}">
   <ds:schemaRefs>
     <ds:schemaRef ds:uri="http://schemas.openxmlformats.org/officeDocument/2006/bibliography"/>
   </ds:schemaRefs>

</xml_diff>

<commit_message>
update to Lab 5 tutorials
</commit_message>
<xml_diff>
--- a/Labs/Lab_5/DemoFilesAndDocumentation/Tutorial/Lab_5.docx
+++ b/Labs/Lab_5/DemoFilesAndDocumentation/Tutorial/Lab_5.docx
@@ -2604,21 +2604,7 @@
                 <w:rStyle w:val="Hyperlink"/>
                 <w:noProof/>
               </w:rPr>
-              <w:t>5</w:t>
-            </w:r>
-            <w:r>
-              <w:rPr>
-                <w:rStyle w:val="Hyperlink"/>
-                <w:noProof/>
-              </w:rPr>
-              <w:t>.</w:t>
-            </w:r>
-            <w:r>
-              <w:rPr>
-                <w:rStyle w:val="Hyperlink"/>
-                <w:noProof/>
-              </w:rPr>
-              <w:t>2</w:t>
+              <w:t>5.2</w:t>
             </w:r>
             <w:r>
               <w:rPr>
@@ -3838,14 +3824,14 @@
             <v:path o:extrusionok="f" gradientshapeok="t" o:connecttype="rect"/>
             <o:lock v:ext="edit" aspectratio="t"/>
           </v:shapetype>
-          <v:shape id="_x0000_i1029" type="#_x0000_t75" style="width:468pt;height:274.5pt" o:ole="" o:bordertopcolor="this" o:borderleftcolor="this" o:borderbottomcolor="this" o:borderrightcolor="this">
+          <v:shape id="_x0000_i1025" type="#_x0000_t75" style="width:468pt;height:274.5pt" o:ole="" o:bordertopcolor="this" o:borderleftcolor="this" o:borderbottomcolor="this" o:borderrightcolor="this">
             <v:imagedata r:id="rId9" o:title=""/>
             <w10:bordertop type="single" width="6"/>
             <w10:borderleft type="single" width="6"/>
             <w10:borderbottom type="single" width="6"/>
             <w10:borderright type="single" width="6"/>
           </v:shape>
-          <o:OLEObject Type="Embed" ProgID="Word.OpenDocumentText.12" ShapeID="_x0000_i1029" DrawAspect="Content" ObjectID="_1429625961" r:id="rId10"/>
+          <o:OLEObject Type="Embed" ProgID="Word.OpenDocumentText.12" ShapeID="_x0000_i1025" DrawAspect="Content" ObjectID="_1430054877" r:id="rId10"/>
         </w:object>
       </w:r>
     </w:p>
@@ -4411,14 +4397,14 @@
           <w:rFonts w:ascii="Cambria" w:hAnsi="Cambria" w:cs="Times New Roman"/>
         </w:rPr>
         <w:object w:dxaOrig="9360" w:dyaOrig="4061">
-          <v:shape id="_x0000_i1030" type="#_x0000_t75" style="width:468pt;height:203.25pt" o:ole="" o:bordertopcolor="this" o:borderleftcolor="this" o:borderbottomcolor="this" o:borderrightcolor="this">
+          <v:shape id="_x0000_i1026" type="#_x0000_t75" style="width:468pt;height:203.25pt" o:ole="" o:bordertopcolor="this" o:borderleftcolor="this" o:borderbottomcolor="this" o:borderrightcolor="this">
             <v:imagedata r:id="rId11" o:title=""/>
             <w10:bordertop type="single" width="8"/>
             <w10:borderleft type="single" width="8"/>
             <w10:borderbottom type="single" width="8"/>
             <w10:borderright type="single" width="8"/>
           </v:shape>
-          <o:OLEObject Type="Embed" ProgID="Word.OpenDocumentText.12" ShapeID="_x0000_i1030" DrawAspect="Content" ObjectID="_1429625962" r:id="rId12"/>
+          <o:OLEObject Type="Embed" ProgID="Word.OpenDocumentText.12" ShapeID="_x0000_i1026" DrawAspect="Content" ObjectID="_1430054878" r:id="rId12"/>
         </w:object>
       </w:r>
     </w:p>
@@ -4978,7 +4964,7 @@
       </w:r>
       <w:r>
         <w:pict>
-          <v:rect id="_x0000_i1031" style="width:468pt;height:1pt" o:hralign="center" o:hrstd="t" o:hrnoshade="t" o:hr="t" fillcolor="black [3213]" stroked="f"/>
+          <v:rect id="_x0000_i1027" style="width:468pt;height:1pt" o:hralign="center" o:hrstd="t" o:hrnoshade="t" o:hr="t" fillcolor="black [3213]" stroked="f"/>
         </w:pict>
       </w:r>
     </w:p>
@@ -5088,7 +5074,7 @@
           <w:rFonts w:ascii="Cambria" w:hAnsi="Cambria" w:cs="Times New Roman"/>
         </w:rPr>
         <w:pict>
-          <v:rect id="_x0000_i1032" style="width:468pt;height:1pt" o:hralign="center" o:hrstd="t" o:hrnoshade="t" o:hr="t" fillcolor="black [3213]" stroked="f"/>
+          <v:rect id="_x0000_i1028" style="width:468pt;height:1pt" o:hralign="center" o:hrstd="t" o:hrnoshade="t" o:hr="t" fillcolor="black [3213]" stroked="f"/>
         </w:pict>
       </w:r>
     </w:p>
@@ -5505,10 +5491,10 @@
       </w:pPr>
       <w:r>
         <w:object w:dxaOrig="6571" w:dyaOrig="5204">
-          <v:shape id="_x0000_i1033" type="#_x0000_t75" style="width:328.5pt;height:260.25pt" o:ole="">
+          <v:shape id="_x0000_i1029" type="#_x0000_t75" style="width:328.5pt;height:260.25pt" o:ole="">
             <v:imagedata r:id="rId13" o:title=""/>
           </v:shape>
-          <o:OLEObject Type="Embed" ProgID="PBrush" ShapeID="_x0000_i1033" DrawAspect="Content" ObjectID="_1429625963" r:id="rId14"/>
+          <o:OLEObject Type="Embed" ProgID="PBrush" ShapeID="_x0000_i1029" DrawAspect="Content" ObjectID="_1430054879" r:id="rId14"/>
         </w:object>
       </w:r>
     </w:p>
@@ -5556,10 +5542,10 @@
       </w:pPr>
       <w:r>
         <w:object w:dxaOrig="5941" w:dyaOrig="4919">
-          <v:shape id="_x0000_i1034" type="#_x0000_t75" style="width:270.75pt;height:224.25pt" o:ole="">
+          <v:shape id="_x0000_i1030" type="#_x0000_t75" style="width:270.75pt;height:224.25pt" o:ole="">
             <v:imagedata r:id="rId15" o:title=""/>
           </v:shape>
-          <o:OLEObject Type="Embed" ProgID="PBrush" ShapeID="_x0000_i1034" DrawAspect="Content" ObjectID="_1429625964" r:id="rId16"/>
+          <o:OLEObject Type="Embed" ProgID="PBrush" ShapeID="_x0000_i1030" DrawAspect="Content" ObjectID="_1430054880" r:id="rId16"/>
         </w:object>
       </w:r>
     </w:p>
@@ -5847,14 +5833,14 @@
           <w:rFonts w:ascii="Cambria" w:hAnsi="Cambria" w:cs="Times New Roman"/>
         </w:rPr>
         <w:object w:dxaOrig="14413" w:dyaOrig="5174">
-          <v:shape id="_x0000_i1035" type="#_x0000_t75" style="width:462.75pt;height:165.75pt" o:ole="" o:bordertopcolor="this" o:borderleftcolor="this" o:borderbottomcolor="this" o:borderrightcolor="this">
+          <v:shape id="_x0000_i1031" type="#_x0000_t75" style="width:462.75pt;height:165.75pt" o:ole="" o:bordertopcolor="this" o:borderleftcolor="this" o:borderbottomcolor="this" o:borderrightcolor="this">
             <v:imagedata r:id="rId17" o:title=""/>
             <w10:bordertop type="single" width="6"/>
             <w10:borderleft type="single" width="6"/>
             <w10:borderbottom type="single" width="6"/>
             <w10:borderright type="single" width="6"/>
           </v:shape>
-          <o:OLEObject Type="Embed" ProgID="PBrush" ShapeID="_x0000_i1035" DrawAspect="Content" ObjectID="_1429625965" r:id="rId18"/>
+          <o:OLEObject Type="Embed" ProgID="PBrush" ShapeID="_x0000_i1031" DrawAspect="Content" ObjectID="_1430054881" r:id="rId18"/>
         </w:object>
       </w:r>
     </w:p>
@@ -6014,10 +6000,10 @@
           <w:rFonts w:ascii="Cambria" w:hAnsi="Cambria" w:cs="Times New Roman"/>
         </w:rPr>
         <w:object w:dxaOrig="10336" w:dyaOrig="9976">
-          <v:shape id="_x0000_i1036" type="#_x0000_t75" style="width:468.75pt;height:452.25pt" o:ole="">
+          <v:shape id="_x0000_i1032" type="#_x0000_t75" style="width:468.75pt;height:452.25pt" o:ole="">
             <v:imagedata r:id="rId19" o:title=""/>
           </v:shape>
-          <o:OLEObject Type="Embed" ProgID="PBrush" ShapeID="_x0000_i1036" DrawAspect="Content" ObjectID="_1429625966" r:id="rId20"/>
+          <o:OLEObject Type="Embed" ProgID="PBrush" ShapeID="_x0000_i1032" DrawAspect="Content" ObjectID="_1430054882" r:id="rId20"/>
         </w:object>
       </w:r>
     </w:p>
@@ -6055,10 +6041,10 @@
           <w:rFonts w:ascii="Cambria" w:hAnsi="Cambria" w:cs="Times New Roman"/>
         </w:rPr>
         <w:object w:dxaOrig="9374" w:dyaOrig="1020">
-          <v:shape id="_x0000_i1037" type="#_x0000_t75" style="width:468.75pt;height:51pt" o:ole="">
+          <v:shape id="_x0000_i1033" type="#_x0000_t75" style="width:468.75pt;height:51pt" o:ole="">
             <v:imagedata r:id="rId21" o:title=""/>
           </v:shape>
-          <o:OLEObject Type="Embed" ProgID="PBrush" ShapeID="_x0000_i1037" DrawAspect="Content" ObjectID="_1429625967" r:id="rId22"/>
+          <o:OLEObject Type="Embed" ProgID="PBrush" ShapeID="_x0000_i1033" DrawAspect="Content" ObjectID="_1430054883" r:id="rId22"/>
         </w:object>
       </w:r>
     </w:p>
@@ -6099,10 +6085,10 @@
           <w:rFonts w:ascii="Cambria" w:hAnsi="Cambria" w:cs="Times New Roman"/>
         </w:rPr>
         <w:object w:dxaOrig="9794" w:dyaOrig="5669">
-          <v:shape id="_x0000_i1038" type="#_x0000_t75" style="width:465pt;height:269.25pt" o:ole="">
+          <v:shape id="_x0000_i1034" type="#_x0000_t75" style="width:465pt;height:269.25pt" o:ole="">
             <v:imagedata r:id="rId23" o:title=""/>
           </v:shape>
-          <o:OLEObject Type="Embed" ProgID="PBrush" ShapeID="_x0000_i1038" DrawAspect="Content" ObjectID="_1429625968" r:id="rId24"/>
+          <o:OLEObject Type="Embed" ProgID="PBrush" ShapeID="_x0000_i1034" DrawAspect="Content" ObjectID="_1430054884" r:id="rId24"/>
         </w:object>
       </w:r>
     </w:p>
@@ -6156,10 +6142,10 @@
           <w:rFonts w:ascii="Cambria" w:hAnsi="Cambria" w:cs="Times New Roman"/>
         </w:rPr>
         <w:object w:dxaOrig="9901" w:dyaOrig="4319">
-          <v:shape id="_x0000_i1039" type="#_x0000_t75" style="width:466.5pt;height:203.25pt" o:ole="">
+          <v:shape id="_x0000_i1035" type="#_x0000_t75" style="width:466.5pt;height:203.25pt" o:ole="">
             <v:imagedata r:id="rId25" o:title=""/>
           </v:shape>
-          <o:OLEObject Type="Embed" ProgID="PBrush" ShapeID="_x0000_i1039" DrawAspect="Content" ObjectID="_1429625969" r:id="rId26"/>
+          <o:OLEObject Type="Embed" ProgID="PBrush" ShapeID="_x0000_i1035" DrawAspect="Content" ObjectID="_1430054885" r:id="rId26"/>
         </w:object>
       </w:r>
     </w:p>
@@ -6277,14 +6263,14 @@
           <w:rFonts w:ascii="Cambria" w:hAnsi="Cambria" w:cs="Times New Roman"/>
         </w:rPr>
         <w:object w:dxaOrig="6151" w:dyaOrig="8744">
-          <v:shape id="_x0000_i1040" type="#_x0000_t75" style="width:307.5pt;height:437.25pt" o:ole="" o:bordertopcolor="this" o:borderleftcolor="this" o:borderbottomcolor="this" o:borderrightcolor="this">
+          <v:shape id="_x0000_i1036" type="#_x0000_t75" style="width:307.5pt;height:437.25pt" o:ole="" o:bordertopcolor="this" o:borderleftcolor="this" o:borderbottomcolor="this" o:borderrightcolor="this">
             <v:imagedata r:id="rId27" o:title=""/>
             <w10:bordertop type="single" width="6"/>
             <w10:borderleft type="single" width="6"/>
             <w10:borderbottom type="single" width="6"/>
             <w10:borderright type="single" width="6"/>
           </v:shape>
-          <o:OLEObject Type="Embed" ProgID="PBrush" ShapeID="_x0000_i1040" DrawAspect="Content" ObjectID="_1429625970" r:id="rId28"/>
+          <o:OLEObject Type="Embed" ProgID="PBrush" ShapeID="_x0000_i1036" DrawAspect="Content" ObjectID="_1430054886" r:id="rId28"/>
         </w:object>
       </w:r>
     </w:p>
@@ -6362,7 +6348,13 @@
         <w:rPr>
           <w:rFonts w:asciiTheme="majorHAnsi" w:hAnsiTheme="majorHAnsi"/>
         </w:rPr>
-        <w:t>Lab_4\</w:t>
+        <w:t>Lab_5</w:t>
+      </w:r>
+      <w:r>
+        <w:rPr>
+          <w:rFonts w:asciiTheme="majorHAnsi" w:hAnsiTheme="majorHAnsi"/>
+        </w:rPr>
+        <w:t>\</w:t>
       </w:r>
       <w:proofErr w:type="spellStart"/>
       <w:r>
@@ -6631,8 +6623,8 @@
         <w:pStyle w:val="Heading2"/>
       </w:pPr>
       <w:bookmarkStart w:id="25" w:name="_Toc343523384"/>
-      <w:bookmarkStart w:id="26" w:name="_Toc343252530"/>
-      <w:bookmarkStart w:id="27" w:name="_Toc355883242"/>
+      <w:bookmarkStart w:id="26" w:name="_Toc355883242"/>
+      <w:bookmarkStart w:id="27" w:name="_Toc343252530"/>
       <w:r>
         <w:t>2</w:t>
       </w:r>
@@ -6646,7 +6638,7 @@
         <w:t>Create MCU Simulink Design</w:t>
       </w:r>
       <w:bookmarkEnd w:id="25"/>
-      <w:bookmarkEnd w:id="27"/>
+      <w:bookmarkEnd w:id="26"/>
     </w:p>
     <w:p>
       <w:pPr>
@@ -6739,10 +6731,10 @@
           <w:rFonts w:ascii="Cambria" w:hAnsi="Cambria" w:cs="Times New Roman"/>
         </w:rPr>
         <w:object w:dxaOrig="7589" w:dyaOrig="8731">
-          <v:shape id="_x0000_i1041" type="#_x0000_t75" style="width:351.75pt;height:405pt" o:ole="">
+          <v:shape id="_x0000_i1037" type="#_x0000_t75" style="width:351.75pt;height:405pt" o:ole="">
             <v:imagedata r:id="rId29" o:title=""/>
           </v:shape>
-          <o:OLEObject Type="Embed" ProgID="PBrush" ShapeID="_x0000_i1041" DrawAspect="Content" ObjectID="_1429625971" r:id="rId30"/>
+          <o:OLEObject Type="Embed" ProgID="PBrush" ShapeID="_x0000_i1037" DrawAspect="Content" ObjectID="_1430054887" r:id="rId30"/>
         </w:object>
       </w:r>
     </w:p>
@@ -6802,7 +6794,7 @@
             <v:imagedata r:id="rId31" o:title=""/>
             <w10:wrap type="square" anchorx="margin" anchory="margin"/>
           </v:shape>
-          <o:OLEObject Type="Embed" ProgID="PBrush" ShapeID="_x0000_s1311" DrawAspect="Content" ObjectID="_1429625996" r:id="rId32"/>
+          <o:OLEObject Type="Embed" ProgID="PBrush" ShapeID="_x0000_s1311" DrawAspect="Content" ObjectID="_1430054912" r:id="rId32"/>
         </w:pict>
       </w:r>
       <w:r>
@@ -7080,7 +7072,13 @@
         <w:rPr>
           <w:rFonts w:ascii="Cambria" w:hAnsi="Cambria" w:cs="Times New Roman"/>
         </w:rPr>
-        <w:t>In Figure 1-2</w:t>
+        <w:t>In Figure 2</w:t>
+      </w:r>
+      <w:r>
+        <w:rPr>
+          <w:rFonts w:ascii="Cambria" w:hAnsi="Cambria" w:cs="Times New Roman"/>
+        </w:rPr>
+        <w:t>-2</w:t>
       </w:r>
       <w:r>
         <w:rPr>
@@ -7133,10 +7131,10 @@
           <w:rFonts w:ascii="Cambria" w:hAnsi="Cambria" w:cs="Times New Roman"/>
         </w:rPr>
         <w:object w:dxaOrig="9164" w:dyaOrig="7381">
-          <v:shape id="_x0000_i1042" type="#_x0000_t75" style="width:458.25pt;height:369pt" o:ole="">
+          <v:shape id="_x0000_i1038" type="#_x0000_t75" style="width:458.25pt;height:369pt" o:ole="">
             <v:imagedata r:id="rId33" o:title=""/>
           </v:shape>
-          <o:OLEObject Type="Embed" ProgID="PBrush" ShapeID="_x0000_i1042" DrawAspect="Content" ObjectID="_1429625972" r:id="rId34"/>
+          <o:OLEObject Type="Embed" ProgID="PBrush" ShapeID="_x0000_i1038" DrawAspect="Content" ObjectID="_1430054888" r:id="rId34"/>
         </w:object>
       </w:r>
     </w:p>
@@ -7288,7 +7286,19 @@
         <w:rPr>
           <w:rFonts w:ascii="Cambria" w:hAnsi="Cambria" w:cs="Times New Roman"/>
         </w:rPr>
-        <w:t xml:space="preserve"> blocks. The Blocks used for this subsystem are shown in Figure 1-3. Configure the </w:t>
+        <w:t xml:space="preserve"> blocks. The Blocks used for this</w:t>
+      </w:r>
+      <w:r>
+        <w:rPr>
+          <w:rFonts w:ascii="Cambria" w:hAnsi="Cambria" w:cs="Times New Roman"/>
+        </w:rPr>
+        <w:t xml:space="preserve"> subsystem are shown in Figure 2</w:t>
+      </w:r>
+      <w:r>
+        <w:rPr>
+          <w:rFonts w:ascii="Cambria" w:hAnsi="Cambria" w:cs="Times New Roman"/>
+        </w:rPr>
+        <w:t xml:space="preserve">-3. Configure the </w:t>
       </w:r>
       <w:proofErr w:type="spellStart"/>
       <w:r>
@@ -7323,14 +7333,14 @@
           <w:rFonts w:ascii="Cambria" w:hAnsi="Cambria" w:cs="Times New Roman"/>
         </w:rPr>
         <w:object w:dxaOrig="8385" w:dyaOrig="3555">
-          <v:shape id="_x0000_i1043" type="#_x0000_t75" style="width:419.25pt;height:177.75pt" o:ole="" o:bordertopcolor="this" o:borderleftcolor="this" o:borderbottomcolor="this" o:borderrightcolor="this">
+          <v:shape id="_x0000_i1039" type="#_x0000_t75" style="width:419.25pt;height:177.75pt" o:ole="" o:bordertopcolor="this" o:borderleftcolor="this" o:borderbottomcolor="this" o:borderrightcolor="this">
             <v:imagedata r:id="rId35" o:title=""/>
             <w10:bordertop type="single" width="6"/>
             <w10:borderleft type="single" width="6"/>
             <w10:borderbottom type="single" width="6"/>
             <w10:borderright type="single" width="6"/>
           </v:shape>
-          <o:OLEObject Type="Embed" ProgID="PBrush" ShapeID="_x0000_i1043" DrawAspect="Content" ObjectID="_1429625973" r:id="rId36"/>
+          <o:OLEObject Type="Embed" ProgID="PBrush" ShapeID="_x0000_i1039" DrawAspect="Content" ObjectID="_1430054889" r:id="rId36"/>
         </w:object>
       </w:r>
     </w:p>
@@ -7500,10 +7510,10 @@
           <w:rFonts w:ascii="Cambria" w:hAnsi="Cambria" w:cs="Times New Roman"/>
         </w:rPr>
         <w:object w:dxaOrig="7261" w:dyaOrig="7351">
-          <v:shape id="_x0000_i1044" type="#_x0000_t75" style="width:363pt;height:367.5pt" o:ole="">
+          <v:shape id="_x0000_i1040" type="#_x0000_t75" style="width:363pt;height:367.5pt" o:ole="">
             <v:imagedata r:id="rId37" o:title=""/>
           </v:shape>
-          <o:OLEObject Type="Embed" ProgID="PBrush" ShapeID="_x0000_i1044" DrawAspect="Content" ObjectID="_1429625974" r:id="rId38"/>
+          <o:OLEObject Type="Embed" ProgID="PBrush" ShapeID="_x0000_i1040" DrawAspect="Content" ObjectID="_1430054890" r:id="rId38"/>
         </w:object>
       </w:r>
     </w:p>
@@ -7839,7 +7849,7 @@
       </w:r>
       <w:r>
         <w:pict>
-          <v:rect id="_x0000_i1045" style="width:468pt;height:1pt" o:hralign="center" o:hrstd="t" o:hrnoshade="t" o:hr="t" fillcolor="black [3213]" stroked="f"/>
+          <v:rect id="_x0000_i1041" style="width:468pt;height:1pt" o:hralign="center" o:hrstd="t" o:hrnoshade="t" o:hr="t" fillcolor="black [3213]" stroked="f"/>
         </w:pict>
       </w:r>
     </w:p>
@@ -7936,7 +7946,7 @@
           <w:rFonts w:ascii="Cambria" w:hAnsi="Cambria" w:cs="Times New Roman"/>
         </w:rPr>
         <w:pict>
-          <v:rect id="_x0000_i1046" style="width:468pt;height:1pt" o:hralign="center" o:hrstd="t" o:hrnoshade="t" o:hr="t" fillcolor="black [3213]" stroked="f"/>
+          <v:rect id="_x0000_i1042" style="width:468pt;height:1pt" o:hralign="center" o:hrstd="t" o:hrnoshade="t" o:hr="t" fillcolor="black [3213]" stroked="f"/>
         </w:pict>
       </w:r>
     </w:p>
@@ -7949,14 +7959,14 @@
         </w:numPr>
         <w:ind w:left="900" w:hanging="540"/>
       </w:pPr>
-      <w:bookmarkStart w:id="31" w:name="_Toc343523386"/>
-      <w:bookmarkStart w:id="32" w:name="_Toc355883245"/>
-      <w:bookmarkEnd w:id="26"/>
+      <w:bookmarkStart w:id="31" w:name="_Toc355883245"/>
+      <w:bookmarkStart w:id="32" w:name="_Toc343523386"/>
+      <w:bookmarkEnd w:id="27"/>
       <w:r>
         <w:lastRenderedPageBreak/>
         <w:t>DC Offset Core</w:t>
       </w:r>
-      <w:bookmarkEnd w:id="32"/>
+      <w:bookmarkEnd w:id="31"/>
     </w:p>
     <w:p>
       <w:pPr>
@@ -8025,10 +8035,10 @@
           <w:rFonts w:asciiTheme="majorHAnsi" w:hAnsiTheme="majorHAnsi"/>
         </w:rPr>
         <w:object w:dxaOrig="8084" w:dyaOrig="10141">
-          <v:shape id="_x0000_i1047" type="#_x0000_t75" style="width:404.25pt;height:507pt" o:ole="">
+          <v:shape id="_x0000_i1043" type="#_x0000_t75" style="width:404.25pt;height:507pt" o:ole="">
             <v:imagedata r:id="rId39" o:title=""/>
           </v:shape>
-          <o:OLEObject Type="Embed" ProgID="PBrush" ShapeID="_x0000_i1047" DrawAspect="Content" ObjectID="_1429625975" r:id="rId40"/>
+          <o:OLEObject Type="Embed" ProgID="PBrush" ShapeID="_x0000_i1043" DrawAspect="Content" ObjectID="_1430054891" r:id="rId40"/>
         </w:object>
       </w:r>
     </w:p>
@@ -8218,7 +8228,7 @@
       </w:r>
       <w:r>
         <w:pict>
-          <v:rect id="_x0000_i1048" style="width:468pt;height:1pt" o:hralign="center" o:hrstd="t" o:hrnoshade="t" o:hr="t" fillcolor="black [3213]" stroked="f"/>
+          <v:rect id="_x0000_i1044" style="width:468pt;height:1pt" o:hralign="center" o:hrstd="t" o:hrnoshade="t" o:hr="t" fillcolor="black [3213]" stroked="f"/>
         </w:pict>
       </w:r>
     </w:p>
@@ -8375,7 +8385,7 @@
           <w:rFonts w:ascii="Cambria" w:hAnsi="Cambria" w:cs="Times New Roman"/>
         </w:rPr>
         <w:pict>
-          <v:rect id="_x0000_i1049" style="width:468pt;height:1pt" o:hralign="center" o:hrstd="t" o:hrnoshade="t" o:hr="t" fillcolor="black [3213]" stroked="f"/>
+          <v:rect id="_x0000_i1045" style="width:468pt;height:1pt" o:hralign="center" o:hrstd="t" o:hrnoshade="t" o:hr="t" fillcolor="black [3213]" stroked="f"/>
         </w:pict>
       </w:r>
     </w:p>
@@ -8527,7 +8537,7 @@
         </w:rPr>
         <w:t>esign</w:t>
       </w:r>
-      <w:bookmarkEnd w:id="31"/>
+      <w:bookmarkEnd w:id="32"/>
       <w:bookmarkEnd w:id="33"/>
       <w:r>
         <w:rPr>
@@ -8891,14 +8901,14 @@
           <w:rFonts w:ascii="Cambria" w:hAnsi="Cambria" w:cs="Times New Roman"/>
         </w:rPr>
         <w:object w:dxaOrig="6524" w:dyaOrig="3165">
-          <v:shape id="_x0000_i1050" type="#_x0000_t75" style="width:267pt;height:129.75pt" o:ole="" o:bordertopcolor="this" o:borderleftcolor="this" o:borderbottomcolor="this" o:borderrightcolor="this">
+          <v:shape id="_x0000_i1046" type="#_x0000_t75" style="width:267pt;height:129.75pt" o:ole="" o:bordertopcolor="this" o:borderleftcolor="this" o:borderbottomcolor="this" o:borderrightcolor="this">
             <v:imagedata r:id="rId41" o:title=""/>
             <w10:bordertop type="single" width="4"/>
             <w10:borderleft type="single" width="4"/>
             <w10:borderbottom type="single" width="4"/>
             <w10:borderright type="single" width="4"/>
           </v:shape>
-          <o:OLEObject Type="Embed" ProgID="PBrush" ShapeID="_x0000_i1050" DrawAspect="Content" ObjectID="_1429625976" r:id="rId42"/>
+          <o:OLEObject Type="Embed" ProgID="PBrush" ShapeID="_x0000_i1046" DrawAspect="Content" ObjectID="_1430054892" r:id="rId42"/>
         </w:object>
       </w:r>
     </w:p>
@@ -11457,7 +11467,7 @@
       </w:r>
       <w:r>
         <w:pict>
-          <v:rect id="_x0000_i1051" style="width:468pt;height:1pt" o:hralign="center" o:hrstd="t" o:hrnoshade="t" o:hr="t" fillcolor="black [3213]" stroked="f"/>
+          <v:rect id="_x0000_i1047" style="width:468pt;height:1pt" o:hralign="center" o:hrstd="t" o:hrnoshade="t" o:hr="t" fillcolor="black [3213]" stroked="f"/>
         </w:pict>
       </w:r>
     </w:p>
@@ -11608,7 +11618,7 @@
           <w:rFonts w:ascii="Cambria" w:hAnsi="Cambria" w:cs="Times New Roman"/>
         </w:rPr>
         <w:pict>
-          <v:rect id="_x0000_i1052" style="width:468pt;height:1pt" o:hralign="center" o:hrstd="t" o:hrnoshade="t" o:hr="t" fillcolor="black [3213]" stroked="f"/>
+          <v:rect id="_x0000_i1048" style="width:468pt;height:1pt" o:hralign="center" o:hrstd="t" o:hrnoshade="t" o:hr="t" fillcolor="black [3213]" stroked="f"/>
         </w:pict>
       </w:r>
     </w:p>
@@ -11669,10 +11679,10 @@
           <w:rFonts w:ascii="Cambria" w:hAnsi="Cambria" w:cs="Times New Roman"/>
         </w:rPr>
         <w:object w:dxaOrig="9749" w:dyaOrig="2865">
-          <v:shape id="_x0000_i1053" type="#_x0000_t75" style="width:412.5pt;height:120pt" o:ole="">
+          <v:shape id="_x0000_i1049" type="#_x0000_t75" style="width:412.5pt;height:120pt" o:ole="">
             <v:imagedata r:id="rId43" o:title=""/>
           </v:shape>
-          <o:OLEObject Type="Embed" ProgID="PBrush" ShapeID="_x0000_i1053" DrawAspect="Content" ObjectID="_1429625977" r:id="rId44"/>
+          <o:OLEObject Type="Embed" ProgID="PBrush" ShapeID="_x0000_i1049" DrawAspect="Content" ObjectID="_1430054893" r:id="rId44"/>
         </w:object>
       </w:r>
     </w:p>
@@ -12025,7 +12035,7 @@
       </w:r>
       <w:r>
         <w:pict>
-          <v:rect id="_x0000_i1054" style="width:468pt;height:1pt" o:hralign="center" o:hrstd="t" o:hrnoshade="t" o:hr="t" fillcolor="black [3213]" stroked="f"/>
+          <v:rect id="_x0000_i1050" style="width:468pt;height:1pt" o:hralign="center" o:hrstd="t" o:hrnoshade="t" o:hr="t" fillcolor="black [3213]" stroked="f"/>
         </w:pict>
       </w:r>
     </w:p>
@@ -12107,7 +12117,7 @@
       </w:pPr>
       <w:r>
         <w:pict>
-          <v:rect id="_x0000_i1055" style="width:468pt;height:1pt" o:hralign="center" o:hrstd="t" o:hrnoshade="t" o:hr="t" fillcolor="black [3213]" stroked="f"/>
+          <v:rect id="_x0000_i1051" style="width:468pt;height:1pt" o:hralign="center" o:hrstd="t" o:hrnoshade="t" o:hr="t" fillcolor="black [3213]" stroked="f"/>
         </w:pict>
       </w:r>
     </w:p>
@@ -12282,14 +12292,14 @@
       </w:pPr>
       <w:r>
         <w:object w:dxaOrig="9360" w:dyaOrig="9862">
-          <v:shape id="_x0000_i1056" type="#_x0000_t75" style="width:462.75pt;height:488.25pt" o:ole="" o:bordertopcolor="this" o:borderleftcolor="this" o:borderbottomcolor="this" o:borderrightcolor="this">
+          <v:shape id="_x0000_i1052" type="#_x0000_t75" style="width:462.75pt;height:488.25pt" o:ole="" o:bordertopcolor="this" o:borderleftcolor="this" o:borderbottomcolor="this" o:borderrightcolor="this">
             <v:imagedata r:id="rId47" o:title=""/>
             <w10:bordertop type="single" width="6"/>
             <w10:borderleft type="single" width="6"/>
             <w10:borderbottom type="single" width="6"/>
             <w10:borderright type="single" width="6"/>
           </v:shape>
-          <o:OLEObject Type="Embed" ProgID="Word.OpenDocumentText.12" ShapeID="_x0000_i1056" DrawAspect="Content" ObjectID="_1429625978" r:id="rId48"/>
+          <o:OLEObject Type="Embed" ProgID="Word.OpenDocumentText.12" ShapeID="_x0000_i1052" DrawAspect="Content" ObjectID="_1430054894" r:id="rId48"/>
         </w:object>
       </w:r>
     </w:p>
@@ -12943,7 +12953,7 @@
       </w:r>
       <w:r>
         <w:pict>
-          <v:rect id="_x0000_i1057" style="width:468pt;height:1pt" o:hralign="center" o:hrstd="t" o:hrnoshade="t" o:hr="t" fillcolor="black [3213]" stroked="f"/>
+          <v:rect id="_x0000_i1053" style="width:468pt;height:1pt" o:hralign="center" o:hrstd="t" o:hrnoshade="t" o:hr="t" fillcolor="black [3213]" stroked="f"/>
         </w:pict>
       </w:r>
     </w:p>
@@ -13050,7 +13060,7 @@
           <w:rFonts w:ascii="Cambria" w:hAnsi="Cambria" w:cs="Times New Roman"/>
         </w:rPr>
         <w:pict>
-          <v:rect id="_x0000_i1058" style="width:468pt;height:1pt" o:hralign="center" o:hrstd="t" o:hrnoshade="t" o:hr="t" fillcolor="black [3213]" stroked="f"/>
+          <v:rect id="_x0000_i1054" style="width:468pt;height:1pt" o:hralign="center" o:hrstd="t" o:hrnoshade="t" o:hr="t" fillcolor="black [3213]" stroked="f"/>
         </w:pict>
       </w:r>
     </w:p>
@@ -13069,14 +13079,14 @@
           <w:rFonts w:ascii="Cambria" w:hAnsi="Cambria" w:cs="Times New Roman"/>
         </w:rPr>
         <w:object w:dxaOrig="9360" w:dyaOrig="12914">
-          <v:shape id="_x0000_i1071" type="#_x0000_t75" style="width:438pt;height:600pt" o:ole="">
+          <v:shape id="_x0000_i1055" type="#_x0000_t75" style="width:438pt;height:600pt" o:ole="" o:bordertopcolor="this" o:borderleftcolor="this" o:borderbottomcolor="this" o:borderrightcolor="this">
             <v:imagedata r:id="rId49" o:title=""/>
             <w10:bordertop type="single" width="8"/>
             <w10:borderleft type="single" width="8"/>
             <w10:borderbottom type="single" width="8"/>
             <w10:borderright type="single" width="8"/>
           </v:shape>
-          <o:OLEObject Type="Embed" ProgID="Word.OpenDocumentText.12" ShapeID="_x0000_i1071" DrawAspect="Content" ObjectID="_1429625979" r:id="rId50"/>
+          <o:OLEObject Type="Embed" ProgID="Word.OpenDocumentText.12" ShapeID="_x0000_i1055" DrawAspect="Content" ObjectID="_1430054895" r:id="rId50"/>
         </w:object>
       </w:r>
     </w:p>
@@ -13354,7 +13364,7 @@
       </w:r>
       <w:r>
         <w:pict>
-          <v:rect id="_x0000_i1072" style="width:468pt;height:1pt" o:hralign="center" o:hrstd="t" o:hrnoshade="t" o:hr="t" fillcolor="black [3213]" stroked="f"/>
+          <v:rect id="_x0000_i1056" style="width:468pt;height:1pt" o:hralign="center" o:hrstd="t" o:hrnoshade="t" o:hr="t" fillcolor="black [3213]" stroked="f"/>
         </w:pict>
       </w:r>
     </w:p>
@@ -13442,7 +13452,7 @@
           <w:rFonts w:ascii="Cambria" w:hAnsi="Cambria" w:cs="Times New Roman"/>
         </w:rPr>
         <w:pict>
-          <v:rect id="_x0000_i1073" style="width:468pt;height:1pt" o:hralign="center" o:hrstd="t" o:hrnoshade="t" o:hr="t" fillcolor="black [3213]" stroked="f"/>
+          <v:rect id="_x0000_i1057" style="width:468pt;height:1pt" o:hralign="center" o:hrstd="t" o:hrnoshade="t" o:hr="t" fillcolor="black [3213]" stroked="f"/>
         </w:pict>
       </w:r>
     </w:p>
@@ -13477,45 +13487,51 @@
         <w:rPr>
           <w:rFonts w:asciiTheme="majorHAnsi" w:hAnsiTheme="majorHAnsi"/>
         </w:rPr>
-        <w:t xml:space="preserve"> library file is configured for both TX and RX cores as well as a UART to talk to the on board MCU and configure its settings. To use the library file properly, you must specify which of these features you will</w:t>
-      </w:r>
+        <w:t xml:space="preserve"> library file is configured for both TX and RX cores as well as a UART to talk to the on board MCU and configure its settings. To use the library file properly, you must specify which of these features you will use. To do this, modify lines 8-12 of the </w:t>
+      </w:r>
+      <w:proofErr w:type="spellStart"/>
       <w:r>
         <w:rPr>
           <w:rFonts w:asciiTheme="majorHAnsi" w:hAnsiTheme="majorHAnsi"/>
         </w:rPr>
-        <w:t xml:space="preserve"> use. To do this, modify lines 8-12</w:t>
-      </w:r>
+        <w:t>Chilipepper.c</w:t>
+      </w:r>
+      <w:proofErr w:type="spellEnd"/>
       <w:r>
         <w:rPr>
           <w:rFonts w:asciiTheme="majorHAnsi" w:hAnsiTheme="majorHAnsi"/>
         </w:rPr>
-        <w:t xml:space="preserve"> of the </w:t>
-      </w:r>
-      <w:proofErr w:type="spellStart"/>
+        <w:t xml:space="preserve"> file to define a variable for the cores you will be using. Your code should resemble the following, as w</w:t>
+      </w:r>
       <w:r>
         <w:rPr>
           <w:rFonts w:asciiTheme="majorHAnsi" w:hAnsiTheme="majorHAnsi"/>
         </w:rPr>
-        <w:t>Chilipepper.c</w:t>
-      </w:r>
-      <w:proofErr w:type="spellEnd"/>
+        <w:t>e will be using</w:t>
+      </w:r>
       <w:r>
         <w:rPr>
           <w:rFonts w:asciiTheme="majorHAnsi" w:hAnsiTheme="majorHAnsi"/>
         </w:rPr>
-        <w:t xml:space="preserve"> file to specify which cores you will be using. </w:t>
+        <w:t xml:space="preserve"> all cores except</w:t>
       </w:r>
       <w:r>
         <w:rPr>
           <w:rFonts w:asciiTheme="majorHAnsi" w:hAnsiTheme="majorHAnsi"/>
         </w:rPr>
-        <w:t>Your code should resemble the following, as w</w:t>
+        <w:t xml:space="preserve"> the </w:t>
       </w:r>
       <w:r>
         <w:rPr>
           <w:rFonts w:asciiTheme="majorHAnsi" w:hAnsiTheme="majorHAnsi"/>
         </w:rPr>
-        <w:t>e will only be using the MCU_DRIVER and RX_DRIVER cores for this Lab.</w:t>
+        <w:t>TX_DRIVER</w:t>
+      </w:r>
+      <w:r>
+        <w:rPr>
+          <w:rFonts w:asciiTheme="majorHAnsi" w:hAnsiTheme="majorHAnsi"/>
+        </w:rPr>
+        <w:t xml:space="preserve"> for this Lab.</w:t>
       </w:r>
     </w:p>
     <w:bookmarkStart w:id="88" w:name="_MON_1427291402"/>
@@ -13529,14 +13545,14 @@
           <w:rFonts w:asciiTheme="majorHAnsi" w:hAnsiTheme="majorHAnsi"/>
         </w:rPr>
         <w:object w:dxaOrig="3074" w:dyaOrig="1367">
-          <v:shape id="_x0000_i1074" type="#_x0000_t75" style="width:153.75pt;height:68.25pt" o:ole="" o:bordertopcolor="this" o:borderleftcolor="this" o:borderbottomcolor="this" o:borderrightcolor="this">
+          <v:shape id="_x0000_i1058" type="#_x0000_t75" style="width:153.75pt;height:68.25pt" o:ole="" o:bordertopcolor="this" o:borderleftcolor="this" o:borderbottomcolor="this" o:borderrightcolor="this">
             <v:imagedata r:id="rId53" o:title=""/>
             <w10:bordertop type="single" width="6"/>
             <w10:borderleft type="single" width="6"/>
             <w10:borderbottom type="single" width="6"/>
             <w10:borderright type="single" width="6"/>
           </v:shape>
-          <o:OLEObject Type="Embed" ProgID="Word.OpenDocumentText.12" ShapeID="_x0000_i1074" DrawAspect="Content" ObjectID="_1429625980" r:id="rId54"/>
+          <o:OLEObject Type="Embed" ProgID="Word.OpenDocumentText.12" ShapeID="_x0000_i1058" DrawAspect="Content" ObjectID="_1430054896" r:id="rId54"/>
         </w:object>
       </w:r>
     </w:p>
@@ -13623,7 +13639,7 @@
       </w:r>
       <w:r>
         <w:pict>
-          <v:rect id="_x0000_i1075" style="width:468pt;height:1pt" o:hralign="center" o:hrstd="t" o:hrnoshade="t" o:hr="t" fillcolor="black [3213]" stroked="f"/>
+          <v:rect id="_x0000_i1059" style="width:468pt;height:1pt" o:hralign="center" o:hrstd="t" o:hrnoshade="t" o:hr="t" fillcolor="black [3213]" stroked="f"/>
         </w:pict>
       </w:r>
     </w:p>
@@ -13680,7 +13696,7 @@
           <w:rFonts w:ascii="Cambria" w:hAnsi="Cambria" w:cs="Times New Roman"/>
         </w:rPr>
         <w:pict>
-          <v:rect id="_x0000_i1076" style="width:468pt;height:1pt" o:hralign="center" o:hrstd="t" o:hrnoshade="t" o:hr="t" fillcolor="black [3213]" stroked="f"/>
+          <v:rect id="_x0000_i1060" style="width:468pt;height:1pt" o:hralign="center" o:hrstd="t" o:hrnoshade="t" o:hr="t" fillcolor="black [3213]" stroked="f"/>
         </w:pict>
       </w:r>
     </w:p>
@@ -14231,7 +14247,7 @@
       </w:r>
       <w:r>
         <w:pict>
-          <v:rect id="_x0000_i1059" style="width:468pt;height:1pt" o:hralign="center" o:hrstd="t" o:hrnoshade="t" o:hr="t" fillcolor="black [3213]" stroked="f"/>
+          <v:rect id="_x0000_i1061" style="width:468pt;height:1pt" o:hralign="center" o:hrstd="t" o:hrnoshade="t" o:hr="t" fillcolor="black [3213]" stroked="f"/>
         </w:pict>
       </w:r>
     </w:p>
@@ -14318,7 +14334,7 @@
       </w:pPr>
       <w:r>
         <w:pict>
-          <v:rect id="_x0000_i1060" style="width:468pt;height:1pt" o:hralign="center" o:hrstd="t" o:hrnoshade="t" o:hr="t" fillcolor="black [3213]" stroked="f"/>
+          <v:rect id="_x0000_i1062" style="width:468pt;height:1pt" o:hralign="center" o:hrstd="t" o:hrnoshade="t" o:hr="t" fillcolor="black [3213]" stroked="f"/>
         </w:pict>
       </w:r>
     </w:p>
@@ -14346,10 +14362,10 @@
           <w:rFonts w:ascii="Cambria" w:hAnsi="Cambria" w:cs="Times New Roman"/>
         </w:rPr>
         <w:object w:dxaOrig="9091" w:dyaOrig="6046">
-          <v:shape id="_x0000_i1061" type="#_x0000_t75" style="width:454.5pt;height:302.25pt" o:ole="">
+          <v:shape id="_x0000_i1063" type="#_x0000_t75" style="width:454.5pt;height:302.25pt" o:ole="">
             <v:imagedata r:id="rId55" o:title=""/>
           </v:shape>
-          <o:OLEObject Type="Embed" ProgID="PBrush" ShapeID="_x0000_i1061" DrawAspect="Content" ObjectID="_1429625981" r:id="rId56"/>
+          <o:OLEObject Type="Embed" ProgID="PBrush" ShapeID="_x0000_i1063" DrawAspect="Content" ObjectID="_1430054897" r:id="rId56"/>
         </w:object>
       </w:r>
     </w:p>
@@ -14491,14 +14507,14 @@
       </w:pPr>
       <w:r>
         <w:object w:dxaOrig="5431" w:dyaOrig="2040">
-          <v:shape id="_x0000_i1062" type="#_x0000_t75" style="width:271.5pt;height:102pt" o:ole="" o:bordertopcolor="this" o:borderleftcolor="this" o:borderbottomcolor="this" o:borderrightcolor="this">
+          <v:shape id="_x0000_i1064" type="#_x0000_t75" style="width:271.5pt;height:102pt" o:ole="" o:bordertopcolor="this" o:borderleftcolor="this" o:borderbottomcolor="this" o:borderrightcolor="this">
             <v:imagedata r:id="rId57" o:title=""/>
             <w10:bordertop type="single" width="6"/>
             <w10:borderleft type="single" width="6"/>
             <w10:borderbottom type="single" width="6"/>
             <w10:borderright type="single" width="6"/>
           </v:shape>
-          <o:OLEObject Type="Embed" ProgID="PBrush" ShapeID="_x0000_i1062" DrawAspect="Content" ObjectID="_1429625982" r:id="rId58"/>
+          <o:OLEObject Type="Embed" ProgID="PBrush" ShapeID="_x0000_i1064" DrawAspect="Content" ObjectID="_1430054898" r:id="rId58"/>
         </w:object>
       </w:r>
     </w:p>
@@ -14711,10 +14727,10 @@
           <w:rFonts w:ascii="Cambria" w:hAnsi="Cambria" w:cs="Times New Roman"/>
         </w:rPr>
         <w:object w:dxaOrig="225" w:dyaOrig="150">
-          <v:shape id="_x0000_i1063" type="#_x0000_t75" style="width:11.25pt;height:7.5pt" o:ole="">
+          <v:shape id="_x0000_i1065" type="#_x0000_t75" style="width:11.25pt;height:7.5pt" o:ole="">
             <v:imagedata r:id="rId59" o:title=""/>
           </v:shape>
-          <o:OLEObject Type="Embed" ProgID="PBrush" ShapeID="_x0000_i1063" DrawAspect="Content" ObjectID="_1429625983" r:id="rId60"/>
+          <o:OLEObject Type="Embed" ProgID="PBrush" ShapeID="_x0000_i1065" DrawAspect="Content" ObjectID="_1430054899" r:id="rId60"/>
         </w:object>
       </w:r>
       <w:r>
@@ -14969,10 +14985,10 @@
       </w:r>
       <w:r>
         <w:object w:dxaOrig="360" w:dyaOrig="330">
-          <v:shape id="_x0000_i1064" type="#_x0000_t75" style="width:18pt;height:16.5pt" o:ole="">
+          <v:shape id="_x0000_i1066" type="#_x0000_t75" style="width:18pt;height:16.5pt" o:ole="">
             <v:imagedata r:id="rId61" o:title=""/>
           </v:shape>
-          <o:OLEObject Type="Embed" ProgID="PBrush" ShapeID="_x0000_i1064" DrawAspect="Content" ObjectID="_1429625984" r:id="rId62"/>
+          <o:OLEObject Type="Embed" ProgID="PBrush" ShapeID="_x0000_i1066" DrawAspect="Content" ObjectID="_1430054900" r:id="rId62"/>
         </w:object>
       </w:r>
       <w:r>
@@ -14994,10 +15010,10 @@
           <w:rFonts w:ascii="Cambria" w:hAnsi="Cambria" w:cs="Times New Roman"/>
         </w:rPr>
         <w:object w:dxaOrig="8129" w:dyaOrig="2160">
-          <v:shape id="_x0000_i1065" type="#_x0000_t75" style="width:406.5pt;height:108pt" o:ole="">
+          <v:shape id="_x0000_i1067" type="#_x0000_t75" style="width:406.5pt;height:108pt" o:ole="">
             <v:imagedata r:id="rId63" o:title=""/>
           </v:shape>
-          <o:OLEObject Type="Embed" ProgID="PBrush" ShapeID="_x0000_i1065" DrawAspect="Content" ObjectID="_1429625985" r:id="rId64"/>
+          <o:OLEObject Type="Embed" ProgID="PBrush" ShapeID="_x0000_i1067" DrawAspect="Content" ObjectID="_1430054901" r:id="rId64"/>
         </w:object>
       </w:r>
     </w:p>
@@ -15410,14 +15426,14 @@
           <w:rFonts w:ascii="Cambria" w:hAnsi="Cambria" w:cs="Times New Roman"/>
         </w:rPr>
         <w:object w:dxaOrig="9451" w:dyaOrig="7034">
-          <v:shape id="_x0000_i1077" type="#_x0000_t75" style="width:472.5pt;height:351.75pt" o:ole="" o:bordertopcolor="this" o:borderleftcolor="this" o:borderbottomcolor="this" o:borderrightcolor="this">
+          <v:shape id="_x0000_i1068" type="#_x0000_t75" style="width:472.5pt;height:351.75pt" o:ole="" o:bordertopcolor="this" o:borderleftcolor="this" o:borderbottomcolor="this" o:borderrightcolor="this">
             <v:imagedata r:id="rId65" o:title=""/>
             <w10:bordertop type="single" width="6"/>
             <w10:borderleft type="single" width="6"/>
             <w10:borderbottom type="single" width="6"/>
             <w10:borderright type="single" width="6"/>
           </v:shape>
-          <o:OLEObject Type="Embed" ProgID="PBrush" ShapeID="_x0000_i1077" DrawAspect="Content" ObjectID="_1429625986" r:id="rId66"/>
+          <o:OLEObject Type="Embed" ProgID="PBrush" ShapeID="_x0000_i1068" DrawAspect="Content" ObjectID="_1430054902" r:id="rId66"/>
         </w:object>
       </w:r>
     </w:p>
@@ -15532,14 +15548,14 @@
           <w:rFonts w:ascii="Cambria" w:hAnsi="Cambria"/>
         </w:rPr>
         <w:object w:dxaOrig="9524" w:dyaOrig="7261">
-          <v:shape id="_x0000_i1070" type="#_x0000_t75" style="width:476.25pt;height:363pt" o:ole="" o:bordertopcolor="this" o:borderleftcolor="this" o:borderbottomcolor="this" o:borderrightcolor="this">
+          <v:shape id="_x0000_i1069" type="#_x0000_t75" style="width:476.25pt;height:363pt" o:ole="" o:bordertopcolor="this" o:borderleftcolor="this" o:borderbottomcolor="this" o:borderrightcolor="this">
             <v:imagedata r:id="rId67" o:title=""/>
             <w10:bordertop type="single" width="6"/>
             <w10:borderleft type="single" width="6"/>
             <w10:borderbottom type="single" width="6"/>
             <w10:borderright type="single" width="6"/>
           </v:shape>
-          <o:OLEObject Type="Embed" ProgID="PBrush" ShapeID="_x0000_i1070" DrawAspect="Content" ObjectID="_1429625987" r:id="rId68"/>
+          <o:OLEObject Type="Embed" ProgID="PBrush" ShapeID="_x0000_i1069" DrawAspect="Content" ObjectID="_1430054903" r:id="rId68"/>
         </w:object>
       </w:r>
     </w:p>
@@ -16043,8 +16059,8 @@
       <w:pPr>
         <w:pStyle w:val="Heading2"/>
       </w:pPr>
-      <w:bookmarkStart w:id="95" w:name="_Toc345686935"/>
-      <w:bookmarkStart w:id="96" w:name="_Toc355883265"/>
+      <w:bookmarkStart w:id="95" w:name="_Toc355883265"/>
+      <w:bookmarkStart w:id="96" w:name="_Toc345686935"/>
       <w:r>
         <w:t>5.3</w:t>
       </w:r>
@@ -16052,7 +16068,7 @@
         <w:tab/>
         <w:t>MATLAB Analysis</w:t>
       </w:r>
-      <w:bookmarkEnd w:id="96"/>
+      <w:bookmarkEnd w:id="95"/>
     </w:p>
     <w:p>
       <w:pPr>
@@ -16244,14 +16260,14 @@
           <w:rFonts w:asciiTheme="majorHAnsi" w:hAnsiTheme="majorHAnsi"/>
         </w:rPr>
         <w:object w:dxaOrig="6768" w:dyaOrig="5347">
-          <v:shape id="_x0000_i1068" type="#_x0000_t75" style="width:338.25pt;height:267pt" o:ole="" o:bordertopcolor="this" o:borderleftcolor="this" o:borderbottomcolor="this" o:borderrightcolor="this">
+          <v:shape id="_x0000_i1070" type="#_x0000_t75" style="width:338.25pt;height:267pt" o:ole="" o:bordertopcolor="this" o:borderleftcolor="this" o:borderbottomcolor="this" o:borderrightcolor="this">
             <v:imagedata r:id="rId69" o:title=""/>
             <w10:bordertop type="single" width="4"/>
             <w10:borderleft type="single" width="4"/>
             <w10:borderbottom type="single" width="4"/>
             <w10:borderright type="single" width="4"/>
           </v:shape>
-          <o:OLEObject Type="Embed" ProgID="Word.OpenDocumentText.12" ShapeID="_x0000_i1068" DrawAspect="Content" ObjectID="_1429625988" r:id="rId70"/>
+          <o:OLEObject Type="Embed" ProgID="Word.OpenDocumentText.12" ShapeID="_x0000_i1070" DrawAspect="Content" ObjectID="_1430054904" r:id="rId70"/>
         </w:object>
       </w:r>
     </w:p>
@@ -16313,10 +16329,10 @@
           <w:rFonts w:asciiTheme="majorHAnsi" w:hAnsiTheme="majorHAnsi"/>
         </w:rPr>
         <w:object w:dxaOrig="7244" w:dyaOrig="6271">
-          <v:shape id="_x0000_i1069" type="#_x0000_t75" style="width:362.25pt;height:313.5pt" o:ole="">
+          <v:shape id="_x0000_i1071" type="#_x0000_t75" style="width:362.25pt;height:313.5pt" o:ole="">
             <v:imagedata r:id="rId71" o:title=""/>
           </v:shape>
-          <o:OLEObject Type="Embed" ProgID="PBrush" ShapeID="_x0000_i1069" DrawAspect="Content" ObjectID="_1429625989" r:id="rId72"/>
+          <o:OLEObject Type="Embed" ProgID="PBrush" ShapeID="_x0000_i1071" DrawAspect="Content" ObjectID="_1430054905" r:id="rId72"/>
         </w:object>
       </w:r>
     </w:p>
@@ -16370,7 +16386,7 @@
         <w:lastRenderedPageBreak/>
         <w:t xml:space="preserve">MATLAB </w:t>
       </w:r>
-      <w:bookmarkEnd w:id="95"/>
+      <w:bookmarkEnd w:id="96"/>
       <w:r>
         <w:t>Frequency Offset</w:t>
       </w:r>
@@ -16443,13 +16459,13 @@
           <w:szCs w:val="20"/>
         </w:rPr>
         <w:object w:dxaOrig="9360" w:dyaOrig="9787">
-          <v:shape id="_x0000_i1066" type="#_x0000_t75" style="width:468pt;height:489pt" o:ole="" o:bordertopcolor="this" o:borderleftcolor="this" o:borderrightcolor="this">
+          <v:shape id="_x0000_i1072" type="#_x0000_t75" style="width:468pt;height:489pt" o:ole="" o:bordertopcolor="this" o:borderleftcolor="this" o:borderrightcolor="this">
             <v:imagedata r:id="rId73" o:title=""/>
             <w10:bordertop type="single" width="4"/>
             <w10:borderleft type="single" width="4"/>
             <w10:borderright type="single" width="4"/>
           </v:shape>
-          <o:OLEObject Type="Embed" ProgID="Word.OpenDocumentText.12" ShapeID="_x0000_i1066" DrawAspect="Content" ObjectID="_1429625990" r:id="rId74"/>
+          <o:OLEObject Type="Embed" ProgID="Word.OpenDocumentText.12" ShapeID="_x0000_i1072" DrawAspect="Content" ObjectID="_1430054906" r:id="rId74"/>
         </w:object>
       </w:r>
     </w:p>
@@ -16482,13 +16498,13 @@
           <w:szCs w:val="20"/>
         </w:rPr>
         <w:object w:dxaOrig="9360" w:dyaOrig="8564">
-          <v:shape id="_x0000_i1067" type="#_x0000_t75" style="width:468pt;height:428.25pt" o:ole="" o:borderleftcolor="this" o:borderbottomcolor="this" o:borderrightcolor="this">
+          <v:shape id="_x0000_i1073" type="#_x0000_t75" style="width:468pt;height:428.25pt" o:ole="" o:borderleftcolor="this" o:borderbottomcolor="this" o:borderrightcolor="this">
             <v:imagedata r:id="rId75" o:title=""/>
             <w10:borderleft type="single" width="4"/>
             <w10:borderbottom type="single" width="4"/>
             <w10:borderright type="single" width="4"/>
           </v:shape>
-          <o:OLEObject Type="Embed" ProgID="Word.OpenDocumentText.12" ShapeID="_x0000_i1067" DrawAspect="Content" ObjectID="_1429625991" r:id="rId76"/>
+          <o:OLEObject Type="Embed" ProgID="Word.OpenDocumentText.12" ShapeID="_x0000_i1073" DrawAspect="Content" ObjectID="_1430054907" r:id="rId76"/>
         </w:object>
       </w:r>
     </w:p>
@@ -16578,13 +16594,13 @@
           <w:szCs w:val="20"/>
         </w:rPr>
         <w:object w:dxaOrig="9360" w:dyaOrig="10959">
-          <v:shape id="_x0000_i1025" type="#_x0000_t75" style="width:468pt;height:548.25pt" o:ole="" o:bordertopcolor="this" o:borderleftcolor="this" o:borderrightcolor="this">
+          <v:shape id="_x0000_i1074" type="#_x0000_t75" style="width:468pt;height:548.25pt" o:ole="" o:bordertopcolor="this" o:borderleftcolor="this" o:borderrightcolor="this">
             <v:imagedata r:id="rId77" o:title=""/>
             <w10:bordertop type="single" width="4"/>
             <w10:borderleft type="single" width="4"/>
             <w10:borderright type="single" width="4"/>
           </v:shape>
-          <o:OLEObject Type="Embed" ProgID="Word.OpenDocumentText.12" ShapeID="_x0000_i1025" DrawAspect="Content" ObjectID="_1429625992" r:id="rId78"/>
+          <o:OLEObject Type="Embed" ProgID="Word.OpenDocumentText.12" ShapeID="_x0000_i1074" DrawAspect="Content" ObjectID="_1430054908" r:id="rId78"/>
         </w:object>
       </w:r>
     </w:p>
@@ -16607,12 +16623,12 @@
           <w:szCs w:val="20"/>
         </w:rPr>
         <w:object w:dxaOrig="9360" w:dyaOrig="11949">
-          <v:shape id="_x0000_i1026" type="#_x0000_t75" style="width:468pt;height:597.75pt" o:ole="" o:borderleftcolor="this" o:borderrightcolor="this">
+          <v:shape id="_x0000_i1075" type="#_x0000_t75" style="width:468pt;height:597.75pt" o:ole="" o:borderleftcolor="this" o:borderrightcolor="this">
             <v:imagedata r:id="rId79" o:title=""/>
             <w10:borderleft type="single" width="4"/>
             <w10:borderright type="single" width="4"/>
           </v:shape>
-          <o:OLEObject Type="Embed" ProgID="Word.OpenDocumentText.12" ShapeID="_x0000_i1026" DrawAspect="Content" ObjectID="_1429625993" r:id="rId80"/>
+          <o:OLEObject Type="Embed" ProgID="Word.OpenDocumentText.12" ShapeID="_x0000_i1075" DrawAspect="Content" ObjectID="_1430054909" r:id="rId80"/>
         </w:object>
       </w:r>
     </w:p>
@@ -16645,12 +16661,12 @@
           <w:szCs w:val="20"/>
         </w:rPr>
         <w:object w:dxaOrig="9360" w:dyaOrig="10011">
-          <v:shape id="_x0000_i1027" type="#_x0000_t75" style="width:468pt;height:500.25pt" o:ole="" o:borderleftcolor="this" o:borderrightcolor="this">
+          <v:shape id="_x0000_i1076" type="#_x0000_t75" style="width:468pt;height:500.25pt" o:ole="" o:borderleftcolor="this" o:borderrightcolor="this">
             <v:imagedata r:id="rId81" o:title=""/>
             <w10:borderleft type="single" width="4"/>
             <w10:borderright type="single" width="4"/>
           </v:shape>
-          <o:OLEObject Type="Embed" ProgID="Word.OpenDocumentText.12" ShapeID="_x0000_i1027" DrawAspect="Content" ObjectID="_1429625994" r:id="rId82"/>
+          <o:OLEObject Type="Embed" ProgID="Word.OpenDocumentText.12" ShapeID="_x0000_i1076" DrawAspect="Content" ObjectID="_1430054910" r:id="rId82"/>
         </w:object>
       </w:r>
       <w:bookmarkStart w:id="106" w:name="_MON_1425716929"/>
@@ -16663,13 +16679,13 @@
           <w:szCs w:val="20"/>
         </w:rPr>
         <w:object w:dxaOrig="9360" w:dyaOrig="3894">
-          <v:shape id="_x0000_i1028" type="#_x0000_t75" style="width:468pt;height:195pt" o:ole="" o:borderleftcolor="this" o:borderbottomcolor="this" o:borderrightcolor="this">
+          <v:shape id="_x0000_i1077" type="#_x0000_t75" style="width:468pt;height:195pt" o:ole="" o:borderleftcolor="this" o:borderbottomcolor="this" o:borderrightcolor="this">
             <v:imagedata r:id="rId83" o:title=""/>
             <w10:borderleft type="single" width="4"/>
             <w10:borderbottom type="single" width="4"/>
             <w10:borderright type="single" width="4"/>
           </v:shape>
-          <o:OLEObject Type="Embed" ProgID="Word.OpenDocumentText.12" ShapeID="_x0000_i1028" DrawAspect="Content" ObjectID="_1429625995" r:id="rId84"/>
+          <o:OLEObject Type="Embed" ProgID="Word.OpenDocumentText.12" ShapeID="_x0000_i1077" DrawAspect="Content" ObjectID="_1430054911" r:id="rId84"/>
         </w:object>
       </w:r>
     </w:p>
@@ -16720,9 +16736,9 @@
       <w:tblLook w:val="04A0"/>
     </w:tblPr>
     <w:tblGrid>
-      <w:gridCol w:w="4283"/>
-      <w:gridCol w:w="1009"/>
-      <w:gridCol w:w="4284"/>
+      <w:gridCol w:w="4309"/>
+      <w:gridCol w:w="958"/>
+      <w:gridCol w:w="4309"/>
     </w:tblGrid>
     <w:tr>
       <w:trPr>
@@ -16790,7 +16806,7 @@
               <w:bCs/>
               <w:noProof/>
             </w:rPr>
-            <w:t>35</w:t>
+            <w:t>27</w:t>
           </w:r>
           <w:r>
             <w:rPr>
@@ -21647,7 +21663,7 @@
 </file>
 
 <file path=customXml/itemProps2.xml><?xml version="1.0" encoding="utf-8"?>
-<ds:datastoreItem xmlns:ds="http://schemas.openxmlformats.org/officeDocument/2006/customXml" ds:itemID="{A5B7EAEE-9CC6-4B05-9D59-769099AC3138}">
+<ds:datastoreItem xmlns:ds="http://schemas.openxmlformats.org/officeDocument/2006/customXml" ds:itemID="{F5A53C71-C1FE-4671-9C8A-EA6EAD4C6B9C}">
   <ds:schemaRefs>
     <ds:schemaRef ds:uri="http://schemas.openxmlformats.org/officeDocument/2006/bibliography"/>
   </ds:schemaRefs>

</xml_diff>

<commit_message>
small update to lab 5 Tutorial
</commit_message>
<xml_diff>
--- a/Labs/Lab_5/DemoFilesAndDocumentation/Tutorial/Lab_5.docx
+++ b/Labs/Lab_5/DemoFilesAndDocumentation/Tutorial/Lab_5.docx
@@ -247,7 +247,7 @@
                         <w:sz w:val="24"/>
                         <w:szCs w:val="24"/>
                       </w:rPr>
-                      <w:t>0.6</w:t>
+                      <w:t>0.7</w:t>
                     </w:r>
                   </w:p>
                 </w:sdtContent>
@@ -260,7 +260,7 @@
                   <w:alias w:val="Date"/>
                   <w:id w:val="13406932"/>
                   <w:dataBinding w:prefixMappings="xmlns:ns0='http://schemas.microsoft.com/office/2006/coverPageProps'" w:xpath="/ns0:CoverPageProperties[1]/ns0:PublishDate[1]" w:storeItemID="{55AF091B-3C7A-41E3-B477-F2FDAA23CFDA}"/>
-                  <w:date w:fullDate="2013-05-09T00:00:00Z">
+                  <w:date w:fullDate="2013-05-17T00:00:00Z">
                     <w:dateFormat w:val="M/d/yyyy"/>
                     <w:lid w:val="en-US"/>
                     <w:storeMappedDataAs w:val="dateTime"/>
@@ -279,7 +279,7 @@
                       <w:rPr>
                         <w:color w:val="4F81BD" w:themeColor="accent1"/>
                       </w:rPr>
-                      <w:t>5/9/2013</w:t>
+                      <w:t>5/17/2013</w:t>
                     </w:r>
                   </w:p>
                 </w:sdtContent>
@@ -3831,7 +3831,7 @@
             <w10:borderbottom type="single" width="6"/>
             <w10:borderright type="single" width="6"/>
           </v:shape>
-          <o:OLEObject Type="Embed" ProgID="Word.OpenDocumentText.12" ShapeID="_x0000_i1025" DrawAspect="Content" ObjectID="_1430054877" r:id="rId10"/>
+          <o:OLEObject Type="Embed" ProgID="Word.OpenDocumentText.12" ShapeID="_x0000_i1025" DrawAspect="Content" ObjectID="_1430290987" r:id="rId10"/>
         </w:object>
       </w:r>
     </w:p>
@@ -4404,7 +4404,7 @@
             <w10:borderbottom type="single" width="8"/>
             <w10:borderright type="single" width="8"/>
           </v:shape>
-          <o:OLEObject Type="Embed" ProgID="Word.OpenDocumentText.12" ShapeID="_x0000_i1026" DrawAspect="Content" ObjectID="_1430054878" r:id="rId12"/>
+          <o:OLEObject Type="Embed" ProgID="Word.OpenDocumentText.12" ShapeID="_x0000_i1026" DrawAspect="Content" ObjectID="_1430290988" r:id="rId12"/>
         </w:object>
       </w:r>
     </w:p>
@@ -5494,7 +5494,7 @@
           <v:shape id="_x0000_i1029" type="#_x0000_t75" style="width:328.5pt;height:260.25pt" o:ole="">
             <v:imagedata r:id="rId13" o:title=""/>
           </v:shape>
-          <o:OLEObject Type="Embed" ProgID="PBrush" ShapeID="_x0000_i1029" DrawAspect="Content" ObjectID="_1430054879" r:id="rId14"/>
+          <o:OLEObject Type="Embed" ProgID="PBrush" ShapeID="_x0000_i1029" DrawAspect="Content" ObjectID="_1430290989" r:id="rId14"/>
         </w:object>
       </w:r>
     </w:p>
@@ -5545,7 +5545,7 @@
           <v:shape id="_x0000_i1030" type="#_x0000_t75" style="width:270.75pt;height:224.25pt" o:ole="">
             <v:imagedata r:id="rId15" o:title=""/>
           </v:shape>
-          <o:OLEObject Type="Embed" ProgID="PBrush" ShapeID="_x0000_i1030" DrawAspect="Content" ObjectID="_1430054880" r:id="rId16"/>
+          <o:OLEObject Type="Embed" ProgID="PBrush" ShapeID="_x0000_i1030" DrawAspect="Content" ObjectID="_1430290990" r:id="rId16"/>
         </w:object>
       </w:r>
     </w:p>
@@ -5840,7 +5840,7 @@
             <w10:borderbottom type="single" width="6"/>
             <w10:borderright type="single" width="6"/>
           </v:shape>
-          <o:OLEObject Type="Embed" ProgID="PBrush" ShapeID="_x0000_i1031" DrawAspect="Content" ObjectID="_1430054881" r:id="rId18"/>
+          <o:OLEObject Type="Embed" ProgID="PBrush" ShapeID="_x0000_i1031" DrawAspect="Content" ObjectID="_1430290991" r:id="rId18"/>
         </w:object>
       </w:r>
     </w:p>
@@ -6003,7 +6003,7 @@
           <v:shape id="_x0000_i1032" type="#_x0000_t75" style="width:468.75pt;height:452.25pt" o:ole="">
             <v:imagedata r:id="rId19" o:title=""/>
           </v:shape>
-          <o:OLEObject Type="Embed" ProgID="PBrush" ShapeID="_x0000_i1032" DrawAspect="Content" ObjectID="_1430054882" r:id="rId20"/>
+          <o:OLEObject Type="Embed" ProgID="PBrush" ShapeID="_x0000_i1032" DrawAspect="Content" ObjectID="_1430290992" r:id="rId20"/>
         </w:object>
       </w:r>
     </w:p>
@@ -6044,7 +6044,7 @@
           <v:shape id="_x0000_i1033" type="#_x0000_t75" style="width:468.75pt;height:51pt" o:ole="">
             <v:imagedata r:id="rId21" o:title=""/>
           </v:shape>
-          <o:OLEObject Type="Embed" ProgID="PBrush" ShapeID="_x0000_i1033" DrawAspect="Content" ObjectID="_1430054883" r:id="rId22"/>
+          <o:OLEObject Type="Embed" ProgID="PBrush" ShapeID="_x0000_i1033" DrawAspect="Content" ObjectID="_1430290993" r:id="rId22"/>
         </w:object>
       </w:r>
     </w:p>
@@ -6088,7 +6088,7 @@
           <v:shape id="_x0000_i1034" type="#_x0000_t75" style="width:465pt;height:269.25pt" o:ole="">
             <v:imagedata r:id="rId23" o:title=""/>
           </v:shape>
-          <o:OLEObject Type="Embed" ProgID="PBrush" ShapeID="_x0000_i1034" DrawAspect="Content" ObjectID="_1430054884" r:id="rId24"/>
+          <o:OLEObject Type="Embed" ProgID="PBrush" ShapeID="_x0000_i1034" DrawAspect="Content" ObjectID="_1430290994" r:id="rId24"/>
         </w:object>
       </w:r>
     </w:p>
@@ -6145,7 +6145,7 @@
           <v:shape id="_x0000_i1035" type="#_x0000_t75" style="width:466.5pt;height:203.25pt" o:ole="">
             <v:imagedata r:id="rId25" o:title=""/>
           </v:shape>
-          <o:OLEObject Type="Embed" ProgID="PBrush" ShapeID="_x0000_i1035" DrawAspect="Content" ObjectID="_1430054885" r:id="rId26"/>
+          <o:OLEObject Type="Embed" ProgID="PBrush" ShapeID="_x0000_i1035" DrawAspect="Content" ObjectID="_1430290995" r:id="rId26"/>
         </w:object>
       </w:r>
     </w:p>
@@ -6270,7 +6270,7 @@
             <w10:borderbottom type="single" width="6"/>
             <w10:borderright type="single" width="6"/>
           </v:shape>
-          <o:OLEObject Type="Embed" ProgID="PBrush" ShapeID="_x0000_i1036" DrawAspect="Content" ObjectID="_1430054886" r:id="rId28"/>
+          <o:OLEObject Type="Embed" ProgID="PBrush" ShapeID="_x0000_i1036" DrawAspect="Content" ObjectID="_1430290996" r:id="rId28"/>
         </w:object>
       </w:r>
     </w:p>
@@ -6734,7 +6734,7 @@
           <v:shape id="_x0000_i1037" type="#_x0000_t75" style="width:351.75pt;height:405pt" o:ole="">
             <v:imagedata r:id="rId29" o:title=""/>
           </v:shape>
-          <o:OLEObject Type="Embed" ProgID="PBrush" ShapeID="_x0000_i1037" DrawAspect="Content" ObjectID="_1430054887" r:id="rId30"/>
+          <o:OLEObject Type="Embed" ProgID="PBrush" ShapeID="_x0000_i1037" DrawAspect="Content" ObjectID="_1430290997" r:id="rId30"/>
         </w:object>
       </w:r>
     </w:p>
@@ -6794,7 +6794,7 @@
             <v:imagedata r:id="rId31" o:title=""/>
             <w10:wrap type="square" anchorx="margin" anchory="margin"/>
           </v:shape>
-          <o:OLEObject Type="Embed" ProgID="PBrush" ShapeID="_x0000_s1311" DrawAspect="Content" ObjectID="_1430054912" r:id="rId32"/>
+          <o:OLEObject Type="Embed" ProgID="PBrush" ShapeID="_x0000_s1311" DrawAspect="Content" ObjectID="_1430291022" r:id="rId32"/>
         </w:pict>
       </w:r>
       <w:r>
@@ -6955,35 +6955,6 @@
       <w:r>
         <w:rPr>
           <w:rFonts w:ascii="Cambria" w:hAnsi="Cambria" w:cs="Times New Roman"/>
-          <w:b/>
-        </w:rPr>
-        <w:t xml:space="preserve">Be sure to change the </w:t>
-      </w:r>
-      <w:proofErr w:type="spellStart"/>
-      <w:r>
-        <w:rPr>
-          <w:rFonts w:ascii="Cambria" w:hAnsi="Cambria" w:cs="Times New Roman"/>
-          <w:b/>
-        </w:rPr>
-        <w:t>cfg</w:t>
-      </w:r>
-      <w:proofErr w:type="spellEnd"/>
-      <w:r>
-        <w:rPr>
-          <w:rFonts w:ascii="Cambria" w:hAnsi="Cambria" w:cs="Times New Roman"/>
-          <w:b/>
-        </w:rPr>
-        <w:t xml:space="preserve"> file as well to find the files in your new directory structure.</w:t>
-      </w:r>
-      <w:r>
-        <w:rPr>
-          <w:rFonts w:ascii="Cambria" w:hAnsi="Cambria" w:cs="Times New Roman"/>
-        </w:rPr>
-        <w:t xml:space="preserve"> </w:t>
-      </w:r>
-      <w:r>
-        <w:rPr>
-          <w:rFonts w:ascii="Cambria" w:hAnsi="Cambria" w:cs="Times New Roman"/>
         </w:rPr>
         <w:t xml:space="preserve"> Name the file </w:t>
       </w:r>
@@ -7134,7 +7105,7 @@
           <v:shape id="_x0000_i1038" type="#_x0000_t75" style="width:458.25pt;height:369pt" o:ole="">
             <v:imagedata r:id="rId33" o:title=""/>
           </v:shape>
-          <o:OLEObject Type="Embed" ProgID="PBrush" ShapeID="_x0000_i1038" DrawAspect="Content" ObjectID="_1430054888" r:id="rId34"/>
+          <o:OLEObject Type="Embed" ProgID="PBrush" ShapeID="_x0000_i1038" DrawAspect="Content" ObjectID="_1430290998" r:id="rId34"/>
         </w:object>
       </w:r>
     </w:p>
@@ -7195,6 +7166,7 @@
           <w:rFonts w:ascii="Cambria" w:hAnsi="Cambria" w:cs="Times New Roman"/>
           <w:b/>
         </w:rPr>
+        <w:lastRenderedPageBreak/>
         <w:t>Create</w:t>
       </w:r>
       <w:r>
@@ -7340,7 +7312,7 @@
             <w10:borderbottom type="single" width="6"/>
             <w10:borderright type="single" width="6"/>
           </v:shape>
-          <o:OLEObject Type="Embed" ProgID="PBrush" ShapeID="_x0000_i1039" DrawAspect="Content" ObjectID="_1430054889" r:id="rId36"/>
+          <o:OLEObject Type="Embed" ProgID="PBrush" ShapeID="_x0000_i1039" DrawAspect="Content" ObjectID="_1430290999" r:id="rId36"/>
         </w:object>
       </w:r>
     </w:p>
@@ -7513,7 +7485,7 @@
           <v:shape id="_x0000_i1040" type="#_x0000_t75" style="width:363pt;height:367.5pt" o:ole="">
             <v:imagedata r:id="rId37" o:title=""/>
           </v:shape>
-          <o:OLEObject Type="Embed" ProgID="PBrush" ShapeID="_x0000_i1040" DrawAspect="Content" ObjectID="_1430054890" r:id="rId38"/>
+          <o:OLEObject Type="Embed" ProgID="PBrush" ShapeID="_x0000_i1040" DrawAspect="Content" ObjectID="_1430291000" r:id="rId38"/>
         </w:object>
       </w:r>
     </w:p>
@@ -7778,6 +7750,40 @@
         <w:rPr>
           <w:rFonts w:ascii="Cambria" w:hAnsi="Cambria" w:cs="Times New Roman"/>
         </w:rPr>
+        <w:t xml:space="preserve"> and copy the </w:t>
+      </w:r>
+      <w:proofErr w:type="spellStart"/>
+      <w:r>
+        <w:rPr>
+          <w:rFonts w:ascii="Cambria" w:hAnsi="Cambria" w:cs="Times New Roman"/>
+        </w:rPr>
+        <w:t>vhd</w:t>
+      </w:r>
+      <w:proofErr w:type="spellEnd"/>
+      <w:r>
+        <w:rPr>
+          <w:rFonts w:ascii="Cambria" w:hAnsi="Cambria" w:cs="Times New Roman"/>
+        </w:rPr>
+        <w:t xml:space="preserve"> file into the Sysgen/</w:t>
+      </w:r>
+      <w:proofErr w:type="spellStart"/>
+      <w:r>
+        <w:rPr>
+          <w:rFonts w:ascii="Cambria" w:hAnsi="Cambria" w:cs="Times New Roman"/>
+        </w:rPr>
+        <w:t>hdl</w:t>
+      </w:r>
+      <w:proofErr w:type="spellEnd"/>
+      <w:r>
+        <w:rPr>
+          <w:rFonts w:ascii="Cambria" w:hAnsi="Cambria" w:cs="Times New Roman"/>
+        </w:rPr>
+        <w:t xml:space="preserve"> directory</w:t>
+      </w:r>
+      <w:r>
+        <w:rPr>
+          <w:rFonts w:ascii="Cambria" w:hAnsi="Cambria" w:cs="Times New Roman"/>
+        </w:rPr>
         <w:t>.</w:t>
       </w:r>
       <w:r>
@@ -7797,7 +7803,21 @@
           <w:rFonts w:ascii="Cambria" w:hAnsi="Cambria" w:cs="Times New Roman"/>
           <w:b/>
         </w:rPr>
-        <w:t xml:space="preserve">e sure to change the </w:t>
+        <w:t>e sure to</w:t>
+      </w:r>
+      <w:r>
+        <w:rPr>
+          <w:rFonts w:ascii="Cambria" w:hAnsi="Cambria" w:cs="Times New Roman"/>
+          <w:b/>
+        </w:rPr>
+        <w:t xml:space="preserve"> copy and</w:t>
+      </w:r>
+      <w:r>
+        <w:rPr>
+          <w:rFonts w:ascii="Cambria" w:hAnsi="Cambria" w:cs="Times New Roman"/>
+          <w:b/>
+        </w:rPr>
+        <w:t xml:space="preserve"> change the </w:t>
       </w:r>
       <w:proofErr w:type="spellStart"/>
       <w:r>
@@ -7815,19 +7835,6 @@
         </w:rPr>
         <w:t xml:space="preserve"> file as well to find the files in your new directory structure.</w:t>
       </w:r>
-      <w:r>
-        <w:rPr>
-          <w:rFonts w:ascii="Cambria" w:hAnsi="Cambria" w:cs="Times New Roman"/>
-        </w:rPr>
-        <w:t xml:space="preserve"> </w:t>
-      </w:r>
-    </w:p>
-    <w:p>
-      <w:pPr>
-        <w:rPr>
-          <w:rFonts w:ascii="Cambria" w:hAnsi="Cambria"/>
-        </w:rPr>
-      </w:pPr>
     </w:p>
     <w:p>
       <w:pPr>
@@ -8038,7 +8045,7 @@
           <v:shape id="_x0000_i1043" type="#_x0000_t75" style="width:404.25pt;height:507pt" o:ole="">
             <v:imagedata r:id="rId39" o:title=""/>
           </v:shape>
-          <o:OLEObject Type="Embed" ProgID="PBrush" ShapeID="_x0000_i1043" DrawAspect="Content" ObjectID="_1430054891" r:id="rId40"/>
+          <o:OLEObject Type="Embed" ProgID="PBrush" ShapeID="_x0000_i1043" DrawAspect="Content" ObjectID="_1430291001" r:id="rId40"/>
         </w:object>
       </w:r>
     </w:p>
@@ -8311,7 +8318,19 @@
         <w:rPr>
           <w:rFonts w:ascii="Cambria" w:hAnsi="Cambria"/>
         </w:rPr>
-        <w:t xml:space="preserve">Since this Lab has multiple black box designs, be sure that the appropriate </w:t>
+        <w:t>Since this Lab has multiple black box designs, be sure that</w:t>
+      </w:r>
+      <w:r>
+        <w:rPr>
+          <w:rFonts w:ascii="Cambria" w:hAnsi="Cambria"/>
+        </w:rPr>
+        <w:t xml:space="preserve"> all</w:t>
+      </w:r>
+      <w:r>
+        <w:rPr>
+          <w:rFonts w:ascii="Cambria" w:hAnsi="Cambria"/>
+        </w:rPr>
+        <w:t xml:space="preserve"> the appropriate </w:t>
       </w:r>
       <w:proofErr w:type="spellStart"/>
       <w:r>
@@ -8365,7 +8384,19 @@
         <w:rPr>
           <w:rFonts w:ascii="Cambria" w:hAnsi="Cambria"/>
         </w:rPr>
-        <w:t xml:space="preserve"> however this is left as an optional exercise</w:t>
+        <w:t xml:space="preserve"> however</w:t>
+      </w:r>
+      <w:r>
+        <w:rPr>
+          <w:rFonts w:ascii="Cambria" w:hAnsi="Cambria"/>
+        </w:rPr>
+        <w:t xml:space="preserve"> this is not described here and</w:t>
+      </w:r>
+      <w:r>
+        <w:rPr>
+          <w:rFonts w:ascii="Cambria" w:hAnsi="Cambria"/>
+        </w:rPr>
+        <w:t xml:space="preserve"> is left as an optional exercise</w:t>
       </w:r>
       <w:r>
         <w:rPr>
@@ -8908,7 +8939,7 @@
             <w10:borderbottom type="single" width="4"/>
             <w10:borderright type="single" width="4"/>
           </v:shape>
-          <o:OLEObject Type="Embed" ProgID="PBrush" ShapeID="_x0000_i1046" DrawAspect="Content" ObjectID="_1430054892" r:id="rId42"/>
+          <o:OLEObject Type="Embed" ProgID="PBrush" ShapeID="_x0000_i1046" DrawAspect="Content" ObjectID="_1430291002" r:id="rId42"/>
         </w:object>
       </w:r>
     </w:p>
@@ -11682,7 +11713,7 @@
           <v:shape id="_x0000_i1049" type="#_x0000_t75" style="width:412.5pt;height:120pt" o:ole="">
             <v:imagedata r:id="rId43" o:title=""/>
           </v:shape>
-          <o:OLEObject Type="Embed" ProgID="PBrush" ShapeID="_x0000_i1049" DrawAspect="Content" ObjectID="_1430054893" r:id="rId44"/>
+          <o:OLEObject Type="Embed" ProgID="PBrush" ShapeID="_x0000_i1049" DrawAspect="Content" ObjectID="_1430291003" r:id="rId44"/>
         </w:object>
       </w:r>
     </w:p>
@@ -12299,7 +12330,7 @@
             <w10:borderbottom type="single" width="6"/>
             <w10:borderright type="single" width="6"/>
           </v:shape>
-          <o:OLEObject Type="Embed" ProgID="Word.OpenDocumentText.12" ShapeID="_x0000_i1052" DrawAspect="Content" ObjectID="_1430054894" r:id="rId48"/>
+          <o:OLEObject Type="Embed" ProgID="Word.OpenDocumentText.12" ShapeID="_x0000_i1052" DrawAspect="Content" ObjectID="_1430291004" r:id="rId48"/>
         </w:object>
       </w:r>
     </w:p>
@@ -13086,7 +13117,7 @@
             <w10:borderbottom type="single" width="8"/>
             <w10:borderright type="single" width="8"/>
           </v:shape>
-          <o:OLEObject Type="Embed" ProgID="Word.OpenDocumentText.12" ShapeID="_x0000_i1055" DrawAspect="Content" ObjectID="_1430054895" r:id="rId50"/>
+          <o:OLEObject Type="Embed" ProgID="Word.OpenDocumentText.12" ShapeID="_x0000_i1055" DrawAspect="Content" ObjectID="_1430291005" r:id="rId50"/>
         </w:object>
       </w:r>
     </w:p>
@@ -13552,7 +13583,7 @@
             <w10:borderbottom type="single" width="6"/>
             <w10:borderright type="single" width="6"/>
           </v:shape>
-          <o:OLEObject Type="Embed" ProgID="Word.OpenDocumentText.12" ShapeID="_x0000_i1058" DrawAspect="Content" ObjectID="_1430054896" r:id="rId54"/>
+          <o:OLEObject Type="Embed" ProgID="Word.OpenDocumentText.12" ShapeID="_x0000_i1058" DrawAspect="Content" ObjectID="_1430291006" r:id="rId54"/>
         </w:object>
       </w:r>
     </w:p>
@@ -14365,7 +14396,7 @@
           <v:shape id="_x0000_i1063" type="#_x0000_t75" style="width:454.5pt;height:302.25pt" o:ole="">
             <v:imagedata r:id="rId55" o:title=""/>
           </v:shape>
-          <o:OLEObject Type="Embed" ProgID="PBrush" ShapeID="_x0000_i1063" DrawAspect="Content" ObjectID="_1430054897" r:id="rId56"/>
+          <o:OLEObject Type="Embed" ProgID="PBrush" ShapeID="_x0000_i1063" DrawAspect="Content" ObjectID="_1430291007" r:id="rId56"/>
         </w:object>
       </w:r>
     </w:p>
@@ -14514,7 +14545,7 @@
             <w10:borderbottom type="single" width="6"/>
             <w10:borderright type="single" width="6"/>
           </v:shape>
-          <o:OLEObject Type="Embed" ProgID="PBrush" ShapeID="_x0000_i1064" DrawAspect="Content" ObjectID="_1430054898" r:id="rId58"/>
+          <o:OLEObject Type="Embed" ProgID="PBrush" ShapeID="_x0000_i1064" DrawAspect="Content" ObjectID="_1430291008" r:id="rId58"/>
         </w:object>
       </w:r>
     </w:p>
@@ -14730,7 +14761,7 @@
           <v:shape id="_x0000_i1065" type="#_x0000_t75" style="width:11.25pt;height:7.5pt" o:ole="">
             <v:imagedata r:id="rId59" o:title=""/>
           </v:shape>
-          <o:OLEObject Type="Embed" ProgID="PBrush" ShapeID="_x0000_i1065" DrawAspect="Content" ObjectID="_1430054899" r:id="rId60"/>
+          <o:OLEObject Type="Embed" ProgID="PBrush" ShapeID="_x0000_i1065" DrawAspect="Content" ObjectID="_1430291009" r:id="rId60"/>
         </w:object>
       </w:r>
       <w:r>
@@ -14988,7 +15019,7 @@
           <v:shape id="_x0000_i1066" type="#_x0000_t75" style="width:18pt;height:16.5pt" o:ole="">
             <v:imagedata r:id="rId61" o:title=""/>
           </v:shape>
-          <o:OLEObject Type="Embed" ProgID="PBrush" ShapeID="_x0000_i1066" DrawAspect="Content" ObjectID="_1430054900" r:id="rId62"/>
+          <o:OLEObject Type="Embed" ProgID="PBrush" ShapeID="_x0000_i1066" DrawAspect="Content" ObjectID="_1430291010" r:id="rId62"/>
         </w:object>
       </w:r>
       <w:r>
@@ -15013,7 +15044,7 @@
           <v:shape id="_x0000_i1067" type="#_x0000_t75" style="width:406.5pt;height:108pt" o:ole="">
             <v:imagedata r:id="rId63" o:title=""/>
           </v:shape>
-          <o:OLEObject Type="Embed" ProgID="PBrush" ShapeID="_x0000_i1067" DrawAspect="Content" ObjectID="_1430054901" r:id="rId64"/>
+          <o:OLEObject Type="Embed" ProgID="PBrush" ShapeID="_x0000_i1067" DrawAspect="Content" ObjectID="_1430291011" r:id="rId64"/>
         </w:object>
       </w:r>
     </w:p>
@@ -15433,7 +15464,7 @@
             <w10:borderbottom type="single" width="6"/>
             <w10:borderright type="single" width="6"/>
           </v:shape>
-          <o:OLEObject Type="Embed" ProgID="PBrush" ShapeID="_x0000_i1068" DrawAspect="Content" ObjectID="_1430054902" r:id="rId66"/>
+          <o:OLEObject Type="Embed" ProgID="PBrush" ShapeID="_x0000_i1068" DrawAspect="Content" ObjectID="_1430291012" r:id="rId66"/>
         </w:object>
       </w:r>
     </w:p>
@@ -15555,7 +15586,7 @@
             <w10:borderbottom type="single" width="6"/>
             <w10:borderright type="single" width="6"/>
           </v:shape>
-          <o:OLEObject Type="Embed" ProgID="PBrush" ShapeID="_x0000_i1069" DrawAspect="Content" ObjectID="_1430054903" r:id="rId68"/>
+          <o:OLEObject Type="Embed" ProgID="PBrush" ShapeID="_x0000_i1069" DrawAspect="Content" ObjectID="_1430291013" r:id="rId68"/>
         </w:object>
       </w:r>
     </w:p>
@@ -16267,7 +16298,7 @@
             <w10:borderbottom type="single" width="4"/>
             <w10:borderright type="single" width="4"/>
           </v:shape>
-          <o:OLEObject Type="Embed" ProgID="Word.OpenDocumentText.12" ShapeID="_x0000_i1070" DrawAspect="Content" ObjectID="_1430054904" r:id="rId70"/>
+          <o:OLEObject Type="Embed" ProgID="Word.OpenDocumentText.12" ShapeID="_x0000_i1070" DrawAspect="Content" ObjectID="_1430291014" r:id="rId70"/>
         </w:object>
       </w:r>
     </w:p>
@@ -16332,7 +16363,7 @@
           <v:shape id="_x0000_i1071" type="#_x0000_t75" style="width:362.25pt;height:313.5pt" o:ole="">
             <v:imagedata r:id="rId71" o:title=""/>
           </v:shape>
-          <o:OLEObject Type="Embed" ProgID="PBrush" ShapeID="_x0000_i1071" DrawAspect="Content" ObjectID="_1430054905" r:id="rId72"/>
+          <o:OLEObject Type="Embed" ProgID="PBrush" ShapeID="_x0000_i1071" DrawAspect="Content" ObjectID="_1430291015" r:id="rId72"/>
         </w:object>
       </w:r>
     </w:p>
@@ -16465,7 +16496,7 @@
             <w10:borderleft type="single" width="4"/>
             <w10:borderright type="single" width="4"/>
           </v:shape>
-          <o:OLEObject Type="Embed" ProgID="Word.OpenDocumentText.12" ShapeID="_x0000_i1072" DrawAspect="Content" ObjectID="_1430054906" r:id="rId74"/>
+          <o:OLEObject Type="Embed" ProgID="Word.OpenDocumentText.12" ShapeID="_x0000_i1072" DrawAspect="Content" ObjectID="_1430291016" r:id="rId74"/>
         </w:object>
       </w:r>
     </w:p>
@@ -16504,7 +16535,7 @@
             <w10:borderbottom type="single" width="4"/>
             <w10:borderright type="single" width="4"/>
           </v:shape>
-          <o:OLEObject Type="Embed" ProgID="Word.OpenDocumentText.12" ShapeID="_x0000_i1073" DrawAspect="Content" ObjectID="_1430054907" r:id="rId76"/>
+          <o:OLEObject Type="Embed" ProgID="Word.OpenDocumentText.12" ShapeID="_x0000_i1073" DrawAspect="Content" ObjectID="_1430291017" r:id="rId76"/>
         </w:object>
       </w:r>
     </w:p>
@@ -16600,7 +16631,7 @@
             <w10:borderleft type="single" width="4"/>
             <w10:borderright type="single" width="4"/>
           </v:shape>
-          <o:OLEObject Type="Embed" ProgID="Word.OpenDocumentText.12" ShapeID="_x0000_i1074" DrawAspect="Content" ObjectID="_1430054908" r:id="rId78"/>
+          <o:OLEObject Type="Embed" ProgID="Word.OpenDocumentText.12" ShapeID="_x0000_i1074" DrawAspect="Content" ObjectID="_1430291018" r:id="rId78"/>
         </w:object>
       </w:r>
     </w:p>
@@ -16628,7 +16659,7 @@
             <w10:borderleft type="single" width="4"/>
             <w10:borderright type="single" width="4"/>
           </v:shape>
-          <o:OLEObject Type="Embed" ProgID="Word.OpenDocumentText.12" ShapeID="_x0000_i1075" DrawAspect="Content" ObjectID="_1430054909" r:id="rId80"/>
+          <o:OLEObject Type="Embed" ProgID="Word.OpenDocumentText.12" ShapeID="_x0000_i1075" DrawAspect="Content" ObjectID="_1430291019" r:id="rId80"/>
         </w:object>
       </w:r>
     </w:p>
@@ -16666,7 +16697,7 @@
             <w10:borderleft type="single" width="4"/>
             <w10:borderright type="single" width="4"/>
           </v:shape>
-          <o:OLEObject Type="Embed" ProgID="Word.OpenDocumentText.12" ShapeID="_x0000_i1076" DrawAspect="Content" ObjectID="_1430054910" r:id="rId82"/>
+          <o:OLEObject Type="Embed" ProgID="Word.OpenDocumentText.12" ShapeID="_x0000_i1076" DrawAspect="Content" ObjectID="_1430291020" r:id="rId82"/>
         </w:object>
       </w:r>
       <w:bookmarkStart w:id="106" w:name="_MON_1425716929"/>
@@ -16685,7 +16716,7 @@
             <w10:borderbottom type="single" width="4"/>
             <w10:borderright type="single" width="4"/>
           </v:shape>
-          <o:OLEObject Type="Embed" ProgID="Word.OpenDocumentText.12" ShapeID="_x0000_i1077" DrawAspect="Content" ObjectID="_1430054911" r:id="rId84"/>
+          <o:OLEObject Type="Embed" ProgID="Word.OpenDocumentText.12" ShapeID="_x0000_i1077" DrawAspect="Content" ObjectID="_1430291021" r:id="rId84"/>
         </w:object>
       </w:r>
     </w:p>
@@ -16806,7 +16837,7 @@
               <w:bCs/>
               <w:noProof/>
             </w:rPr>
-            <w:t>27</w:t>
+            <w:t>3</w:t>
           </w:r>
           <w:r>
             <w:rPr>
@@ -21641,7 +21672,7 @@
 
 <file path=customXml/item1.xml><?xml version="1.0" encoding="utf-8"?>
 <CoverPageProperties xmlns="http://schemas.microsoft.com/office/2006/coverPageProps">
-  <PublishDate>2013-05-09T00:00:00</PublishDate>
+  <PublishDate>2013-05-17T00:00:00</PublishDate>
   <Abstract/>
   <CompanyAddress/>
   <CompanyPhone/>
@@ -21663,7 +21694,7 @@
 </file>
 
 <file path=customXml/itemProps2.xml><?xml version="1.0" encoding="utf-8"?>
-<ds:datastoreItem xmlns:ds="http://schemas.openxmlformats.org/officeDocument/2006/customXml" ds:itemID="{F5A53C71-C1FE-4671-9C8A-EA6EAD4C6B9C}">
+<ds:datastoreItem xmlns:ds="http://schemas.openxmlformats.org/officeDocument/2006/customXml" ds:itemID="{CBF01D83-BAB9-4172-AA78-DC1F466F747F}">
   <ds:schemaRefs>
     <ds:schemaRef ds:uri="http://schemas.openxmlformats.org/officeDocument/2006/bibliography"/>
   </ds:schemaRefs>

</xml_diff>

<commit_message>
slight update to lab 5 tutorial
</commit_message>
<xml_diff>
--- a/Labs/Lab_5/DemoFilesAndDocumentation/Tutorial/Lab_5.docx
+++ b/Labs/Lab_5/DemoFilesAndDocumentation/Tutorial/Lab_5.docx
@@ -247,7 +247,7 @@
                         <w:sz w:val="24"/>
                         <w:szCs w:val="24"/>
                       </w:rPr>
-                      <w:t>0.7</w:t>
+                      <w:t>0.8</w:t>
                     </w:r>
                   </w:p>
                 </w:sdtContent>
@@ -260,7 +260,7 @@
                   <w:alias w:val="Date"/>
                   <w:id w:val="13406932"/>
                   <w:dataBinding w:prefixMappings="xmlns:ns0='http://schemas.microsoft.com/office/2006/coverPageProps'" w:xpath="/ns0:CoverPageProperties[1]/ns0:PublishDate[1]" w:storeItemID="{55AF091B-3C7A-41E3-B477-F2FDAA23CFDA}"/>
-                  <w:date w:fullDate="2013-05-17T00:00:00Z">
+                  <w:date w:fullDate="2013-05-24T00:00:00Z">
                     <w:dateFormat w:val="M/d/yyyy"/>
                     <w:lid w:val="en-US"/>
                     <w:storeMappedDataAs w:val="dateTime"/>
@@ -279,7 +279,7 @@
                       <w:rPr>
                         <w:color w:val="4F81BD" w:themeColor="accent1"/>
                       </w:rPr>
-                      <w:t>5/17/2013</w:t>
+                      <w:t>5/24/2013</w:t>
                     </w:r>
                   </w:p>
                 </w:sdtContent>
@@ -3831,7 +3831,7 @@
             <w10:borderbottom type="single" width="6"/>
             <w10:borderright type="single" width="6"/>
           </v:shape>
-          <o:OLEObject Type="Embed" ProgID="Word.OpenDocumentText.12" ShapeID="_x0000_i1025" DrawAspect="Content" ObjectID="_1430290987" r:id="rId10"/>
+          <o:OLEObject Type="Embed" ProgID="Word.OpenDocumentText.12" ShapeID="_x0000_i1025" DrawAspect="Content" ObjectID="_1430908729" r:id="rId10"/>
         </w:object>
       </w:r>
     </w:p>
@@ -4404,7 +4404,7 @@
             <w10:borderbottom type="single" width="8"/>
             <w10:borderright type="single" width="8"/>
           </v:shape>
-          <o:OLEObject Type="Embed" ProgID="Word.OpenDocumentText.12" ShapeID="_x0000_i1026" DrawAspect="Content" ObjectID="_1430290988" r:id="rId12"/>
+          <o:OLEObject Type="Embed" ProgID="Word.OpenDocumentText.12" ShapeID="_x0000_i1026" DrawAspect="Content" ObjectID="_1430908730" r:id="rId12"/>
         </w:object>
       </w:r>
     </w:p>
@@ -5494,7 +5494,7 @@
           <v:shape id="_x0000_i1029" type="#_x0000_t75" style="width:328.5pt;height:260.25pt" o:ole="">
             <v:imagedata r:id="rId13" o:title=""/>
           </v:shape>
-          <o:OLEObject Type="Embed" ProgID="PBrush" ShapeID="_x0000_i1029" DrawAspect="Content" ObjectID="_1430290989" r:id="rId14"/>
+          <o:OLEObject Type="Embed" ProgID="PBrush" ShapeID="_x0000_i1029" DrawAspect="Content" ObjectID="_1430908731" r:id="rId14"/>
         </w:object>
       </w:r>
     </w:p>
@@ -5545,7 +5545,7 @@
           <v:shape id="_x0000_i1030" type="#_x0000_t75" style="width:270.75pt;height:224.25pt" o:ole="">
             <v:imagedata r:id="rId15" o:title=""/>
           </v:shape>
-          <o:OLEObject Type="Embed" ProgID="PBrush" ShapeID="_x0000_i1030" DrawAspect="Content" ObjectID="_1430290990" r:id="rId16"/>
+          <o:OLEObject Type="Embed" ProgID="PBrush" ShapeID="_x0000_i1030" DrawAspect="Content" ObjectID="_1430908732" r:id="rId16"/>
         </w:object>
       </w:r>
     </w:p>
@@ -5840,7 +5840,7 @@
             <w10:borderbottom type="single" width="6"/>
             <w10:borderright type="single" width="6"/>
           </v:shape>
-          <o:OLEObject Type="Embed" ProgID="PBrush" ShapeID="_x0000_i1031" DrawAspect="Content" ObjectID="_1430290991" r:id="rId18"/>
+          <o:OLEObject Type="Embed" ProgID="PBrush" ShapeID="_x0000_i1031" DrawAspect="Content" ObjectID="_1430908733" r:id="rId18"/>
         </w:object>
       </w:r>
     </w:p>
@@ -6003,7 +6003,7 @@
           <v:shape id="_x0000_i1032" type="#_x0000_t75" style="width:468.75pt;height:452.25pt" o:ole="">
             <v:imagedata r:id="rId19" o:title=""/>
           </v:shape>
-          <o:OLEObject Type="Embed" ProgID="PBrush" ShapeID="_x0000_i1032" DrawAspect="Content" ObjectID="_1430290992" r:id="rId20"/>
+          <o:OLEObject Type="Embed" ProgID="PBrush" ShapeID="_x0000_i1032" DrawAspect="Content" ObjectID="_1430908734" r:id="rId20"/>
         </w:object>
       </w:r>
     </w:p>
@@ -6044,7 +6044,7 @@
           <v:shape id="_x0000_i1033" type="#_x0000_t75" style="width:468.75pt;height:51pt" o:ole="">
             <v:imagedata r:id="rId21" o:title=""/>
           </v:shape>
-          <o:OLEObject Type="Embed" ProgID="PBrush" ShapeID="_x0000_i1033" DrawAspect="Content" ObjectID="_1430290993" r:id="rId22"/>
+          <o:OLEObject Type="Embed" ProgID="PBrush" ShapeID="_x0000_i1033" DrawAspect="Content" ObjectID="_1430908735" r:id="rId22"/>
         </w:object>
       </w:r>
     </w:p>
@@ -6088,7 +6088,7 @@
           <v:shape id="_x0000_i1034" type="#_x0000_t75" style="width:465pt;height:269.25pt" o:ole="">
             <v:imagedata r:id="rId23" o:title=""/>
           </v:shape>
-          <o:OLEObject Type="Embed" ProgID="PBrush" ShapeID="_x0000_i1034" DrawAspect="Content" ObjectID="_1430290994" r:id="rId24"/>
+          <o:OLEObject Type="Embed" ProgID="PBrush" ShapeID="_x0000_i1034" DrawAspect="Content" ObjectID="_1430908736" r:id="rId24"/>
         </w:object>
       </w:r>
     </w:p>
@@ -6145,7 +6145,7 @@
           <v:shape id="_x0000_i1035" type="#_x0000_t75" style="width:466.5pt;height:203.25pt" o:ole="">
             <v:imagedata r:id="rId25" o:title=""/>
           </v:shape>
-          <o:OLEObject Type="Embed" ProgID="PBrush" ShapeID="_x0000_i1035" DrawAspect="Content" ObjectID="_1430290995" r:id="rId26"/>
+          <o:OLEObject Type="Embed" ProgID="PBrush" ShapeID="_x0000_i1035" DrawAspect="Content" ObjectID="_1430908737" r:id="rId26"/>
         </w:object>
       </w:r>
     </w:p>
@@ -6270,7 +6270,7 @@
             <w10:borderbottom type="single" width="6"/>
             <w10:borderright type="single" width="6"/>
           </v:shape>
-          <o:OLEObject Type="Embed" ProgID="PBrush" ShapeID="_x0000_i1036" DrawAspect="Content" ObjectID="_1430290996" r:id="rId28"/>
+          <o:OLEObject Type="Embed" ProgID="PBrush" ShapeID="_x0000_i1036" DrawAspect="Content" ObjectID="_1430908738" r:id="rId28"/>
         </w:object>
       </w:r>
     </w:p>
@@ -6734,7 +6734,7 @@
           <v:shape id="_x0000_i1037" type="#_x0000_t75" style="width:351.75pt;height:405pt" o:ole="">
             <v:imagedata r:id="rId29" o:title=""/>
           </v:shape>
-          <o:OLEObject Type="Embed" ProgID="PBrush" ShapeID="_x0000_i1037" DrawAspect="Content" ObjectID="_1430290997" r:id="rId30"/>
+          <o:OLEObject Type="Embed" ProgID="PBrush" ShapeID="_x0000_i1037" DrawAspect="Content" ObjectID="_1430908739" r:id="rId30"/>
         </w:object>
       </w:r>
     </w:p>
@@ -6794,7 +6794,7 @@
             <v:imagedata r:id="rId31" o:title=""/>
             <w10:wrap type="square" anchorx="margin" anchory="margin"/>
           </v:shape>
-          <o:OLEObject Type="Embed" ProgID="PBrush" ShapeID="_x0000_s1311" DrawAspect="Content" ObjectID="_1430291022" r:id="rId32"/>
+          <o:OLEObject Type="Embed" ProgID="PBrush" ShapeID="_x0000_s1311" DrawAspect="Content" ObjectID="_1430908764" r:id="rId32"/>
         </w:pict>
       </w:r>
       <w:r>
@@ -7105,7 +7105,7 @@
           <v:shape id="_x0000_i1038" type="#_x0000_t75" style="width:458.25pt;height:369pt" o:ole="">
             <v:imagedata r:id="rId33" o:title=""/>
           </v:shape>
-          <o:OLEObject Type="Embed" ProgID="PBrush" ShapeID="_x0000_i1038" DrawAspect="Content" ObjectID="_1430290998" r:id="rId34"/>
+          <o:OLEObject Type="Embed" ProgID="PBrush" ShapeID="_x0000_i1038" DrawAspect="Content" ObjectID="_1430908740" r:id="rId34"/>
         </w:object>
       </w:r>
     </w:p>
@@ -7312,7 +7312,7 @@
             <w10:borderbottom type="single" width="6"/>
             <w10:borderright type="single" width="6"/>
           </v:shape>
-          <o:OLEObject Type="Embed" ProgID="PBrush" ShapeID="_x0000_i1039" DrawAspect="Content" ObjectID="_1430290999" r:id="rId36"/>
+          <o:OLEObject Type="Embed" ProgID="PBrush" ShapeID="_x0000_i1039" DrawAspect="Content" ObjectID="_1430908741" r:id="rId36"/>
         </w:object>
       </w:r>
     </w:p>
@@ -7485,7 +7485,7 @@
           <v:shape id="_x0000_i1040" type="#_x0000_t75" style="width:363pt;height:367.5pt" o:ole="">
             <v:imagedata r:id="rId37" o:title=""/>
           </v:shape>
-          <o:OLEObject Type="Embed" ProgID="PBrush" ShapeID="_x0000_i1040" DrawAspect="Content" ObjectID="_1430291000" r:id="rId38"/>
+          <o:OLEObject Type="Embed" ProgID="PBrush" ShapeID="_x0000_i1040" DrawAspect="Content" ObjectID="_1430908742" r:id="rId38"/>
         </w:object>
       </w:r>
     </w:p>
@@ -8045,7 +8045,7 @@
           <v:shape id="_x0000_i1043" type="#_x0000_t75" style="width:404.25pt;height:507pt" o:ole="">
             <v:imagedata r:id="rId39" o:title=""/>
           </v:shape>
-          <o:OLEObject Type="Embed" ProgID="PBrush" ShapeID="_x0000_i1043" DrawAspect="Content" ObjectID="_1430291001" r:id="rId40"/>
+          <o:OLEObject Type="Embed" ProgID="PBrush" ShapeID="_x0000_i1043" DrawAspect="Content" ObjectID="_1430908743" r:id="rId40"/>
         </w:object>
       </w:r>
     </w:p>
@@ -8939,7 +8939,7 @@
             <w10:borderbottom type="single" width="4"/>
             <w10:borderright type="single" width="4"/>
           </v:shape>
-          <o:OLEObject Type="Embed" ProgID="PBrush" ShapeID="_x0000_i1046" DrawAspect="Content" ObjectID="_1430291002" r:id="rId42"/>
+          <o:OLEObject Type="Embed" ProgID="PBrush" ShapeID="_x0000_i1046" DrawAspect="Content" ObjectID="_1430908744" r:id="rId42"/>
         </w:object>
       </w:r>
     </w:p>
@@ -11015,6 +11015,25 @@
         </w:rPr>
         <w:t>s</w:t>
       </w:r>
+      <w:r>
+        <w:rPr>
+          <w:rFonts w:ascii="Cambria" w:hAnsi="Cambria" w:cs="Times New Roman"/>
+        </w:rPr>
+        <w:t xml:space="preserve"> (rename to </w:t>
+      </w:r>
+      <w:r>
+        <w:rPr>
+          <w:rFonts w:ascii="Courier New" w:hAnsi="Courier New" w:cs="Courier New"/>
+          <w:sz w:val="20"/>
+        </w:rPr>
+        <w:t>clock_generator_0_pll_pin</w:t>
+      </w:r>
+      <w:r>
+        <w:rPr>
+          <w:rFonts w:ascii="Courier New" w:hAnsi="Courier New" w:cs="Courier New"/>
+        </w:rPr>
+        <w:t>)</w:t>
+      </w:r>
     </w:p>
     <w:p>
       <w:pPr>
@@ -11291,6 +11310,25 @@
         </w:rPr>
         <w:t>s</w:t>
       </w:r>
+      <w:r>
+        <w:rPr>
+          <w:rFonts w:ascii="Cambria" w:hAnsi="Cambria" w:cs="Times New Roman"/>
+        </w:rPr>
+        <w:t xml:space="preserve"> (rename to </w:t>
+      </w:r>
+      <w:r>
+        <w:rPr>
+          <w:rFonts w:ascii="Courier New" w:hAnsi="Courier New" w:cs="Courier New"/>
+          <w:sz w:val="20"/>
+        </w:rPr>
+        <w:t>clock_generator_0_rx_clk_pin</w:t>
+      </w:r>
+      <w:r>
+        <w:rPr>
+          <w:rFonts w:asciiTheme="majorHAnsi" w:hAnsiTheme="majorHAnsi" w:cs="Courier New"/>
+        </w:rPr>
+        <w:t>)</w:t>
+      </w:r>
     </w:p>
     <w:p>
       <w:pPr>
@@ -11339,6 +11377,25 @@
           <w:rFonts w:ascii="Cambria" w:hAnsi="Cambria" w:cs="Times New Roman"/>
         </w:rPr>
         <w:t>s</w:t>
+      </w:r>
+      <w:r>
+        <w:rPr>
+          <w:rFonts w:ascii="Cambria" w:hAnsi="Cambria" w:cs="Times New Roman"/>
+        </w:rPr>
+        <w:t xml:space="preserve"> (rename to </w:t>
+      </w:r>
+      <w:r>
+        <w:rPr>
+          <w:rFonts w:ascii="Courier New" w:hAnsi="Courier New" w:cs="Courier New"/>
+          <w:sz w:val="20"/>
+        </w:rPr>
+        <w:t>clock_generator_0_tx_clk_pin</w:t>
+      </w:r>
+      <w:r>
+        <w:rPr>
+          <w:rFonts w:asciiTheme="majorHAnsi" w:hAnsiTheme="majorHAnsi" w:cs="Courier New"/>
+        </w:rPr>
+        <w:t>)</w:t>
       </w:r>
     </w:p>
     <w:p>
@@ -11713,7 +11770,7 @@
           <v:shape id="_x0000_i1049" type="#_x0000_t75" style="width:412.5pt;height:120pt" o:ole="">
             <v:imagedata r:id="rId43" o:title=""/>
           </v:shape>
-          <o:OLEObject Type="Embed" ProgID="PBrush" ShapeID="_x0000_i1049" DrawAspect="Content" ObjectID="_1430291003" r:id="rId44"/>
+          <o:OLEObject Type="Embed" ProgID="PBrush" ShapeID="_x0000_i1049" DrawAspect="Content" ObjectID="_1430908745" r:id="rId44"/>
         </w:object>
       </w:r>
     </w:p>
@@ -12330,7 +12387,7 @@
             <w10:borderbottom type="single" width="6"/>
             <w10:borderright type="single" width="6"/>
           </v:shape>
-          <o:OLEObject Type="Embed" ProgID="Word.OpenDocumentText.12" ShapeID="_x0000_i1052" DrawAspect="Content" ObjectID="_1430291004" r:id="rId48"/>
+          <o:OLEObject Type="Embed" ProgID="Word.OpenDocumentText.12" ShapeID="_x0000_i1052" DrawAspect="Content" ObjectID="_1430908746" r:id="rId48"/>
         </w:object>
       </w:r>
     </w:p>
@@ -12530,19 +12587,25 @@
         <w:rPr>
           <w:rFonts w:ascii="Cambria" w:hAnsi="Cambria" w:cs="Times New Roman"/>
         </w:rPr>
-        <w:t xml:space="preserve">how to create a C program to test your </w:t>
-      </w:r>
-      <w:r>
-        <w:rPr>
-          <w:rFonts w:ascii="Cambria" w:hAnsi="Cambria" w:cs="Times New Roman"/>
-        </w:rPr>
-        <w:t>receive tone</w:t>
-      </w:r>
-      <w:r>
-        <w:rPr>
-          <w:rFonts w:ascii="Cambria" w:hAnsi="Cambria" w:cs="Times New Roman"/>
-        </w:rPr>
-        <w:t xml:space="preserve"> project.</w:t>
+        <w:t>how to create a C program to test your</w:t>
+      </w:r>
+      <w:r>
+        <w:rPr>
+          <w:rFonts w:ascii="Cambria" w:hAnsi="Cambria" w:cs="Times New Roman"/>
+        </w:rPr>
+        <w:t xml:space="preserve"> QPSK</w:t>
+      </w:r>
+      <w:r>
+        <w:rPr>
+          <w:rFonts w:ascii="Cambria" w:hAnsi="Cambria" w:cs="Times New Roman"/>
+        </w:rPr>
+        <w:t xml:space="preserve"> </w:t>
+      </w:r>
+      <w:r>
+        <w:rPr>
+          <w:rFonts w:ascii="Cambria" w:hAnsi="Cambria" w:cs="Times New Roman"/>
+        </w:rPr>
+        <w:t>receiver project.</w:t>
       </w:r>
     </w:p>
     <w:p>
@@ -13117,7 +13180,7 @@
             <w10:borderbottom type="single" width="8"/>
             <w10:borderright type="single" width="8"/>
           </v:shape>
-          <o:OLEObject Type="Embed" ProgID="Word.OpenDocumentText.12" ShapeID="_x0000_i1055" DrawAspect="Content" ObjectID="_1430291005" r:id="rId50"/>
+          <o:OLEObject Type="Embed" ProgID="Word.OpenDocumentText.12" ShapeID="_x0000_i1055" DrawAspect="Content" ObjectID="_1430908747" r:id="rId50"/>
         </w:object>
       </w:r>
     </w:p>
@@ -13583,7 +13646,7 @@
             <w10:borderbottom type="single" width="6"/>
             <w10:borderright type="single" width="6"/>
           </v:shape>
-          <o:OLEObject Type="Embed" ProgID="Word.OpenDocumentText.12" ShapeID="_x0000_i1058" DrawAspect="Content" ObjectID="_1430291006" r:id="rId54"/>
+          <o:OLEObject Type="Embed" ProgID="Word.OpenDocumentText.12" ShapeID="_x0000_i1058" DrawAspect="Content" ObjectID="_1430908748" r:id="rId54"/>
         </w:object>
       </w:r>
     </w:p>
@@ -14396,7 +14459,7 @@
           <v:shape id="_x0000_i1063" type="#_x0000_t75" style="width:454.5pt;height:302.25pt" o:ole="">
             <v:imagedata r:id="rId55" o:title=""/>
           </v:shape>
-          <o:OLEObject Type="Embed" ProgID="PBrush" ShapeID="_x0000_i1063" DrawAspect="Content" ObjectID="_1430291007" r:id="rId56"/>
+          <o:OLEObject Type="Embed" ProgID="PBrush" ShapeID="_x0000_i1063" DrawAspect="Content" ObjectID="_1430908749" r:id="rId56"/>
         </w:object>
       </w:r>
     </w:p>
@@ -14545,7 +14608,7 @@
             <w10:borderbottom type="single" width="6"/>
             <w10:borderright type="single" width="6"/>
           </v:shape>
-          <o:OLEObject Type="Embed" ProgID="PBrush" ShapeID="_x0000_i1064" DrawAspect="Content" ObjectID="_1430291008" r:id="rId58"/>
+          <o:OLEObject Type="Embed" ProgID="PBrush" ShapeID="_x0000_i1064" DrawAspect="Content" ObjectID="_1430908750" r:id="rId58"/>
         </w:object>
       </w:r>
     </w:p>
@@ -14761,7 +14824,7 @@
           <v:shape id="_x0000_i1065" type="#_x0000_t75" style="width:11.25pt;height:7.5pt" o:ole="">
             <v:imagedata r:id="rId59" o:title=""/>
           </v:shape>
-          <o:OLEObject Type="Embed" ProgID="PBrush" ShapeID="_x0000_i1065" DrawAspect="Content" ObjectID="_1430291009" r:id="rId60"/>
+          <o:OLEObject Type="Embed" ProgID="PBrush" ShapeID="_x0000_i1065" DrawAspect="Content" ObjectID="_1430908751" r:id="rId60"/>
         </w:object>
       </w:r>
       <w:r>
@@ -15019,7 +15082,7 @@
           <v:shape id="_x0000_i1066" type="#_x0000_t75" style="width:18pt;height:16.5pt" o:ole="">
             <v:imagedata r:id="rId61" o:title=""/>
           </v:shape>
-          <o:OLEObject Type="Embed" ProgID="PBrush" ShapeID="_x0000_i1066" DrawAspect="Content" ObjectID="_1430291010" r:id="rId62"/>
+          <o:OLEObject Type="Embed" ProgID="PBrush" ShapeID="_x0000_i1066" DrawAspect="Content" ObjectID="_1430908752" r:id="rId62"/>
         </w:object>
       </w:r>
       <w:r>
@@ -15044,7 +15107,7 @@
           <v:shape id="_x0000_i1067" type="#_x0000_t75" style="width:406.5pt;height:108pt" o:ole="">
             <v:imagedata r:id="rId63" o:title=""/>
           </v:shape>
-          <o:OLEObject Type="Embed" ProgID="PBrush" ShapeID="_x0000_i1067" DrawAspect="Content" ObjectID="_1430291011" r:id="rId64"/>
+          <o:OLEObject Type="Embed" ProgID="PBrush" ShapeID="_x0000_i1067" DrawAspect="Content" ObjectID="_1430908753" r:id="rId64"/>
         </w:object>
       </w:r>
     </w:p>
@@ -15464,7 +15527,7 @@
             <w10:borderbottom type="single" width="6"/>
             <w10:borderright type="single" width="6"/>
           </v:shape>
-          <o:OLEObject Type="Embed" ProgID="PBrush" ShapeID="_x0000_i1068" DrawAspect="Content" ObjectID="_1430291012" r:id="rId66"/>
+          <o:OLEObject Type="Embed" ProgID="PBrush" ShapeID="_x0000_i1068" DrawAspect="Content" ObjectID="_1430908754" r:id="rId66"/>
         </w:object>
       </w:r>
     </w:p>
@@ -15586,7 +15649,7 @@
             <w10:borderbottom type="single" width="6"/>
             <w10:borderright type="single" width="6"/>
           </v:shape>
-          <o:OLEObject Type="Embed" ProgID="PBrush" ShapeID="_x0000_i1069" DrawAspect="Content" ObjectID="_1430291013" r:id="rId68"/>
+          <o:OLEObject Type="Embed" ProgID="PBrush" ShapeID="_x0000_i1069" DrawAspect="Content" ObjectID="_1430908755" r:id="rId68"/>
         </w:object>
       </w:r>
     </w:p>
@@ -16298,7 +16361,7 @@
             <w10:borderbottom type="single" width="4"/>
             <w10:borderright type="single" width="4"/>
           </v:shape>
-          <o:OLEObject Type="Embed" ProgID="Word.OpenDocumentText.12" ShapeID="_x0000_i1070" DrawAspect="Content" ObjectID="_1430291014" r:id="rId70"/>
+          <o:OLEObject Type="Embed" ProgID="Word.OpenDocumentText.12" ShapeID="_x0000_i1070" DrawAspect="Content" ObjectID="_1430908756" r:id="rId70"/>
         </w:object>
       </w:r>
     </w:p>
@@ -16363,7 +16426,7 @@
           <v:shape id="_x0000_i1071" type="#_x0000_t75" style="width:362.25pt;height:313.5pt" o:ole="">
             <v:imagedata r:id="rId71" o:title=""/>
           </v:shape>
-          <o:OLEObject Type="Embed" ProgID="PBrush" ShapeID="_x0000_i1071" DrawAspect="Content" ObjectID="_1430291015" r:id="rId72"/>
+          <o:OLEObject Type="Embed" ProgID="PBrush" ShapeID="_x0000_i1071" DrawAspect="Content" ObjectID="_1430908757" r:id="rId72"/>
         </w:object>
       </w:r>
     </w:p>
@@ -16496,7 +16559,7 @@
             <w10:borderleft type="single" width="4"/>
             <w10:borderright type="single" width="4"/>
           </v:shape>
-          <o:OLEObject Type="Embed" ProgID="Word.OpenDocumentText.12" ShapeID="_x0000_i1072" DrawAspect="Content" ObjectID="_1430291016" r:id="rId74"/>
+          <o:OLEObject Type="Embed" ProgID="Word.OpenDocumentText.12" ShapeID="_x0000_i1072" DrawAspect="Content" ObjectID="_1430908758" r:id="rId74"/>
         </w:object>
       </w:r>
     </w:p>
@@ -16535,7 +16598,7 @@
             <w10:borderbottom type="single" width="4"/>
             <w10:borderright type="single" width="4"/>
           </v:shape>
-          <o:OLEObject Type="Embed" ProgID="Word.OpenDocumentText.12" ShapeID="_x0000_i1073" DrawAspect="Content" ObjectID="_1430291017" r:id="rId76"/>
+          <o:OLEObject Type="Embed" ProgID="Word.OpenDocumentText.12" ShapeID="_x0000_i1073" DrawAspect="Content" ObjectID="_1430908759" r:id="rId76"/>
         </w:object>
       </w:r>
     </w:p>
@@ -16631,7 +16694,7 @@
             <w10:borderleft type="single" width="4"/>
             <w10:borderright type="single" width="4"/>
           </v:shape>
-          <o:OLEObject Type="Embed" ProgID="Word.OpenDocumentText.12" ShapeID="_x0000_i1074" DrawAspect="Content" ObjectID="_1430291018" r:id="rId78"/>
+          <o:OLEObject Type="Embed" ProgID="Word.OpenDocumentText.12" ShapeID="_x0000_i1074" DrawAspect="Content" ObjectID="_1430908760" r:id="rId78"/>
         </w:object>
       </w:r>
     </w:p>
@@ -16659,7 +16722,7 @@
             <w10:borderleft type="single" width="4"/>
             <w10:borderright type="single" width="4"/>
           </v:shape>
-          <o:OLEObject Type="Embed" ProgID="Word.OpenDocumentText.12" ShapeID="_x0000_i1075" DrawAspect="Content" ObjectID="_1430291019" r:id="rId80"/>
+          <o:OLEObject Type="Embed" ProgID="Word.OpenDocumentText.12" ShapeID="_x0000_i1075" DrawAspect="Content" ObjectID="_1430908761" r:id="rId80"/>
         </w:object>
       </w:r>
     </w:p>
@@ -16697,7 +16760,7 @@
             <w10:borderleft type="single" width="4"/>
             <w10:borderright type="single" width="4"/>
           </v:shape>
-          <o:OLEObject Type="Embed" ProgID="Word.OpenDocumentText.12" ShapeID="_x0000_i1076" DrawAspect="Content" ObjectID="_1430291020" r:id="rId82"/>
+          <o:OLEObject Type="Embed" ProgID="Word.OpenDocumentText.12" ShapeID="_x0000_i1076" DrawAspect="Content" ObjectID="_1430908762" r:id="rId82"/>
         </w:object>
       </w:r>
       <w:bookmarkStart w:id="106" w:name="_MON_1425716929"/>
@@ -16716,7 +16779,7 @@
             <w10:borderbottom type="single" width="4"/>
             <w10:borderright type="single" width="4"/>
           </v:shape>
-          <o:OLEObject Type="Embed" ProgID="Word.OpenDocumentText.12" ShapeID="_x0000_i1077" DrawAspect="Content" ObjectID="_1430291021" r:id="rId84"/>
+          <o:OLEObject Type="Embed" ProgID="Word.OpenDocumentText.12" ShapeID="_x0000_i1077" DrawAspect="Content" ObjectID="_1430908763" r:id="rId84"/>
         </w:object>
       </w:r>
     </w:p>
@@ -16837,7 +16900,7 @@
               <w:bCs/>
               <w:noProof/>
             </w:rPr>
-            <w:t>3</w:t>
+            <w:t>36</w:t>
           </w:r>
           <w:r>
             <w:rPr>
@@ -21672,7 +21735,7 @@
 
 <file path=customXml/item1.xml><?xml version="1.0" encoding="utf-8"?>
 <CoverPageProperties xmlns="http://schemas.microsoft.com/office/2006/coverPageProps">
-  <PublishDate>2013-05-17T00:00:00</PublishDate>
+  <PublishDate>2013-05-24T00:00:00</PublishDate>
   <Abstract/>
   <CompanyAddress/>
   <CompanyPhone/>
@@ -21694,7 +21757,7 @@
 </file>
 
 <file path=customXml/itemProps2.xml><?xml version="1.0" encoding="utf-8"?>
-<ds:datastoreItem xmlns:ds="http://schemas.openxmlformats.org/officeDocument/2006/customXml" ds:itemID="{CBF01D83-BAB9-4172-AA78-DC1F466F747F}">
+<ds:datastoreItem xmlns:ds="http://schemas.openxmlformats.org/officeDocument/2006/customXml" ds:itemID="{985267F6-43D9-4CFD-924E-1E93B2FD56EE}">
   <ds:schemaRefs>
     <ds:schemaRef ds:uri="http://schemas.openxmlformats.org/officeDocument/2006/bibliography"/>
   </ds:schemaRefs>

</xml_diff>

<commit_message>
slight update to Lab 5 Documentation
</commit_message>
<xml_diff>
--- a/Labs/Lab_5/DemoFilesAndDocumentation/Tutorial/Lab_5.docx
+++ b/Labs/Lab_5/DemoFilesAndDocumentation/Tutorial/Lab_5.docx
@@ -387,7 +387,7 @@
             </w:rPr>
             <w:fldChar w:fldCharType="separate"/>
           </w:r>
-          <w:hyperlink w:anchor="_Toc378340886" w:history="1">
+          <w:hyperlink w:anchor="_Toc379028749" w:history="1">
             <w:r>
               <w:rPr>
                 <w:rStyle w:val="Hyperlink"/>
@@ -418,7 +418,7 @@
                 <w:noProof/>
                 <w:webHidden/>
               </w:rPr>
-              <w:instrText xml:space="preserve"> PAGEREF _Toc378340886 \h </w:instrText>
+              <w:instrText xml:space="preserve"> PAGEREF _Toc379028749 \h </w:instrText>
             </w:r>
             <w:r>
               <w:rPr>
@@ -461,7 +461,7 @@
               <w:noProof/>
             </w:rPr>
           </w:pPr>
-          <w:hyperlink w:anchor="_Toc378340887" w:history="1">
+          <w:hyperlink w:anchor="_Toc379028750" w:history="1">
             <w:r>
               <w:rPr>
                 <w:rStyle w:val="Hyperlink"/>
@@ -492,7 +492,7 @@
                 <w:noProof/>
                 <w:webHidden/>
               </w:rPr>
-              <w:instrText xml:space="preserve"> PAGEREF _Toc378340887 \h </w:instrText>
+              <w:instrText xml:space="preserve"> PAGEREF _Toc379028750 \h </w:instrText>
             </w:r>
             <w:r>
               <w:rPr>
@@ -535,7 +535,7 @@
               <w:noProof/>
             </w:rPr>
           </w:pPr>
-          <w:hyperlink w:anchor="_Toc378340888" w:history="1">
+          <w:hyperlink w:anchor="_Toc379028751" w:history="1">
             <w:r>
               <w:rPr>
                 <w:rStyle w:val="Hyperlink"/>
@@ -566,7 +566,7 @@
                 <w:noProof/>
                 <w:webHidden/>
               </w:rPr>
-              <w:instrText xml:space="preserve"> PAGEREF _Toc378340888 \h </w:instrText>
+              <w:instrText xml:space="preserve"> PAGEREF _Toc379028751 \h </w:instrText>
             </w:r>
             <w:r>
               <w:rPr>
@@ -609,7 +609,7 @@
               <w:noProof/>
             </w:rPr>
           </w:pPr>
-          <w:hyperlink w:anchor="_Toc378340889" w:history="1">
+          <w:hyperlink w:anchor="_Toc379028752" w:history="1">
             <w:r>
               <w:rPr>
                 <w:rStyle w:val="Hyperlink"/>
@@ -642,7 +642,7 @@
                 <w:noProof/>
                 <w:webHidden/>
               </w:rPr>
-              <w:instrText xml:space="preserve"> PAGEREF _Toc378340889 \h </w:instrText>
+              <w:instrText xml:space="preserve"> PAGEREF _Toc379028752 \h </w:instrText>
             </w:r>
             <w:r>
               <w:rPr>
@@ -685,7 +685,7 @@
               <w:noProof/>
             </w:rPr>
           </w:pPr>
-          <w:hyperlink w:anchor="_Toc378340890" w:history="1">
+          <w:hyperlink w:anchor="_Toc379028753" w:history="1">
             <w:r>
               <w:rPr>
                 <w:rStyle w:val="Hyperlink"/>
@@ -716,7 +716,7 @@
                 <w:noProof/>
                 <w:webHidden/>
               </w:rPr>
-              <w:instrText xml:space="preserve"> PAGEREF _Toc378340890 \h </w:instrText>
+              <w:instrText xml:space="preserve"> PAGEREF _Toc379028753 \h </w:instrText>
             </w:r>
             <w:r>
               <w:rPr>
@@ -759,7 +759,7 @@
               <w:noProof/>
             </w:rPr>
           </w:pPr>
-          <w:hyperlink w:anchor="_Toc378340891" w:history="1">
+          <w:hyperlink w:anchor="_Toc379028754" w:history="1">
             <w:r>
               <w:rPr>
                 <w:rStyle w:val="Hyperlink"/>
@@ -805,7 +805,7 @@
                 <w:noProof/>
                 <w:webHidden/>
               </w:rPr>
-              <w:instrText xml:space="preserve"> PAGEREF _Toc378340891 \h </w:instrText>
+              <w:instrText xml:space="preserve"> PAGEREF _Toc379028754 \h </w:instrText>
             </w:r>
             <w:r>
               <w:rPr>
@@ -848,7 +848,7 @@
               <w:noProof/>
             </w:rPr>
           </w:pPr>
-          <w:hyperlink w:anchor="_Toc378340892" w:history="1">
+          <w:hyperlink w:anchor="_Toc379028755" w:history="1">
             <w:r>
               <w:rPr>
                 <w:rStyle w:val="Hyperlink"/>
@@ -894,7 +894,7 @@
                 <w:noProof/>
                 <w:webHidden/>
               </w:rPr>
-              <w:instrText xml:space="preserve"> PAGEREF _Toc378340892 \h </w:instrText>
+              <w:instrText xml:space="preserve"> PAGEREF _Toc379028755 \h </w:instrText>
             </w:r>
             <w:r>
               <w:rPr>
@@ -937,7 +937,7 @@
               <w:noProof/>
             </w:rPr>
           </w:pPr>
-          <w:hyperlink w:anchor="_Toc378340893" w:history="1">
+          <w:hyperlink w:anchor="_Toc379028756" w:history="1">
             <w:r>
               <w:rPr>
                 <w:rStyle w:val="Hyperlink"/>
@@ -968,7 +968,7 @@
                 <w:noProof/>
                 <w:webHidden/>
               </w:rPr>
-              <w:instrText xml:space="preserve"> PAGEREF _Toc378340893 \h </w:instrText>
+              <w:instrText xml:space="preserve"> PAGEREF _Toc379028756 \h </w:instrText>
             </w:r>
             <w:r>
               <w:rPr>
@@ -1011,7 +1011,7 @@
               <w:noProof/>
             </w:rPr>
           </w:pPr>
-          <w:hyperlink w:anchor="_Toc378340894" w:history="1">
+          <w:hyperlink w:anchor="_Toc379028757" w:history="1">
             <w:r>
               <w:rPr>
                 <w:rStyle w:val="Hyperlink"/>
@@ -1044,7 +1044,7 @@
                 <w:noProof/>
                 <w:webHidden/>
               </w:rPr>
-              <w:instrText xml:space="preserve"> PAGEREF _Toc378340894 \h </w:instrText>
+              <w:instrText xml:space="preserve"> PAGEREF _Toc379028757 \h </w:instrText>
             </w:r>
             <w:r>
               <w:rPr>
@@ -1087,7 +1087,7 @@
               <w:noProof/>
             </w:rPr>
           </w:pPr>
-          <w:hyperlink w:anchor="_Toc378340896" w:history="1">
+          <w:hyperlink w:anchor="_Toc379028759" w:history="1">
             <w:r>
               <w:rPr>
                 <w:rStyle w:val="Hyperlink"/>
@@ -1133,7 +1133,7 @@
                 <w:noProof/>
                 <w:webHidden/>
               </w:rPr>
-              <w:instrText xml:space="preserve"> PAGEREF _Toc378340896 \h </w:instrText>
+              <w:instrText xml:space="preserve"> PAGEREF _Toc379028759 \h </w:instrText>
             </w:r>
             <w:r>
               <w:rPr>
@@ -1176,7 +1176,7 @@
               <w:noProof/>
             </w:rPr>
           </w:pPr>
-          <w:hyperlink w:anchor="_Toc378340897" w:history="1">
+          <w:hyperlink w:anchor="_Toc379028760" w:history="1">
             <w:r>
               <w:rPr>
                 <w:rStyle w:val="Hyperlink"/>
@@ -1222,7 +1222,7 @@
                 <w:noProof/>
                 <w:webHidden/>
               </w:rPr>
-              <w:instrText xml:space="preserve"> PAGEREF _Toc378340897 \h </w:instrText>
+              <w:instrText xml:space="preserve"> PAGEREF _Toc379028760 \h </w:instrText>
             </w:r>
             <w:r>
               <w:rPr>
@@ -1265,7 +1265,7 @@
               <w:noProof/>
             </w:rPr>
           </w:pPr>
-          <w:hyperlink w:anchor="_Toc378340898" w:history="1">
+          <w:hyperlink w:anchor="_Toc379028761" w:history="1">
             <w:r>
               <w:rPr>
                 <w:rStyle w:val="Hyperlink"/>
@@ -1311,7 +1311,7 @@
                 <w:noProof/>
                 <w:webHidden/>
               </w:rPr>
-              <w:instrText xml:space="preserve"> PAGEREF _Toc378340898 \h </w:instrText>
+              <w:instrText xml:space="preserve"> PAGEREF _Toc379028761 \h </w:instrText>
             </w:r>
             <w:r>
               <w:rPr>
@@ -1354,7 +1354,7 @@
               <w:noProof/>
             </w:rPr>
           </w:pPr>
-          <w:hyperlink w:anchor="_Toc378340899" w:history="1">
+          <w:hyperlink w:anchor="_Toc379028762" w:history="1">
             <w:r>
               <w:rPr>
                 <w:rStyle w:val="Hyperlink"/>
@@ -1400,7 +1400,7 @@
                 <w:noProof/>
                 <w:webHidden/>
               </w:rPr>
-              <w:instrText xml:space="preserve"> PAGEREF _Toc378340899 \h </w:instrText>
+              <w:instrText xml:space="preserve"> PAGEREF _Toc379028762 \h </w:instrText>
             </w:r>
             <w:r>
               <w:rPr>
@@ -1443,7 +1443,7 @@
               <w:noProof/>
             </w:rPr>
           </w:pPr>
-          <w:hyperlink w:anchor="_Toc378340900" w:history="1">
+          <w:hyperlink w:anchor="_Toc379028763" w:history="1">
             <w:r>
               <w:rPr>
                 <w:rStyle w:val="Hyperlink"/>
@@ -1489,7 +1489,7 @@
                 <w:noProof/>
                 <w:webHidden/>
               </w:rPr>
-              <w:instrText xml:space="preserve"> PAGEREF _Toc378340900 \h </w:instrText>
+              <w:instrText xml:space="preserve"> PAGEREF _Toc379028763 \h </w:instrText>
             </w:r>
             <w:r>
               <w:rPr>
@@ -1532,7 +1532,7 @@
               <w:noProof/>
             </w:rPr>
           </w:pPr>
-          <w:hyperlink w:anchor="_Toc378340901" w:history="1">
+          <w:hyperlink w:anchor="_Toc379028764" w:history="1">
             <w:r>
               <w:rPr>
                 <w:rStyle w:val="Hyperlink"/>
@@ -1578,7 +1578,7 @@
                 <w:noProof/>
                 <w:webHidden/>
               </w:rPr>
-              <w:instrText xml:space="preserve"> PAGEREF _Toc378340901 \h </w:instrText>
+              <w:instrText xml:space="preserve"> PAGEREF _Toc379028764 \h </w:instrText>
             </w:r>
             <w:r>
               <w:rPr>
@@ -1621,7 +1621,7 @@
               <w:noProof/>
             </w:rPr>
           </w:pPr>
-          <w:hyperlink w:anchor="_Toc378340902" w:history="1">
+          <w:hyperlink w:anchor="_Toc379028765" w:history="1">
             <w:r>
               <w:rPr>
                 <w:rStyle w:val="Hyperlink"/>
@@ -1667,7 +1667,7 @@
                 <w:noProof/>
                 <w:webHidden/>
               </w:rPr>
-              <w:instrText xml:space="preserve"> PAGEREF _Toc378340902 \h </w:instrText>
+              <w:instrText xml:space="preserve"> PAGEREF _Toc379028765 \h </w:instrText>
             </w:r>
             <w:r>
               <w:rPr>
@@ -1710,7 +1710,7 @@
               <w:noProof/>
             </w:rPr>
           </w:pPr>
-          <w:hyperlink w:anchor="_Toc378340903" w:history="1">
+          <w:hyperlink w:anchor="_Toc379028766" w:history="1">
             <w:r>
               <w:rPr>
                 <w:rStyle w:val="Hyperlink"/>
@@ -1756,7 +1756,7 @@
                 <w:noProof/>
                 <w:webHidden/>
               </w:rPr>
-              <w:instrText xml:space="preserve"> PAGEREF _Toc378340903 \h </w:instrText>
+              <w:instrText xml:space="preserve"> PAGEREF _Toc379028766 \h </w:instrText>
             </w:r>
             <w:r>
               <w:rPr>
@@ -1799,7 +1799,7 @@
               <w:noProof/>
             </w:rPr>
           </w:pPr>
-          <w:hyperlink w:anchor="_Toc378340904" w:history="1">
+          <w:hyperlink w:anchor="_Toc379028767" w:history="1">
             <w:r>
               <w:rPr>
                 <w:rStyle w:val="Hyperlink"/>
@@ -1845,7 +1845,7 @@
                 <w:noProof/>
                 <w:webHidden/>
               </w:rPr>
-              <w:instrText xml:space="preserve"> PAGEREF _Toc378340904 \h </w:instrText>
+              <w:instrText xml:space="preserve"> PAGEREF _Toc379028767 \h </w:instrText>
             </w:r>
             <w:r>
               <w:rPr>
@@ -1888,7 +1888,7 @@
               <w:noProof/>
             </w:rPr>
           </w:pPr>
-          <w:hyperlink w:anchor="_Toc378340905" w:history="1">
+          <w:hyperlink w:anchor="_Toc379028768" w:history="1">
             <w:r>
               <w:rPr>
                 <w:rStyle w:val="Hyperlink"/>
@@ -1934,7 +1934,7 @@
                 <w:noProof/>
                 <w:webHidden/>
               </w:rPr>
-              <w:instrText xml:space="preserve"> PAGEREF _Toc378340905 \h </w:instrText>
+              <w:instrText xml:space="preserve"> PAGEREF _Toc379028768 \h </w:instrText>
             </w:r>
             <w:r>
               <w:rPr>
@@ -1977,7 +1977,7 @@
               <w:noProof/>
             </w:rPr>
           </w:pPr>
-          <w:hyperlink w:anchor="_Toc378340906" w:history="1">
+          <w:hyperlink w:anchor="_Toc379028769" w:history="1">
             <w:r>
               <w:rPr>
                 <w:rStyle w:val="Hyperlink"/>
@@ -2010,7 +2010,7 @@
                 <w:noProof/>
                 <w:webHidden/>
               </w:rPr>
-              <w:instrText xml:space="preserve"> PAGEREF _Toc378340906 \h </w:instrText>
+              <w:instrText xml:space="preserve"> PAGEREF _Toc379028769 \h </w:instrText>
             </w:r>
             <w:r>
               <w:rPr>
@@ -2053,7 +2053,7 @@
               <w:noProof/>
             </w:rPr>
           </w:pPr>
-          <w:hyperlink w:anchor="_Toc378340908" w:history="1">
+          <w:hyperlink w:anchor="_Toc379028771" w:history="1">
             <w:r>
               <w:rPr>
                 <w:rStyle w:val="Hyperlink"/>
@@ -2099,7 +2099,7 @@
                 <w:noProof/>
                 <w:webHidden/>
               </w:rPr>
-              <w:instrText xml:space="preserve"> PAGEREF _Toc378340908 \h </w:instrText>
+              <w:instrText xml:space="preserve"> PAGEREF _Toc379028771 \h </w:instrText>
             </w:r>
             <w:r>
               <w:rPr>
@@ -2142,7 +2142,7 @@
               <w:noProof/>
             </w:rPr>
           </w:pPr>
-          <w:hyperlink w:anchor="_Toc378340909" w:history="1">
+          <w:hyperlink w:anchor="_Toc379028772" w:history="1">
             <w:r>
               <w:rPr>
                 <w:rStyle w:val="Hyperlink"/>
@@ -2188,7 +2188,7 @@
                 <w:noProof/>
                 <w:webHidden/>
               </w:rPr>
-              <w:instrText xml:space="preserve"> PAGEREF _Toc378340909 \h </w:instrText>
+              <w:instrText xml:space="preserve"> PAGEREF _Toc379028772 \h </w:instrText>
             </w:r>
             <w:r>
               <w:rPr>
@@ -2231,7 +2231,7 @@
               <w:noProof/>
             </w:rPr>
           </w:pPr>
-          <w:hyperlink w:anchor="_Toc378340910" w:history="1">
+          <w:hyperlink w:anchor="_Toc379028773" w:history="1">
             <w:r>
               <w:rPr>
                 <w:rStyle w:val="Hyperlink"/>
@@ -2277,7 +2277,7 @@
                 <w:noProof/>
                 <w:webHidden/>
               </w:rPr>
-              <w:instrText xml:space="preserve"> PAGEREF _Toc378340910 \h </w:instrText>
+              <w:instrText xml:space="preserve"> PAGEREF _Toc379028773 \h </w:instrText>
             </w:r>
             <w:r>
               <w:rPr>
@@ -2300,7 +2300,7 @@
                 <w:noProof/>
                 <w:webHidden/>
               </w:rPr>
-              <w:t>21</w:t>
+              <w:t>22</w:t>
             </w:r>
             <w:r>
               <w:rPr>
@@ -2320,7 +2320,7 @@
               <w:noProof/>
             </w:rPr>
           </w:pPr>
-          <w:hyperlink w:anchor="_Toc378340911" w:history="1">
+          <w:hyperlink w:anchor="_Toc379028774" w:history="1">
             <w:r>
               <w:rPr>
                 <w:rStyle w:val="Hyperlink"/>
@@ -2353,7 +2353,7 @@
                 <w:noProof/>
                 <w:webHidden/>
               </w:rPr>
-              <w:instrText xml:space="preserve"> PAGEREF _Toc378340911 \h </w:instrText>
+              <w:instrText xml:space="preserve"> PAGEREF _Toc379028774 \h </w:instrText>
             </w:r>
             <w:r>
               <w:rPr>
@@ -2396,7 +2396,7 @@
               <w:noProof/>
             </w:rPr>
           </w:pPr>
-          <w:hyperlink w:anchor="_Toc378340912" w:history="1">
+          <w:hyperlink w:anchor="_Toc379028775" w:history="1">
             <w:r>
               <w:rPr>
                 <w:rStyle w:val="Hyperlink"/>
@@ -2442,7 +2442,7 @@
                 <w:noProof/>
                 <w:webHidden/>
               </w:rPr>
-              <w:instrText xml:space="preserve"> PAGEREF _Toc378340912 \h </w:instrText>
+              <w:instrText xml:space="preserve"> PAGEREF _Toc379028775 \h </w:instrText>
             </w:r>
             <w:r>
               <w:rPr>
@@ -2488,7 +2488,7 @@
               <w:noProof/>
             </w:rPr>
           </w:pPr>
-          <w:hyperlink w:anchor="_Toc378340913" w:history="1">
+          <w:hyperlink w:anchor="_Toc379028776" w:history="1">
             <w:r>
               <w:rPr>
                 <w:rStyle w:val="Hyperlink"/>
@@ -2534,7 +2534,7 @@
                 <w:noProof/>
                 <w:webHidden/>
               </w:rPr>
-              <w:instrText xml:space="preserve"> PAGEREF _Toc378340913 \h </w:instrText>
+              <w:instrText xml:space="preserve"> PAGEREF _Toc379028776 \h </w:instrText>
             </w:r>
             <w:r>
               <w:rPr>
@@ -2580,7 +2580,7 @@
               <w:noProof/>
             </w:rPr>
           </w:pPr>
-          <w:hyperlink w:anchor="_Toc378340914" w:history="1">
+          <w:hyperlink w:anchor="_Toc379028777" w:history="1">
             <w:r>
               <w:rPr>
                 <w:rStyle w:val="Hyperlink"/>
@@ -2626,7 +2626,7 @@
                 <w:noProof/>
                 <w:webHidden/>
               </w:rPr>
-              <w:instrText xml:space="preserve"> PAGEREF _Toc378340914 \h </w:instrText>
+              <w:instrText xml:space="preserve"> PAGEREF _Toc379028777 \h </w:instrText>
             </w:r>
             <w:r>
               <w:rPr>
@@ -2719,7 +2719,7 @@
         </w:rPr>
       </w:pPr>
       <w:bookmarkStart w:id="0" w:name="_Toc374546880"/>
-      <w:bookmarkStart w:id="1" w:name="_Toc378340886"/>
+      <w:bookmarkStart w:id="1" w:name="_Toc379028749"/>
       <w:r>
         <w:rPr>
           <w:rFonts w:cs="Calibri"/>
@@ -2897,7 +2897,7 @@
         <w:pStyle w:val="Heading2"/>
       </w:pPr>
       <w:bookmarkStart w:id="2" w:name="_Toc374546881"/>
-      <w:bookmarkStart w:id="3" w:name="_Toc378340887"/>
+      <w:bookmarkStart w:id="3" w:name="_Toc379028750"/>
       <w:r>
         <w:t>Procedure</w:t>
       </w:r>
@@ -3050,7 +3050,7 @@
         <w:pStyle w:val="Heading2"/>
       </w:pPr>
       <w:bookmarkStart w:id="4" w:name="_Toc374546882"/>
-      <w:bookmarkStart w:id="5" w:name="_Toc378340888"/>
+      <w:bookmarkStart w:id="5" w:name="_Toc379028751"/>
       <w:r>
         <w:t>Objectives</w:t>
       </w:r>
@@ -3184,7 +3184,7 @@
         </w:rPr>
       </w:pPr>
       <w:bookmarkStart w:id="6" w:name="_Toc374546976"/>
-      <w:bookmarkStart w:id="7" w:name="_Toc378340889"/>
+      <w:bookmarkStart w:id="7" w:name="_Toc379028752"/>
       <w:r>
         <w:rPr>
           <w:rStyle w:val="Heading1Char"/>
@@ -3281,7 +3281,7 @@
         <w:spacing w:before="0"/>
       </w:pPr>
       <w:bookmarkStart w:id="19" w:name="_Toc374546978"/>
-      <w:bookmarkStart w:id="20" w:name="_Toc378340890"/>
+      <w:bookmarkStart w:id="20" w:name="_Toc379028753"/>
       <w:r>
         <w:t>1.1</w:t>
       </w:r>
@@ -3386,7 +3386,7 @@
         <w:pStyle w:val="Heading2"/>
         <w:spacing w:before="0"/>
       </w:pPr>
-      <w:bookmarkStart w:id="23" w:name="_Toc378340891"/>
+      <w:bookmarkStart w:id="23" w:name="_Toc379028754"/>
       <w:bookmarkEnd w:id="21"/>
       <w:bookmarkEnd w:id="22"/>
       <w:r>
@@ -3438,7 +3438,19 @@
         <w:rPr>
           <w:rFonts w:ascii="Cambria" w:hAnsi="Cambria" w:cs="Times New Roman"/>
         </w:rPr>
-        <w:t xml:space="preserve"> shown in Figure 1 below.</w:t>
+        <w:t xml:space="preserve"> shown in Figure 1</w:t>
+      </w:r>
+      <w:r>
+        <w:rPr>
+          <w:rFonts w:ascii="Cambria" w:hAnsi="Cambria" w:cs="Times New Roman"/>
+        </w:rPr>
+        <w:t>-1</w:t>
+      </w:r>
+      <w:r>
+        <w:rPr>
+          <w:rFonts w:ascii="Cambria" w:hAnsi="Cambria" w:cs="Times New Roman"/>
+        </w:rPr>
+        <w:t xml:space="preserve"> below.</w:t>
       </w:r>
     </w:p>
     <w:p>
@@ -3486,7 +3498,7 @@
             <w10:borderbottom type="single" width="8"/>
             <w10:borderright type="single" width="8"/>
           </v:shape>
-          <o:OLEObject Type="Embed" ProgID="Word.OpenDocumentText.12" ShapeID="_x0000_i1026" DrawAspect="Content" ObjectID="_1452347164" r:id="rId10"/>
+          <o:OLEObject Type="Embed" ProgID="Word.OpenDocumentText.12" ShapeID="_x0000_i1026" DrawAspect="Content" ObjectID="_1452771392" r:id="rId10"/>
         </w:object>
       </w:r>
     </w:p>
@@ -3510,6 +3522,9 @@
         </w:r>
       </w:fldSimple>
       <w:r>
+        <w:t>-1</w:t>
+      </w:r>
+      <w:r>
         <w:t>: MATLAB function to analyze received signal.</w:t>
       </w:r>
     </w:p>
@@ -3821,7 +3836,7 @@
         <w:spacing w:before="0"/>
       </w:pPr>
       <w:bookmarkStart w:id="25" w:name="_Toc355357886"/>
-      <w:bookmarkStart w:id="26" w:name="_Toc378340892"/>
+      <w:bookmarkStart w:id="26" w:name="_Toc379028755"/>
       <w:r>
         <w:t>1.</w:t>
       </w:r>
@@ -4332,7 +4347,19 @@
         <w:rPr>
           <w:rFonts w:ascii="Cambria" w:hAnsi="Cambria"/>
         </w:rPr>
-        <w:t>. The results of running the testbench script are shown in Figure 2 below.</w:t>
+        <w:t xml:space="preserve">. The results of running the testbench script are shown in Figure </w:t>
+      </w:r>
+      <w:r>
+        <w:rPr>
+          <w:rFonts w:ascii="Cambria" w:hAnsi="Cambria"/>
+        </w:rPr>
+        <w:t>1-</w:t>
+      </w:r>
+      <w:r>
+        <w:rPr>
+          <w:rFonts w:ascii="Cambria" w:hAnsi="Cambria"/>
+        </w:rPr>
+        <w:t>2 below.</w:t>
       </w:r>
     </w:p>
     <w:p>
@@ -4348,7 +4375,7 @@
           <v:shape id="_x0000_i1027" type="#_x0000_t75" style="width:459pt;height:300.75pt" o:ole="">
             <v:imagedata r:id="rId11" o:title=""/>
           </v:shape>
-          <o:OLEObject Type="Embed" ProgID="PBrush" ShapeID="_x0000_i1027" DrawAspect="Content" ObjectID="_1452347165" r:id="rId12"/>
+          <o:OLEObject Type="Embed" ProgID="PBrush" ShapeID="_x0000_i1027" DrawAspect="Content" ObjectID="_1452771393" r:id="rId12"/>
         </w:object>
       </w:r>
     </w:p>
@@ -4362,6 +4389,9 @@
       </w:pPr>
       <w:r>
         <w:t xml:space="preserve">Figure </w:t>
+      </w:r>
+      <w:r>
+        <w:t>1-</w:t>
       </w:r>
       <w:fldSimple w:instr=" SEQ Figure \* ARABIC ">
         <w:r>
@@ -4372,7 +4402,10 @@
         </w:r>
       </w:fldSimple>
       <w:r>
-        <w:t>: temp</w:t>
+        <w:t xml:space="preserve">: </w:t>
+      </w:r>
+      <w:r>
+        <w:t>Output of QPSK Carrier recovery simulation in MATLAB test bench script</w:t>
       </w:r>
     </w:p>
     <w:p>
@@ -4388,7 +4421,7 @@
         <w:pStyle w:val="Heading2"/>
         <w:spacing w:before="0"/>
       </w:pPr>
-      <w:bookmarkStart w:id="28" w:name="_Toc378340893"/>
+      <w:bookmarkStart w:id="28" w:name="_Toc379028756"/>
       <w:r>
         <w:t>1.</w:t>
       </w:r>
@@ -4829,7 +4862,7 @@
           <v:shape id="_x0000_i1028" type="#_x0000_t75" style="width:444pt;height:171.75pt" o:ole="">
             <v:imagedata r:id="rId13" o:title=""/>
           </v:shape>
-          <o:OLEObject Type="Embed" ProgID="PBrush" ShapeID="_x0000_i1028" DrawAspect="Content" ObjectID="_1452347166" r:id="rId14"/>
+          <o:OLEObject Type="Embed" ProgID="PBrush" ShapeID="_x0000_i1028" DrawAspect="Content" ObjectID="_1452771394" r:id="rId14"/>
         </w:object>
       </w:r>
     </w:p>
@@ -4844,14 +4877,22 @@
       </w:r>
       <w:r>
         <w:noBreakHyphen/>
-        <w:t>1</w:t>
+        <w:t>3</w:t>
       </w:r>
       <w:r>
         <w:t xml:space="preserve">: </w:t>
       </w:r>
       <w:bookmarkEnd w:id="30"/>
       <w:r>
-        <w:t>temp</w:t>
+        <w:t xml:space="preserve">Proposed variable types for </w:t>
+      </w:r>
+      <w:proofErr w:type="spellStart"/>
+      <w:r>
+        <w:t>qpsk_rx</w:t>
+      </w:r>
+      <w:proofErr w:type="spellEnd"/>
+      <w:r>
+        <w:t xml:space="preserve"> function</w:t>
       </w:r>
     </w:p>
     <w:p/>
@@ -4869,7 +4910,7 @@
           <v:shape id="_x0000_i1029" type="#_x0000_t75" style="width:441.75pt;height:390.75pt" o:ole="">
             <v:imagedata r:id="rId15" o:title=""/>
           </v:shape>
-          <o:OLEObject Type="Embed" ProgID="PBrush" ShapeID="_x0000_i1029" DrawAspect="Content" ObjectID="_1452347167" r:id="rId16"/>
+          <o:OLEObject Type="Embed" ProgID="PBrush" ShapeID="_x0000_i1029" DrawAspect="Content" ObjectID="_1452771395" r:id="rId16"/>
         </w:object>
       </w:r>
     </w:p>
@@ -4884,16 +4925,22 @@
       <w:r>
         <w:t xml:space="preserve">Figure </w:t>
       </w:r>
-      <w:fldSimple w:instr=" SEQ Figure \* ARABIC ">
-        <w:r>
-          <w:rPr>
-            <w:noProof/>
-          </w:rPr>
-          <w:t>3</w:t>
-        </w:r>
-      </w:fldSimple>
-      <w:r>
-        <w:t>: temp</w:t>
+      <w:r>
+        <w:t>1-4</w:t>
+      </w:r>
+      <w:r>
+        <w:t xml:space="preserve">: </w:t>
+      </w:r>
+      <w:r>
+        <w:t xml:space="preserve">Proposed variable types for </w:t>
+      </w:r>
+      <w:proofErr w:type="spellStart"/>
+      <w:r>
+        <w:t>qpsk_rx_foc</w:t>
+      </w:r>
+      <w:proofErr w:type="spellEnd"/>
+      <w:r>
+        <w:t xml:space="preserve"> function</w:t>
       </w:r>
     </w:p>
     <w:p>
@@ -4972,7 +5019,7 @@
         <w:rPr>
           <w:rFonts w:ascii="Cambria" w:hAnsi="Cambria" w:cs="Times New Roman"/>
         </w:rPr>
-        <w:t>low settings resemble figure 1-4</w:t>
+        <w:t>low settings resemble figure 1-5</w:t>
       </w:r>
       <w:r>
         <w:rPr>
@@ -5002,7 +5049,7 @@
           <v:shape id="_x0000_i1030" type="#_x0000_t75" style="width:435pt;height:228.75pt" o:ole="">
             <v:imagedata r:id="rId17" o:title=""/>
           </v:shape>
-          <o:OLEObject Type="Embed" ProgID="PBrush" ShapeID="_x0000_i1030" DrawAspect="Content" ObjectID="_1452347168" r:id="rId18"/>
+          <o:OLEObject Type="Embed" ProgID="PBrush" ShapeID="_x0000_i1030" DrawAspect="Content" ObjectID="_1452771396" r:id="rId18"/>
         </w:object>
       </w:r>
     </w:p>
@@ -5027,7 +5074,7 @@
         <w:rPr>
           <w:rFonts w:ascii="Cambria" w:hAnsi="Cambria" w:cs="Times New Roman"/>
         </w:rPr>
-        <w:t>2</w:t>
+        <w:t>5</w:t>
       </w:r>
       <w:r>
         <w:t>: Settings for Xilinx Zed Board HDL Coder Design</w:t>
@@ -5143,7 +5190,19 @@
         <w:rPr>
           <w:rFonts w:asciiTheme="majorHAnsi" w:hAnsiTheme="majorHAnsi"/>
         </w:rPr>
-        <w:t xml:space="preserve">in Figure 1-10 </w:t>
+        <w:t>in Figure 1-</w:t>
+      </w:r>
+      <w:r>
+        <w:rPr>
+          <w:rFonts w:asciiTheme="majorHAnsi" w:hAnsiTheme="majorHAnsi"/>
+        </w:rPr>
+        <w:t>6</w:t>
+      </w:r>
+      <w:r>
+        <w:rPr>
+          <w:rFonts w:asciiTheme="majorHAnsi" w:hAnsiTheme="majorHAnsi"/>
+        </w:rPr>
+        <w:t xml:space="preserve"> </w:t>
       </w:r>
       <w:r>
         <w:rPr>
@@ -5173,7 +5232,7 @@
           <v:shape id="_x0000_i1031" type="#_x0000_t75" style="width:429.75pt;height:170.25pt" o:ole="">
             <v:imagedata r:id="rId19" o:title=""/>
           </v:shape>
-          <o:OLEObject Type="Embed" ProgID="PBrush" ShapeID="_x0000_i1031" DrawAspect="Content" ObjectID="_1452347169" r:id="rId20"/>
+          <o:OLEObject Type="Embed" ProgID="PBrush" ShapeID="_x0000_i1031" DrawAspect="Content" ObjectID="_1452771397" r:id="rId20"/>
         </w:object>
       </w:r>
     </w:p>
@@ -5186,13 +5245,24 @@
         </w:rPr>
       </w:pPr>
       <w:r>
-        <w:t>Figure 1-3</w:t>
+        <w:t>Figure</w:t>
+      </w:r>
+      <w:r>
+        <w:t xml:space="preserve"> 1-6</w:t>
       </w:r>
       <w:r>
         <w:t xml:space="preserve">: Port Interface settings for </w:t>
       </w:r>
       <w:r>
-        <w:t xml:space="preserve">the dc offset correction </w:t>
+        <w:t xml:space="preserve">the </w:t>
+      </w:r>
+      <w:proofErr w:type="spellStart"/>
+      <w:r>
+        <w:t>qpsk_rx</w:t>
+      </w:r>
+      <w:proofErr w:type="spellEnd"/>
+      <w:r>
+        <w:t xml:space="preserve"> </w:t>
       </w:r>
       <w:r>
         <w:t>HDL Coder project</w:t>
@@ -5414,7 +5484,7 @@
         </w:rPr>
       </w:pPr>
       <w:bookmarkStart w:id="31" w:name="_Toc374546887"/>
-      <w:bookmarkStart w:id="32" w:name="_Toc378340894"/>
+      <w:bookmarkStart w:id="32" w:name="_Toc379028757"/>
       <w:r>
         <w:rPr>
           <w:rStyle w:val="Heading1Char"/>
@@ -5599,6 +5669,7 @@
       <w:bookmarkStart w:id="68" w:name="_Toc377142388"/>
       <w:bookmarkStart w:id="69" w:name="_Toc377142416"/>
       <w:bookmarkStart w:id="70" w:name="_Toc378340895"/>
+      <w:bookmarkStart w:id="71" w:name="_Toc379028758"/>
       <w:bookmarkEnd w:id="33"/>
       <w:bookmarkEnd w:id="34"/>
       <w:bookmarkEnd w:id="35"/>
@@ -5637,13 +5708,14 @@
       <w:bookmarkEnd w:id="68"/>
       <w:bookmarkEnd w:id="69"/>
       <w:bookmarkEnd w:id="70"/>
+      <w:bookmarkEnd w:id="71"/>
     </w:p>
     <w:p>
       <w:pPr>
         <w:pStyle w:val="Heading2"/>
       </w:pPr>
-      <w:bookmarkStart w:id="71" w:name="_Toc374546889"/>
-      <w:bookmarkStart w:id="72" w:name="_Toc378340896"/>
+      <w:bookmarkStart w:id="72" w:name="_Toc374546889"/>
+      <w:bookmarkStart w:id="73" w:name="_Toc379028759"/>
       <w:r>
         <w:t>2</w:t>
       </w:r>
@@ -5656,8 +5728,8 @@
       <w:r>
         <w:t>Needed IP Cores</w:t>
       </w:r>
-      <w:bookmarkEnd w:id="71"/>
       <w:bookmarkEnd w:id="72"/>
+      <w:bookmarkEnd w:id="73"/>
     </w:p>
     <w:p>
       <w:pPr>
@@ -5880,7 +5952,7 @@
             <w10:borderbottom type="single" width="6"/>
             <w10:borderright type="single" width="6"/>
           </v:shape>
-          <o:OLEObject Type="Embed" ProgID="PBrush" ShapeID="_x0000_i1032" DrawAspect="Content" ObjectID="_1452347170" r:id="rId22"/>
+          <o:OLEObject Type="Embed" ProgID="PBrush" ShapeID="_x0000_i1032" DrawAspect="Content" ObjectID="_1452771398" r:id="rId22"/>
         </w:object>
       </w:r>
     </w:p>
@@ -5927,16 +5999,16 @@
       <w:pPr>
         <w:pStyle w:val="Heading2"/>
       </w:pPr>
-      <w:bookmarkStart w:id="73" w:name="_Toc339888835"/>
-      <w:bookmarkStart w:id="74" w:name="_Toc339888920"/>
-      <w:bookmarkStart w:id="75" w:name="_Toc339889165"/>
-      <w:bookmarkStart w:id="76" w:name="_Toc339889190"/>
-      <w:bookmarkStart w:id="77" w:name="_Toc377132113"/>
-      <w:bookmarkStart w:id="78" w:name="_Toc378340897"/>
-      <w:bookmarkEnd w:id="73"/>
+      <w:bookmarkStart w:id="74" w:name="_Toc339888835"/>
+      <w:bookmarkStart w:id="75" w:name="_Toc339888920"/>
+      <w:bookmarkStart w:id="76" w:name="_Toc339889165"/>
+      <w:bookmarkStart w:id="77" w:name="_Toc339889190"/>
+      <w:bookmarkStart w:id="78" w:name="_Toc377132113"/>
+      <w:bookmarkStart w:id="79" w:name="_Toc379028760"/>
       <w:bookmarkEnd w:id="74"/>
       <w:bookmarkEnd w:id="75"/>
       <w:bookmarkEnd w:id="76"/>
+      <w:bookmarkEnd w:id="77"/>
       <w:r>
         <w:lastRenderedPageBreak/>
         <w:t xml:space="preserve">2.2 </w:t>
@@ -5953,8 +6025,8 @@
       <w:r>
         <w:t xml:space="preserve"> Driver Port</w:t>
       </w:r>
-      <w:bookmarkEnd w:id="77"/>
       <w:bookmarkEnd w:id="78"/>
+      <w:bookmarkEnd w:id="79"/>
     </w:p>
     <w:p>
       <w:pPr>
@@ -6348,8 +6420,8 @@
         <w:pStyle w:val="Heading2"/>
         <w:spacing w:before="0"/>
       </w:pPr>
-      <w:bookmarkStart w:id="79" w:name="_Toc374546986"/>
-      <w:bookmarkStart w:id="80" w:name="_Toc378340898"/>
+      <w:bookmarkStart w:id="80" w:name="_Toc374546986"/>
+      <w:bookmarkStart w:id="81" w:name="_Toc379028761"/>
       <w:r>
         <w:t>2.3</w:t>
       </w:r>
@@ -6365,8 +6437,8 @@
       <w:r>
         <w:t>Port</w:t>
       </w:r>
-      <w:bookmarkEnd w:id="79"/>
       <w:bookmarkEnd w:id="80"/>
+      <w:bookmarkEnd w:id="81"/>
     </w:p>
     <w:p>
       <w:pPr>
@@ -6651,7 +6723,7 @@
         <w:pStyle w:val="Heading2"/>
         <w:spacing w:before="0"/>
       </w:pPr>
-      <w:bookmarkStart w:id="81" w:name="_Toc378340899"/>
+      <w:bookmarkStart w:id="82" w:name="_Toc379028762"/>
       <w:r>
         <w:t>2.4</w:t>
       </w:r>
@@ -6664,7 +6736,7 @@
       <w:r>
         <w:t>UART</w:t>
       </w:r>
-      <w:bookmarkEnd w:id="81"/>
+      <w:bookmarkEnd w:id="82"/>
     </w:p>
     <w:p>
       <w:pPr>
@@ -6738,7 +6810,7 @@
         <w:pStyle w:val="Heading2"/>
         <w:spacing w:before="0"/>
       </w:pPr>
-      <w:bookmarkStart w:id="82" w:name="_Toc378340900"/>
+      <w:bookmarkStart w:id="83" w:name="_Toc379028763"/>
       <w:r>
         <w:t xml:space="preserve">2.5 </w:t>
       </w:r>
@@ -6751,7 +6823,7 @@
       <w:r>
         <w:t>DC Offset</w:t>
       </w:r>
-      <w:bookmarkEnd w:id="82"/>
+      <w:bookmarkEnd w:id="83"/>
     </w:p>
     <w:p>
       <w:pPr>
@@ -7002,14 +7074,14 @@
         </w:numPr>
         <w:spacing w:before="0"/>
       </w:pPr>
-      <w:bookmarkStart w:id="83" w:name="_Toc378340901"/>
+      <w:bookmarkStart w:id="84" w:name="_Toc379028764"/>
       <w:r>
         <w:t xml:space="preserve">Configuring the </w:t>
       </w:r>
       <w:r>
         <w:t>QPSK RX</w:t>
       </w:r>
-      <w:bookmarkEnd w:id="83"/>
+      <w:bookmarkEnd w:id="84"/>
     </w:p>
     <w:p>
       <w:pPr>
@@ -7208,8 +7280,8 @@
         <w:pStyle w:val="Heading2"/>
         <w:spacing w:before="0"/>
       </w:pPr>
-      <w:bookmarkStart w:id="84" w:name="_Toc374546892"/>
-      <w:bookmarkStart w:id="85" w:name="_Toc378340902"/>
+      <w:bookmarkStart w:id="85" w:name="_Toc374546892"/>
+      <w:bookmarkStart w:id="86" w:name="_Toc379028765"/>
       <w:r>
         <w:t>2</w:t>
       </w:r>
@@ -7231,8 +7303,8 @@
       <w:r>
         <w:t>Clock Generator IP Core</w:t>
       </w:r>
-      <w:bookmarkEnd w:id="84"/>
       <w:bookmarkEnd w:id="85"/>
+      <w:bookmarkEnd w:id="86"/>
     </w:p>
     <w:p>
       <w:pPr>
@@ -8132,7 +8204,7 @@
         <w:pStyle w:val="Heading2"/>
         <w:spacing w:before="0"/>
       </w:pPr>
-      <w:bookmarkStart w:id="86" w:name="_Toc378340903"/>
+      <w:bookmarkStart w:id="87" w:name="_Toc379028766"/>
       <w:r>
         <w:t>2.8</w:t>
       </w:r>
@@ -8151,7 +8223,7 @@
       <w:r>
         <w:t>Clock Generator IP Core</w:t>
       </w:r>
-      <w:bookmarkEnd w:id="86"/>
+      <w:bookmarkEnd w:id="87"/>
     </w:p>
     <w:p>
       <w:pPr>
@@ -8798,7 +8870,7 @@
           <v:shape id="_x0000_i1033" type="#_x0000_t75" style="width:466.5pt;height:159pt" o:ole="">
             <v:imagedata r:id="rId23" o:title=""/>
           </v:shape>
-          <o:OLEObject Type="Embed" ProgID="PBrush" ShapeID="_x0000_i1033" DrawAspect="Content" ObjectID="_1452347171" r:id="rId24"/>
+          <o:OLEObject Type="Embed" ProgID="PBrush" ShapeID="_x0000_i1033" DrawAspect="Content" ObjectID="_1452771399" r:id="rId24"/>
         </w:object>
       </w:r>
     </w:p>
@@ -8911,8 +8983,8 @@
       <w:pPr>
         <w:pStyle w:val="Heading2"/>
       </w:pPr>
-      <w:bookmarkStart w:id="87" w:name="_Toc374546893"/>
-      <w:bookmarkStart w:id="88" w:name="_Toc378340904"/>
+      <w:bookmarkStart w:id="88" w:name="_Toc374546893"/>
+      <w:bookmarkStart w:id="89" w:name="_Toc379028767"/>
       <w:r>
         <w:t>2.9</w:t>
       </w:r>
@@ -8928,8 +9000,8 @@
       <w:r>
         <w:t xml:space="preserve"> Assignments</w:t>
       </w:r>
-      <w:bookmarkEnd w:id="87"/>
       <w:bookmarkEnd w:id="88"/>
+      <w:bookmarkEnd w:id="89"/>
     </w:p>
     <w:p>
       <w:pPr>
@@ -9076,8 +9148,8 @@
         </w:rPr>
       </w:pPr>
     </w:p>
-    <w:bookmarkStart w:id="89" w:name="_MON_1415433365"/>
-    <w:bookmarkEnd w:id="89"/>
+    <w:bookmarkStart w:id="90" w:name="_MON_1415433365"/>
+    <w:bookmarkEnd w:id="90"/>
     <w:p>
       <w:pPr>
         <w:keepNext/>
@@ -9092,7 +9164,7 @@
             <w10:borderbottom type="single" width="6"/>
             <w10:borderright type="single" width="6"/>
           </v:shape>
-          <o:OLEObject Type="Embed" ProgID="Word.OpenDocumentText.12" ShapeID="_x0000_i1034" DrawAspect="Content" ObjectID="_1452347172" r:id="rId26"/>
+          <o:OLEObject Type="Embed" ProgID="Word.OpenDocumentText.12" ShapeID="_x0000_i1034" DrawAspect="Content" ObjectID="_1452771400" r:id="rId26"/>
         </w:object>
       </w:r>
     </w:p>
@@ -9120,16 +9192,11 @@
         <w:pStyle w:val="Heading2"/>
         <w:spacing w:after="240"/>
       </w:pPr>
-      <w:bookmarkStart w:id="90" w:name="_Toc374546989"/>
-      <w:bookmarkStart w:id="91" w:name="_Toc377132118"/>
-    </w:p>
-    <w:p>
-      <w:pPr>
-        <w:pStyle w:val="Heading2"/>
-        <w:spacing w:after="240"/>
-      </w:pPr>
-      <w:bookmarkStart w:id="92" w:name="_Toc378340905"/>
-      <w:r>
+      <w:bookmarkStart w:id="91" w:name="_Toc374546989"/>
+      <w:bookmarkStart w:id="92" w:name="_Toc377132118"/>
+      <w:bookmarkStart w:id="93" w:name="_Toc379028768"/>
+      <w:r>
+        <w:lastRenderedPageBreak/>
         <w:t>2.10</w:t>
       </w:r>
       <w:r>
@@ -9139,9 +9206,9 @@
         <w:tab/>
         <w:t>Adding ChipScope Peripheral</w:t>
       </w:r>
-      <w:bookmarkEnd w:id="90"/>
       <w:bookmarkEnd w:id="91"/>
       <w:bookmarkEnd w:id="92"/>
+      <w:bookmarkEnd w:id="93"/>
     </w:p>
     <w:p>
       <w:pPr>
@@ -9407,7 +9474,7 @@
           <v:shape id="_x0000_i1035" type="#_x0000_t75" style="width:444.75pt;height:307.5pt" o:ole="">
             <v:imagedata r:id="rId27" o:title=""/>
           </v:shape>
-          <o:OLEObject Type="Embed" ProgID="PBrush" ShapeID="_x0000_i1035" DrawAspect="Content" ObjectID="_1452347173" r:id="rId28"/>
+          <o:OLEObject Type="Embed" ProgID="PBrush" ShapeID="_x0000_i1035" DrawAspect="Content" ObjectID="_1452771401" r:id="rId28"/>
         </w:object>
       </w:r>
     </w:p>
@@ -9424,21 +9491,29 @@
       </w:r>
       <w:r>
         <w:noBreakHyphen/>
-        <w:t>4: Ports list after adding ChipScope peripheral to monitor ADC signals</w:t>
-      </w:r>
-    </w:p>
-    <w:p/>
-    <w:p>
-      <w:pPr>
-        <w:rPr>
-          <w:rFonts w:ascii="Cambria" w:hAnsi="Cambria" w:cs="Times New Roman"/>
-        </w:rPr>
-      </w:pPr>
-      <w:bookmarkStart w:id="93" w:name="_Toc374546894"/>
-      <w:r>
-        <w:rPr>
-          <w:rFonts w:ascii="Cambria" w:hAnsi="Cambria" w:cs="Times New Roman"/>
-        </w:rPr>
+        <w:t xml:space="preserve">4: Ports list after adding ChipScope peripheral to monitor </w:t>
+      </w:r>
+      <w:proofErr w:type="spellStart"/>
+      <w:r>
+        <w:t>qpsk_rx</w:t>
+      </w:r>
+      <w:proofErr w:type="spellEnd"/>
+      <w:r>
+        <w:t xml:space="preserve"> signals</w:t>
+      </w:r>
+    </w:p>
+    <w:p>
+      <w:pPr>
+        <w:rPr>
+          <w:rFonts w:ascii="Cambria" w:hAnsi="Cambria" w:cs="Times New Roman"/>
+        </w:rPr>
+      </w:pPr>
+      <w:bookmarkStart w:id="94" w:name="_Toc374546894"/>
+      <w:r>
+        <w:rPr>
+          <w:rFonts w:ascii="Cambria" w:hAnsi="Cambria" w:cs="Times New Roman"/>
+        </w:rPr>
+        <w:lastRenderedPageBreak/>
         <w:t xml:space="preserve">Once </w:t>
       </w:r>
       <w:r>
@@ -9467,7 +9542,7 @@
           <w:szCs w:val="36"/>
         </w:rPr>
       </w:pPr>
-      <w:bookmarkStart w:id="94" w:name="_Toc378340906"/>
+      <w:bookmarkStart w:id="95" w:name="_Toc379028769"/>
       <w:r>
         <w:rPr>
           <w:rStyle w:val="Heading1Char"/>
@@ -9483,8 +9558,8 @@
         </w:rPr>
         <w:t>roject</w:t>
       </w:r>
-      <w:bookmarkEnd w:id="93"/>
       <w:bookmarkEnd w:id="94"/>
+      <w:bookmarkEnd w:id="95"/>
       <w:r>
         <w:rPr>
           <w:rFonts w:ascii="Cambria" w:hAnsi="Cambria" w:cs="Times New Roman"/>
@@ -9578,49 +9653,49 @@
           <w:szCs w:val="26"/>
         </w:rPr>
       </w:pPr>
-      <w:bookmarkStart w:id="95" w:name="_Toc339888842"/>
-      <w:bookmarkStart w:id="96" w:name="_Toc339888927"/>
-      <w:bookmarkStart w:id="97" w:name="_Toc339889172"/>
-      <w:bookmarkStart w:id="98" w:name="_Toc339889197"/>
-      <w:bookmarkStart w:id="99" w:name="_Toc339889264"/>
-      <w:bookmarkStart w:id="100" w:name="_Toc339889297"/>
-      <w:bookmarkStart w:id="101" w:name="_Toc339889322"/>
-      <w:bookmarkStart w:id="102" w:name="_Toc339890084"/>
-      <w:bookmarkStart w:id="103" w:name="_Toc339890115"/>
-      <w:bookmarkStart w:id="104" w:name="_Toc340043088"/>
-      <w:bookmarkStart w:id="105" w:name="_Toc340663236"/>
-      <w:bookmarkStart w:id="106" w:name="_Toc340666762"/>
-      <w:bookmarkStart w:id="107" w:name="_Toc340825605"/>
-      <w:bookmarkStart w:id="108" w:name="_Toc340840878"/>
-      <w:bookmarkStart w:id="109" w:name="_Toc341861695"/>
-      <w:bookmarkStart w:id="110" w:name="_Toc342290210"/>
-      <w:bookmarkStart w:id="111" w:name="_Toc343239996"/>
-      <w:bookmarkStart w:id="112" w:name="_Toc343259735"/>
-      <w:bookmarkStart w:id="113" w:name="_Toc343501777"/>
-      <w:bookmarkStart w:id="114" w:name="_Toc343504511"/>
-      <w:bookmarkStart w:id="115" w:name="_Toc343504604"/>
-      <w:bookmarkStart w:id="116" w:name="_Toc343505399"/>
-      <w:bookmarkStart w:id="117" w:name="_Toc343523394"/>
-      <w:bookmarkStart w:id="118" w:name="_Toc374546895"/>
-      <w:bookmarkStart w:id="119" w:name="_Toc374547037"/>
-      <w:bookmarkStart w:id="120" w:name="_Toc374547060"/>
-      <w:bookmarkStart w:id="121" w:name="_Toc374703929"/>
-      <w:bookmarkStart w:id="122" w:name="_Toc374703958"/>
-      <w:bookmarkStart w:id="123" w:name="_Toc377054667"/>
-      <w:bookmarkStart w:id="124" w:name="_Toc377129585"/>
-      <w:bookmarkStart w:id="125" w:name="_Toc377129620"/>
-      <w:bookmarkStart w:id="126" w:name="_Toc377129661"/>
-      <w:bookmarkStart w:id="127" w:name="_Toc377131965"/>
-      <w:bookmarkStart w:id="128" w:name="_Toc377141543"/>
-      <w:bookmarkStart w:id="129" w:name="_Toc377141574"/>
-      <w:bookmarkStart w:id="130" w:name="_Toc377141670"/>
-      <w:bookmarkStart w:id="131" w:name="_Toc377141700"/>
-      <w:bookmarkStart w:id="132" w:name="_Toc377141730"/>
-      <w:bookmarkStart w:id="133" w:name="_Toc377141759"/>
-      <w:bookmarkStart w:id="134" w:name="_Toc377142399"/>
-      <w:bookmarkStart w:id="135" w:name="_Toc377142427"/>
-      <w:bookmarkStart w:id="136" w:name="_Toc378340907"/>
-      <w:bookmarkEnd w:id="95"/>
+      <w:bookmarkStart w:id="96" w:name="_Toc339888842"/>
+      <w:bookmarkStart w:id="97" w:name="_Toc339888927"/>
+      <w:bookmarkStart w:id="98" w:name="_Toc339889172"/>
+      <w:bookmarkStart w:id="99" w:name="_Toc339889197"/>
+      <w:bookmarkStart w:id="100" w:name="_Toc339889264"/>
+      <w:bookmarkStart w:id="101" w:name="_Toc339889297"/>
+      <w:bookmarkStart w:id="102" w:name="_Toc339889322"/>
+      <w:bookmarkStart w:id="103" w:name="_Toc339890084"/>
+      <w:bookmarkStart w:id="104" w:name="_Toc339890115"/>
+      <w:bookmarkStart w:id="105" w:name="_Toc340043088"/>
+      <w:bookmarkStart w:id="106" w:name="_Toc340663236"/>
+      <w:bookmarkStart w:id="107" w:name="_Toc340666762"/>
+      <w:bookmarkStart w:id="108" w:name="_Toc340825605"/>
+      <w:bookmarkStart w:id="109" w:name="_Toc340840878"/>
+      <w:bookmarkStart w:id="110" w:name="_Toc341861695"/>
+      <w:bookmarkStart w:id="111" w:name="_Toc342290210"/>
+      <w:bookmarkStart w:id="112" w:name="_Toc343239996"/>
+      <w:bookmarkStart w:id="113" w:name="_Toc343259735"/>
+      <w:bookmarkStart w:id="114" w:name="_Toc343501777"/>
+      <w:bookmarkStart w:id="115" w:name="_Toc343504511"/>
+      <w:bookmarkStart w:id="116" w:name="_Toc343504604"/>
+      <w:bookmarkStart w:id="117" w:name="_Toc343505399"/>
+      <w:bookmarkStart w:id="118" w:name="_Toc343523394"/>
+      <w:bookmarkStart w:id="119" w:name="_Toc374546895"/>
+      <w:bookmarkStart w:id="120" w:name="_Toc374547037"/>
+      <w:bookmarkStart w:id="121" w:name="_Toc374547060"/>
+      <w:bookmarkStart w:id="122" w:name="_Toc374703929"/>
+      <w:bookmarkStart w:id="123" w:name="_Toc374703958"/>
+      <w:bookmarkStart w:id="124" w:name="_Toc377054667"/>
+      <w:bookmarkStart w:id="125" w:name="_Toc377129585"/>
+      <w:bookmarkStart w:id="126" w:name="_Toc377129620"/>
+      <w:bookmarkStart w:id="127" w:name="_Toc377129661"/>
+      <w:bookmarkStart w:id="128" w:name="_Toc377131965"/>
+      <w:bookmarkStart w:id="129" w:name="_Toc377141543"/>
+      <w:bookmarkStart w:id="130" w:name="_Toc377141574"/>
+      <w:bookmarkStart w:id="131" w:name="_Toc377141670"/>
+      <w:bookmarkStart w:id="132" w:name="_Toc377141700"/>
+      <w:bookmarkStart w:id="133" w:name="_Toc377141730"/>
+      <w:bookmarkStart w:id="134" w:name="_Toc377141759"/>
+      <w:bookmarkStart w:id="135" w:name="_Toc377142399"/>
+      <w:bookmarkStart w:id="136" w:name="_Toc377142427"/>
+      <w:bookmarkStart w:id="137" w:name="_Toc378340907"/>
+      <w:bookmarkStart w:id="138" w:name="_Toc379028770"/>
       <w:bookmarkEnd w:id="96"/>
       <w:bookmarkEnd w:id="97"/>
       <w:bookmarkEnd w:id="98"/>
@@ -9662,27 +9737,29 @@
       <w:bookmarkEnd w:id="134"/>
       <w:bookmarkEnd w:id="135"/>
       <w:bookmarkEnd w:id="136"/>
-    </w:p>
-    <w:p>
-      <w:pPr>
-        <w:pStyle w:val="Heading2"/>
-      </w:pPr>
-      <w:bookmarkStart w:id="137" w:name="_Toc374546896"/>
-      <w:bookmarkStart w:id="138" w:name="_Toc378340908"/>
-      <w:r>
-        <w:t>3</w:t>
-      </w:r>
-      <w:r>
-        <w:t xml:space="preserve">.1 </w:t>
-      </w:r>
-      <w:r>
-        <w:tab/>
-      </w:r>
-      <w:r>
-        <w:t>Creating a new C Project</w:t>
-      </w:r>
       <w:bookmarkEnd w:id="137"/>
       <w:bookmarkEnd w:id="138"/>
+    </w:p>
+    <w:p>
+      <w:pPr>
+        <w:pStyle w:val="Heading2"/>
+      </w:pPr>
+      <w:bookmarkStart w:id="139" w:name="_Toc374546896"/>
+      <w:bookmarkStart w:id="140" w:name="_Toc379028771"/>
+      <w:r>
+        <w:t>3</w:t>
+      </w:r>
+      <w:r>
+        <w:t xml:space="preserve">.1 </w:t>
+      </w:r>
+      <w:r>
+        <w:tab/>
+      </w:r>
+      <w:r>
+        <w:t>Creating a new C Project</w:t>
+      </w:r>
+      <w:bookmarkEnd w:id="139"/>
+      <w:bookmarkEnd w:id="140"/>
     </w:p>
     <w:p>
       <w:pPr>
@@ -10427,7 +10504,7 @@
             <v:imagedata r:id="rId29" o:title=""/>
             <w10:wrap type="square" anchorx="margin" anchory="margin"/>
           </v:shape>
-          <o:OLEObject Type="Embed" ProgID="PBrush" ShapeID="_x0000_s1208" DrawAspect="Content" ObjectID="_1452347189" r:id="rId30"/>
+          <o:OLEObject Type="Embed" ProgID="PBrush" ShapeID="_x0000_s1208" DrawAspect="Content" ObjectID="_1452771417" r:id="rId30"/>
         </w:pict>
       </w:r>
       <w:r>
@@ -10536,8 +10613,8 @@
         </w:rPr>
       </w:pPr>
     </w:p>
-    <w:bookmarkStart w:id="139" w:name="_MON_1450884254"/>
-    <w:bookmarkEnd w:id="139"/>
+    <w:bookmarkStart w:id="141" w:name="_MON_1450884254"/>
+    <w:bookmarkEnd w:id="141"/>
     <w:p>
       <w:pPr>
         <w:keepNext/>
@@ -10556,7 +10633,7 @@
             <w10:borderbottom type="single" width="6"/>
             <w10:borderright type="single" width="6"/>
           </v:shape>
-          <o:OLEObject Type="Embed" ProgID="Word.OpenDocumentText.12" ShapeID="_x0000_i1038" DrawAspect="Content" ObjectID="_1452347174" r:id="rId32"/>
+          <o:OLEObject Type="Embed" ProgID="Word.OpenDocumentText.12" ShapeID="_x0000_i1038" DrawAspect="Content" ObjectID="_1452771402" r:id="rId32"/>
         </w:object>
       </w:r>
     </w:p>
@@ -10576,14 +10653,14 @@
       </w:r>
     </w:p>
     <w:p>
-      <w:bookmarkStart w:id="140" w:name="_Toc374546993"/>
-      <w:bookmarkStart w:id="141" w:name="_Toc374546899"/>
+      <w:bookmarkStart w:id="142" w:name="_Toc374546993"/>
+      <w:bookmarkStart w:id="143" w:name="_Toc374546899"/>
     </w:p>
     <w:p>
       <w:pPr>
         <w:pStyle w:val="Heading2"/>
       </w:pPr>
-      <w:bookmarkStart w:id="142" w:name="_Toc378340909"/>
+      <w:bookmarkStart w:id="144" w:name="_Toc379028772"/>
       <w:r>
         <w:t xml:space="preserve">3.2 </w:t>
       </w:r>
@@ -10591,8 +10668,8 @@
         <w:tab/>
         <w:t>Programming the Board</w:t>
       </w:r>
-      <w:bookmarkEnd w:id="140"/>
       <w:bookmarkEnd w:id="142"/>
+      <w:bookmarkEnd w:id="144"/>
     </w:p>
     <w:p>
       <w:pPr>
@@ -10942,7 +11019,7 @@
           <v:shape id="_x0000_i1039" type="#_x0000_t75" style="width:402.75pt;height:166.5pt" o:ole="">
             <v:imagedata r:id="rId33" o:title=""/>
           </v:shape>
-          <o:OLEObject Type="Embed" ProgID="PBrush" ShapeID="_x0000_i1039" DrawAspect="Content" ObjectID="_1452347175" r:id="rId34"/>
+          <o:OLEObject Type="Embed" ProgID="PBrush" ShapeID="_x0000_i1039" DrawAspect="Content" ObjectID="_1452771403" r:id="rId34"/>
         </w:object>
       </w:r>
     </w:p>
@@ -10968,6 +11045,7 @@
         <w:t>: configuration for Zed Board System.bit file</w:t>
       </w:r>
     </w:p>
+    <w:p/>
     <w:p>
       <w:pPr>
         <w:pStyle w:val="ListParagraph"/>
@@ -11019,6 +11097,14 @@
     </w:p>
     <w:p>
       <w:pPr>
+        <w:spacing w:before="240"/>
+        <w:rPr>
+          <w:rFonts w:ascii="Cambria" w:hAnsi="Cambria" w:cs="Times New Roman"/>
+        </w:rPr>
+      </w:pPr>
+    </w:p>
+    <w:p>
+      <w:pPr>
         <w:keepNext/>
         <w:spacing w:before="240"/>
         <w:jc w:val="center"/>
@@ -11031,7 +11117,7 @@
           <v:shape id="_x0000_i1040" type="#_x0000_t75" style="width:451.5pt;height:179.25pt" o:ole="">
             <v:imagedata r:id="rId35" o:title=""/>
           </v:shape>
-          <o:OLEObject Type="Embed" ProgID="PBrush" ShapeID="_x0000_i1040" DrawAspect="Content" ObjectID="_1452347176" r:id="rId36"/>
+          <o:OLEObject Type="Embed" ProgID="PBrush" ShapeID="_x0000_i1040" DrawAspect="Content" ObjectID="_1452771404" r:id="rId36"/>
         </w:object>
       </w:r>
     </w:p>
@@ -11055,9 +11141,10 @@
       <w:pPr>
         <w:pStyle w:val="Heading2"/>
       </w:pPr>
-      <w:bookmarkStart w:id="143" w:name="_Toc374546994"/>
-      <w:bookmarkStart w:id="144" w:name="_Toc378340910"/>
-      <w:r>
+      <w:bookmarkStart w:id="145" w:name="_Toc374546994"/>
+      <w:bookmarkStart w:id="146" w:name="_Toc379028773"/>
+      <w:r>
+        <w:lastRenderedPageBreak/>
         <w:t xml:space="preserve">3.3 </w:t>
       </w:r>
       <w:r>
@@ -11066,8 +11153,8 @@
       <w:r>
         <w:t>Debugging with SDK</w:t>
       </w:r>
-      <w:bookmarkEnd w:id="143"/>
-      <w:bookmarkEnd w:id="144"/>
+      <w:bookmarkEnd w:id="145"/>
+      <w:bookmarkEnd w:id="146"/>
     </w:p>
     <w:p>
       <w:pPr>
@@ -11121,7 +11208,6 @@
         <w:rPr>
           <w:rFonts w:ascii="Cambria" w:hAnsi="Cambria" w:cs="Times New Roman"/>
         </w:rPr>
-        <w:lastRenderedPageBreak/>
         <w:t xml:space="preserve">Test it by </w:t>
       </w:r>
       <w:r>
@@ -11291,9 +11377,9 @@
           <w:rFonts w:ascii="Cambria" w:hAnsi="Cambria" w:cs="Times New Roman"/>
         </w:rPr>
       </w:pPr>
-      <w:bookmarkStart w:id="145" w:name="_Toc345686932"/>
-      <w:bookmarkStart w:id="146" w:name="_Toc374546995"/>
-      <w:bookmarkEnd w:id="141"/>
+      <w:bookmarkStart w:id="147" w:name="_Toc345686932"/>
+      <w:bookmarkStart w:id="148" w:name="_Toc374546995"/>
+      <w:bookmarkEnd w:id="143"/>
       <w:r>
         <w:rPr>
           <w:rFonts w:ascii="Cambria" w:hAnsi="Cambria" w:cs="Times New Roman"/>
@@ -11326,10 +11412,10 @@
           <w:szCs w:val="36"/>
         </w:rPr>
       </w:pPr>
-      <w:bookmarkStart w:id="147" w:name="_Toc377132124"/>
-      <w:bookmarkStart w:id="148" w:name="_Toc378340911"/>
-      <w:bookmarkEnd w:id="145"/>
-      <w:bookmarkEnd w:id="146"/>
+      <w:bookmarkStart w:id="149" w:name="_Toc377132124"/>
+      <w:bookmarkStart w:id="150" w:name="_Toc379028774"/>
+      <w:bookmarkEnd w:id="147"/>
+      <w:bookmarkEnd w:id="148"/>
       <w:r>
         <w:rPr>
           <w:rStyle w:val="Heading1Char"/>
@@ -11338,8 +11424,8 @@
         <w:lastRenderedPageBreak/>
         <w:t>Testing and Design Verification</w:t>
       </w:r>
-      <w:bookmarkEnd w:id="147"/>
-      <w:bookmarkEnd w:id="148"/>
+      <w:bookmarkEnd w:id="149"/>
+      <w:bookmarkEnd w:id="150"/>
       <w:r>
         <w:rPr>
           <w:rFonts w:ascii="Cambria" w:hAnsi="Cambria" w:cs="Times New Roman"/>
@@ -11367,10 +11453,10 @@
       <w:pPr>
         <w:pStyle w:val="Heading2"/>
       </w:pPr>
-      <w:bookmarkStart w:id="149" w:name="_Toc345686933"/>
-      <w:bookmarkStart w:id="150" w:name="_Toc374546996"/>
-      <w:bookmarkStart w:id="151" w:name="_Toc377132125"/>
-      <w:bookmarkStart w:id="152" w:name="_Toc378340912"/>
+      <w:bookmarkStart w:id="151" w:name="_Toc345686933"/>
+      <w:bookmarkStart w:id="152" w:name="_Toc374546996"/>
+      <w:bookmarkStart w:id="153" w:name="_Toc377132125"/>
+      <w:bookmarkStart w:id="154" w:name="_Toc379028775"/>
       <w:r>
         <w:t>4.1</w:t>
       </w:r>
@@ -11378,10 +11464,10 @@
         <w:tab/>
         <w:t>Verification with ChipScope Pro</w:t>
       </w:r>
-      <w:bookmarkEnd w:id="149"/>
-      <w:bookmarkEnd w:id="150"/>
       <w:bookmarkEnd w:id="151"/>
       <w:bookmarkEnd w:id="152"/>
+      <w:bookmarkEnd w:id="153"/>
+      <w:bookmarkEnd w:id="154"/>
     </w:p>
     <w:p>
       <w:pPr>
@@ -11551,7 +11637,7 @@
           <v:shape id="_x0000_i1041" type="#_x0000_t75" style="width:18pt;height:16.5pt" o:ole="">
             <v:imagedata r:id="rId37" o:title=""/>
           </v:shape>
-          <o:OLEObject Type="Embed" ProgID="PBrush" ShapeID="_x0000_i1041" DrawAspect="Content" ObjectID="_1452347177" r:id="rId38"/>
+          <o:OLEObject Type="Embed" ProgID="PBrush" ShapeID="_x0000_i1041" DrawAspect="Content" ObjectID="_1452771405" r:id="rId38"/>
         </w:object>
       </w:r>
       <w:r>
@@ -11576,7 +11662,7 @@
           <v:shape id="_x0000_i1042" type="#_x0000_t75" style="width:406.5pt;height:108pt" o:ole="">
             <v:imagedata r:id="rId39" o:title=""/>
           </v:shape>
-          <o:OLEObject Type="Embed" ProgID="PBrush" ShapeID="_x0000_i1042" DrawAspect="Content" ObjectID="_1452347178" r:id="rId40"/>
+          <o:OLEObject Type="Embed" ProgID="PBrush" ShapeID="_x0000_i1042" DrawAspect="Content" ObjectID="_1452771406" r:id="rId40"/>
         </w:object>
       </w:r>
     </w:p>
@@ -11908,7 +11994,7 @@
           <v:shape id="_x0000_i1045" type="#_x0000_t75" style="width:466.5pt;height:240.75pt" o:ole="">
             <v:imagedata r:id="rId41" o:title=""/>
           </v:shape>
-          <o:OLEObject Type="Embed" ProgID="PBrush" ShapeID="_x0000_i1045" DrawAspect="Content" ObjectID="_1452347179" r:id="rId42"/>
+          <o:OLEObject Type="Embed" ProgID="PBrush" ShapeID="_x0000_i1045" DrawAspect="Content" ObjectID="_1452771407" r:id="rId42"/>
         </w:object>
       </w:r>
     </w:p>
@@ -11938,7 +12024,7 @@
           <v:shape id="_x0000_i1046" type="#_x0000_t75" style="width:460.5pt;height:236.25pt" o:ole="">
             <v:imagedata r:id="rId43" o:title=""/>
           </v:shape>
-          <o:OLEObject Type="Embed" ProgID="PBrush" ShapeID="_x0000_i1046" DrawAspect="Content" ObjectID="_1452347180" r:id="rId44"/>
+          <o:OLEObject Type="Embed" ProgID="PBrush" ShapeID="_x0000_i1046" DrawAspect="Content" ObjectID="_1452771408" r:id="rId44"/>
         </w:object>
       </w:r>
     </w:p>
@@ -11958,7 +12044,7 @@
           <w:rPr>
             <w:noProof/>
           </w:rPr>
-          <w:t>4</w:t>
+          <w:t>3</w:t>
         </w:r>
       </w:fldSimple>
       <w:r>
@@ -11992,7 +12078,19 @@
         <w:rPr>
           <w:rFonts w:asciiTheme="majorHAnsi" w:hAnsiTheme="majorHAnsi"/>
         </w:rPr>
-        <w:t xml:space="preserve">. In addition, the plot below shows that a carrier phase lock was established, and as mentioned earlier a scatter plot of all the sample points is beginning to </w:t>
+        <w:t>. In addition, the plot</w:t>
+      </w:r>
+      <w:r>
+        <w:rPr>
+          <w:rFonts w:asciiTheme="majorHAnsi" w:hAnsiTheme="majorHAnsi"/>
+        </w:rPr>
+        <w:t>s</w:t>
+      </w:r>
+      <w:r>
+        <w:rPr>
+          <w:rFonts w:asciiTheme="majorHAnsi" w:hAnsiTheme="majorHAnsi"/>
+        </w:rPr>
+        <w:t xml:space="preserve"> below shows that a carrier phase lock was established, and as mentioned earlier a scatter plot of all the sample points is beginning to </w:t>
       </w:r>
       <w:r>
         <w:rPr>
@@ -12028,7 +12126,7 @@
           <v:shape id="_x0000_i1047" type="#_x0000_t75" style="width:265.5pt;height:211.5pt" o:ole="">
             <v:imagedata r:id="rId45" o:title=""/>
           </v:shape>
-          <o:OLEObject Type="Embed" ProgID="PBrush" ShapeID="_x0000_i1047" DrawAspect="Content" ObjectID="_1452347181" r:id="rId46"/>
+          <o:OLEObject Type="Embed" ProgID="PBrush" ShapeID="_x0000_i1047" DrawAspect="Content" ObjectID="_1452771409" r:id="rId46"/>
         </w:object>
       </w:r>
     </w:p>
@@ -12048,13 +12146,18 @@
           <w:rFonts w:ascii="Cambria" w:hAnsi="Cambria" w:cs="Times New Roman"/>
         </w:rPr>
         <w:noBreakHyphen/>
-        <w:t>1</w:t>
+      </w:r>
+      <w:r>
+        <w:rPr>
+          <w:rFonts w:ascii="Cambria" w:hAnsi="Cambria" w:cs="Times New Roman"/>
+        </w:rPr>
+        <w:t>3</w:t>
       </w:r>
       <w:r>
         <w:t xml:space="preserve">: </w:t>
       </w:r>
       <w:r>
-        <w:t>temp</w:t>
+        <w:t>Scatter plot of the received QPSK signal before applying the frequency offset correction.</w:t>
       </w:r>
     </w:p>
     <w:p>
@@ -12075,7 +12178,7 @@
           <v:shape id="_x0000_i1048" type="#_x0000_t75" style="width:270.75pt;height:226.5pt" o:ole="">
             <v:imagedata r:id="rId47" o:title=""/>
           </v:shape>
-          <o:OLEObject Type="Embed" ProgID="PBrush" ShapeID="_x0000_i1048" DrawAspect="Content" ObjectID="_1452347182" r:id="rId48"/>
+          <o:OLEObject Type="Embed" ProgID="PBrush" ShapeID="_x0000_i1048" DrawAspect="Content" ObjectID="_1452771410" r:id="rId48"/>
         </w:object>
       </w:r>
     </w:p>
@@ -12095,30 +12198,35 @@
           <w:rFonts w:ascii="Cambria" w:hAnsi="Cambria" w:cs="Times New Roman"/>
         </w:rPr>
         <w:noBreakHyphen/>
-        <w:t>2</w:t>
+      </w:r>
+      <w:r>
+        <w:rPr>
+          <w:rFonts w:ascii="Cambria" w:hAnsi="Cambria" w:cs="Times New Roman"/>
+        </w:rPr>
+        <w:t>4</w:t>
       </w:r>
       <w:r>
         <w:t xml:space="preserve">: </w:t>
       </w:r>
       <w:r>
-        <w:t>temp</w:t>
+        <w:t>Scatter plot of the received QPSK signal after applying the frequency offset correction.</w:t>
       </w:r>
     </w:p>
     <w:p>
       <w:pPr>
         <w:pStyle w:val="AppendixHeading"/>
       </w:pPr>
-      <w:bookmarkStart w:id="153" w:name="_Toc345686935"/>
-      <w:bookmarkStart w:id="154" w:name="_Toc378340913"/>
+      <w:bookmarkStart w:id="155" w:name="_Toc345686935"/>
+      <w:bookmarkStart w:id="156" w:name="_Toc379028776"/>
       <w:r>
         <w:lastRenderedPageBreak/>
         <w:t xml:space="preserve">MATLAB </w:t>
       </w:r>
-      <w:bookmarkEnd w:id="153"/>
+      <w:bookmarkEnd w:id="155"/>
       <w:r>
         <w:t>Frequency Offset</w:t>
       </w:r>
-      <w:bookmarkEnd w:id="154"/>
+      <w:bookmarkEnd w:id="156"/>
     </w:p>
     <w:p/>
     <w:p>
@@ -12161,8 +12269,8 @@
         <w:t>.m</w:t>
       </w:r>
     </w:p>
-    <w:bookmarkStart w:id="155" w:name="_MON_1418628446"/>
-    <w:bookmarkEnd w:id="155"/>
+    <w:bookmarkStart w:id="157" w:name="_MON_1418628446"/>
+    <w:bookmarkEnd w:id="157"/>
     <w:p>
       <w:pPr>
         <w:rPr>
@@ -12180,12 +12288,12 @@
             <w10:borderleft type="single" width="8"/>
             <w10:borderright type="single" width="8"/>
           </v:shape>
-          <o:OLEObject Type="Embed" ProgID="Word.OpenDocumentText.12" ShapeID="_x0000_i1049" DrawAspect="Content" ObjectID="_1452347183" r:id="rId50"/>
+          <o:OLEObject Type="Embed" ProgID="Word.OpenDocumentText.12" ShapeID="_x0000_i1049" DrawAspect="Content" ObjectID="_1452771411" r:id="rId50"/>
         </w:object>
       </w:r>
     </w:p>
-    <w:bookmarkStart w:id="156" w:name="_MON_1418628576"/>
-    <w:bookmarkEnd w:id="156"/>
+    <w:bookmarkStart w:id="158" w:name="_MON_1418628576"/>
+    <w:bookmarkEnd w:id="158"/>
     <w:p>
       <w:pPr>
         <w:rPr>
@@ -12203,7 +12311,7 @@
             <w10:borderbottom type="single" width="8"/>
             <w10:borderright type="single" width="8"/>
           </v:shape>
-          <o:OLEObject Type="Embed" ProgID="Word.OpenDocumentText.12" ShapeID="_x0000_i1050" DrawAspect="Content" ObjectID="_1452347184" r:id="rId52"/>
+          <o:OLEObject Type="Embed" ProgID="Word.OpenDocumentText.12" ShapeID="_x0000_i1050" DrawAspect="Content" ObjectID="_1452771412" r:id="rId52"/>
         </w:object>
       </w:r>
     </w:p>
@@ -12218,13 +12326,13 @@
       <w:pPr>
         <w:pStyle w:val="AppendixHeading"/>
       </w:pPr>
-      <w:bookmarkStart w:id="157" w:name="_Toc345686936"/>
-      <w:bookmarkStart w:id="158" w:name="_Toc378340914"/>
+      <w:bookmarkStart w:id="159" w:name="_Toc345686936"/>
+      <w:bookmarkStart w:id="160" w:name="_Toc379028777"/>
       <w:r>
         <w:lastRenderedPageBreak/>
         <w:t xml:space="preserve">MATLAB </w:t>
       </w:r>
-      <w:bookmarkEnd w:id="157"/>
+      <w:bookmarkEnd w:id="159"/>
       <w:r>
         <w:t>QPSK RX</w:t>
       </w:r>
@@ -12237,7 +12345,7 @@
       <w:r>
         <w:t>Script</w:t>
       </w:r>
-      <w:bookmarkEnd w:id="158"/>
+      <w:bookmarkEnd w:id="160"/>
     </w:p>
     <w:p>
       <w:pPr>
@@ -12275,8 +12383,8 @@
         <w:t>qpsk_tb.m</w:t>
       </w:r>
     </w:p>
-    <w:bookmarkStart w:id="159" w:name="_MON_1418811251"/>
-    <w:bookmarkEnd w:id="159"/>
+    <w:bookmarkStart w:id="161" w:name="_MON_1418811251"/>
+    <w:bookmarkEnd w:id="161"/>
     <w:p>
       <w:pPr>
         <w:rPr>
@@ -12300,12 +12408,12 @@
             <w10:borderleft type="single" width="8"/>
             <w10:borderright type="single" width="8"/>
           </v:shape>
-          <o:OLEObject Type="Embed" ProgID="Word.OpenDocumentText.12" ShapeID="_x0000_i1051" DrawAspect="Content" ObjectID="_1452347185" r:id="rId54"/>
+          <o:OLEObject Type="Embed" ProgID="Word.OpenDocumentText.12" ShapeID="_x0000_i1051" DrawAspect="Content" ObjectID="_1452771413" r:id="rId54"/>
         </w:object>
       </w:r>
     </w:p>
-    <w:bookmarkStart w:id="160" w:name="_MON_1418811328"/>
-    <w:bookmarkEnd w:id="160"/>
+    <w:bookmarkStart w:id="162" w:name="_MON_1418811328"/>
+    <w:bookmarkEnd w:id="162"/>
     <w:p>
       <w:r>
         <w:object w:dxaOrig="9360" w:dyaOrig="12856">
@@ -12314,11 +12422,11 @@
             <w10:borderleft type="single" width="8"/>
             <w10:borderright type="single" width="8"/>
           </v:shape>
-          <o:OLEObject Type="Embed" ProgID="Word.OpenDocumentText.12" ShapeID="_x0000_i1052" DrawAspect="Content" ObjectID="_1452347186" r:id="rId56"/>
+          <o:OLEObject Type="Embed" ProgID="Word.OpenDocumentText.12" ShapeID="_x0000_i1052" DrawAspect="Content" ObjectID="_1452771414" r:id="rId56"/>
         </w:object>
       </w:r>
-      <w:bookmarkStart w:id="161" w:name="_MON_1451981865"/>
-      <w:bookmarkEnd w:id="161"/>
+      <w:bookmarkStart w:id="163" w:name="_MON_1451981865"/>
+      <w:bookmarkEnd w:id="163"/>
       <w:r>
         <w:object w:dxaOrig="9360" w:dyaOrig="12597">
           <v:shape id="_x0000_i1053" type="#_x0000_t75" style="width:468pt;height:630pt" o:ole="" o:borderleftcolor="this" o:borderrightcolor="this">
@@ -12326,11 +12434,11 @@
             <w10:borderleft type="single" width="8"/>
             <w10:borderright type="single" width="8"/>
           </v:shape>
-          <o:OLEObject Type="Embed" ProgID="Word.OpenDocumentText.12" ShapeID="_x0000_i1053" DrawAspect="Content" ObjectID="_1452347187" r:id="rId58"/>
+          <o:OLEObject Type="Embed" ProgID="Word.OpenDocumentText.12" ShapeID="_x0000_i1053" DrawAspect="Content" ObjectID="_1452771415" r:id="rId58"/>
         </w:object>
       </w:r>
-      <w:bookmarkStart w:id="162" w:name="_MON_1451982110"/>
-      <w:bookmarkEnd w:id="162"/>
+      <w:bookmarkStart w:id="164" w:name="_MON_1451982110"/>
+      <w:bookmarkEnd w:id="164"/>
       <w:r>
         <w:object w:dxaOrig="9360" w:dyaOrig="5392">
           <v:shape id="_x0000_i1054" type="#_x0000_t75" style="width:468pt;height:269.25pt" o:ole="" o:borderleftcolor="this" o:borderbottomcolor="this" o:borderrightcolor="this">
@@ -12339,7 +12447,7 @@
             <w10:borderbottom type="single" width="8"/>
             <w10:borderright type="single" width="8"/>
           </v:shape>
-          <o:OLEObject Type="Embed" ProgID="Word.OpenDocumentText.12" ShapeID="_x0000_i1054" DrawAspect="Content" ObjectID="_1452347188" r:id="rId60"/>
+          <o:OLEObject Type="Embed" ProgID="Word.OpenDocumentText.12" ShapeID="_x0000_i1054" DrawAspect="Content" ObjectID="_1452771416" r:id="rId60"/>
         </w:object>
       </w:r>
     </w:p>
@@ -12390,9 +12498,9 @@
       <w:tblLook w:val="04A0"/>
     </w:tblPr>
     <w:tblGrid>
-      <w:gridCol w:w="4309"/>
-      <w:gridCol w:w="958"/>
-      <w:gridCol w:w="4309"/>
+      <w:gridCol w:w="4283"/>
+      <w:gridCol w:w="1009"/>
+      <w:gridCol w:w="4284"/>
     </w:tblGrid>
     <w:tr>
       <w:trPr>
@@ -12460,7 +12568,7 @@
               <w:bCs/>
               <w:noProof/>
             </w:rPr>
-            <w:t>18</w:t>
+            <w:t>2</w:t>
           </w:r>
           <w:r>
             <w:rPr>
@@ -16514,7 +16622,7 @@
 </file>
 
 <file path=customXml/itemProps2.xml><?xml version="1.0" encoding="utf-8"?>
-<ds:datastoreItem xmlns:ds="http://schemas.openxmlformats.org/officeDocument/2006/customXml" ds:itemID="{90D37F35-28F2-4FEC-99E8-6D7C8079D162}">
+<ds:datastoreItem xmlns:ds="http://schemas.openxmlformats.org/officeDocument/2006/customXml" ds:itemID="{03451F09-F0F0-45BC-A9CF-BD75352D829E}">
   <ds:schemaRefs>
     <ds:schemaRef ds:uri="http://schemas.openxmlformats.org/officeDocument/2006/bibliography"/>
   </ds:schemaRefs>

</xml_diff>